<commit_message>
poprawiona, bez diagramów jeszcze
</commit_message>
<xml_diff>
--- a/Dokumentacja/Dokumentacja_projektowa2.docx
+++ b/Dokumentacja/Dokumentacja_projektowa2.docx
@@ -77,7 +77,7 @@
     </w:p>
     <w:p>
       <w:pPr>
-        <w:pStyle w:val="Nagwek1"/>
+        <w:pStyle w:val="Heading1"/>
         <w:rPr>
           <w:rFonts w:ascii="Times New Roman" w:hAnsi="Times New Roman"/>
           <w:sz w:val="48"/>
@@ -125,7 +125,7 @@
     </w:p>
     <w:p>
       <w:pPr>
-        <w:pStyle w:val="Tekstpodstawowy"/>
+        <w:pStyle w:val="BodyText"/>
         <w:rPr>
           <w:rFonts w:ascii="Times New Roman" w:hAnsi="Times New Roman"/>
         </w:rPr>
@@ -219,7 +219,7 @@
           </w:p>
           <w:p>
             <w:pPr>
-              <w:pStyle w:val="Nagwek2"/>
+              <w:pStyle w:val="Heading2"/>
             </w:pPr>
             <w:bookmarkStart w:id="4" w:name="_Toc311298040"/>
             <w:bookmarkStart w:id="5" w:name="_Toc312766399"/>
@@ -235,7 +235,7 @@
           </w:p>
           <w:p>
             <w:pPr>
-              <w:pStyle w:val="Nagwek4"/>
+              <w:pStyle w:val="Heading4"/>
             </w:pPr>
             <w:r>
               <w:t>Indeks:  163368</w:t>
@@ -243,12 +243,12 @@
           </w:p>
           <w:p>
             <w:pPr>
-              <w:pStyle w:val="Nagwek2"/>
+              <w:pStyle w:val="Heading2"/>
             </w:pPr>
           </w:p>
           <w:p>
             <w:pPr>
-              <w:pStyle w:val="Nagwek2"/>
+              <w:pStyle w:val="Heading2"/>
             </w:pPr>
             <w:bookmarkStart w:id="8" w:name="_Toc311298041"/>
             <w:bookmarkStart w:id="9" w:name="_Toc312766400"/>
@@ -264,7 +264,7 @@
           </w:p>
           <w:p>
             <w:pPr>
-              <w:pStyle w:val="Nagwek4"/>
+              <w:pStyle w:val="Heading4"/>
             </w:pPr>
             <w:r>
               <w:t>Indeks:  164713</w:t>
@@ -395,7 +395,7 @@
     </w:p>
     <w:p>
       <w:pPr>
-        <w:pStyle w:val="Nagwek3"/>
+        <w:pStyle w:val="Heading3"/>
         <w:spacing w:before="0"/>
         <w:rPr>
           <w:rFonts w:ascii="Times New Roman" w:hAnsi="Times New Roman"/>
@@ -442,7 +442,7 @@
       <w:sdtContent>
         <w:p>
           <w:pPr>
-            <w:pStyle w:val="Nagwekspisutreci"/>
+            <w:pStyle w:val="TOCHeading"/>
             <w:ind w:left="-426" w:firstLine="0"/>
             <w:rPr>
               <w:noProof/>
@@ -466,16 +466,16 @@
         </w:p>
         <w:p>
           <w:pPr>
-            <w:pStyle w:val="Spistreci2"/>
+            <w:pStyle w:val="TOC2"/>
             <w:rPr>
-              <w:rStyle w:val="Hipercze"/>
+              <w:rStyle w:val="Hyperlink"/>
               <w:noProof/>
             </w:rPr>
           </w:pPr>
         </w:p>
         <w:p>
           <w:pPr>
-            <w:pStyle w:val="Spistreci2"/>
+            <w:pStyle w:val="TOC2"/>
             <w:rPr>
               <w:noProof/>
               <w:sz w:val="22"/>
@@ -484,7 +484,7 @@
           </w:pPr>
           <w:r>
             <w:rPr>
-              <w:rStyle w:val="Hipercze"/>
+              <w:rStyle w:val="Hyperlink"/>
               <w:noProof/>
             </w:rPr>
             <w:tab/>
@@ -492,7 +492,7 @@
           <w:hyperlink w:anchor="_Toc313212264" w:history="1">
             <w:r>
               <w:rPr>
-                <w:rStyle w:val="Hipercze"/>
+                <w:rStyle w:val="Hyperlink"/>
                 <w:noProof/>
               </w:rPr>
               <w:t>Spis rysunków</w:t>
@@ -549,7 +549,7 @@
         </w:p>
         <w:p>
           <w:pPr>
-            <w:pStyle w:val="Spistreci2"/>
+            <w:pStyle w:val="TOC2"/>
             <w:rPr>
               <w:noProof/>
               <w:color w:val="0000FF" w:themeColor="hyperlink"/>
@@ -558,7 +558,7 @@
           </w:pPr>
           <w:r>
             <w:rPr>
-              <w:rStyle w:val="Hipercze"/>
+              <w:rStyle w:val="Hyperlink"/>
               <w:noProof/>
             </w:rPr>
             <w:tab/>
@@ -566,7 +566,7 @@
           <w:hyperlink w:anchor="_Toc313212265" w:history="1">
             <w:r>
               <w:rPr>
-                <w:rStyle w:val="Hipercze"/>
+                <w:rStyle w:val="Hyperlink"/>
                 <w:noProof/>
               </w:rPr>
               <w:t>Spis tabel</w:t>
@@ -623,7 +623,7 @@
         </w:p>
         <w:p>
           <w:pPr>
-            <w:pStyle w:val="Spistreci2"/>
+            <w:pStyle w:val="TOC2"/>
             <w:rPr>
               <w:noProof/>
               <w:sz w:val="22"/>
@@ -633,7 +633,7 @@
           <w:hyperlink w:anchor="_Toc313212266" w:history="1">
             <w:r>
               <w:rPr>
-                <w:rStyle w:val="Hipercze"/>
+                <w:rStyle w:val="Hyperlink"/>
                 <w:noProof/>
               </w:rPr>
               <w:t>1.</w:t>
@@ -648,7 +648,7 @@
             </w:r>
             <w:r>
               <w:rPr>
-                <w:rStyle w:val="Hipercze"/>
+                <w:rStyle w:val="Hyperlink"/>
                 <w:noProof/>
               </w:rPr>
               <w:t>Wstęp</w:t>
@@ -705,7 +705,7 @@
         </w:p>
         <w:p>
           <w:pPr>
-            <w:pStyle w:val="Spistreci2"/>
+            <w:pStyle w:val="TOC2"/>
             <w:rPr>
               <w:noProof/>
               <w:sz w:val="22"/>
@@ -715,7 +715,7 @@
           <w:hyperlink w:anchor="_Toc313212267" w:history="1">
             <w:r>
               <w:rPr>
-                <w:rStyle w:val="Hipercze"/>
+                <w:rStyle w:val="Hyperlink"/>
                 <w:noProof/>
               </w:rPr>
               <w:t>2.</w:t>
@@ -730,7 +730,7 @@
             </w:r>
             <w:r>
               <w:rPr>
-                <w:rStyle w:val="Hipercze"/>
+                <w:rStyle w:val="Hyperlink"/>
                 <w:noProof/>
               </w:rPr>
               <w:t>Cel i zakres pracy</w:t>
@@ -787,7 +787,7 @@
         </w:p>
         <w:p>
           <w:pPr>
-            <w:pStyle w:val="Spistreci2"/>
+            <w:pStyle w:val="TOC2"/>
             <w:rPr>
               <w:noProof/>
               <w:sz w:val="22"/>
@@ -797,7 +797,7 @@
           <w:hyperlink w:anchor="_Toc313212268" w:history="1">
             <w:r>
               <w:rPr>
-                <w:rStyle w:val="Hipercze"/>
+                <w:rStyle w:val="Hyperlink"/>
                 <w:noProof/>
               </w:rPr>
               <w:t>2.1.</w:t>
@@ -812,7 +812,7 @@
             </w:r>
             <w:r>
               <w:rPr>
-                <w:rStyle w:val="Hipercze"/>
+                <w:rStyle w:val="Hyperlink"/>
                 <w:noProof/>
               </w:rPr>
               <w:t>Cel projektu</w:t>
@@ -869,7 +869,7 @@
         </w:p>
         <w:p>
           <w:pPr>
-            <w:pStyle w:val="Spistreci2"/>
+            <w:pStyle w:val="TOC2"/>
             <w:rPr>
               <w:noProof/>
               <w:sz w:val="22"/>
@@ -879,7 +879,7 @@
           <w:hyperlink w:anchor="_Toc313212269" w:history="1">
             <w:r>
               <w:rPr>
-                <w:rStyle w:val="Hipercze"/>
+                <w:rStyle w:val="Hyperlink"/>
                 <w:noProof/>
               </w:rPr>
               <w:t>2.2.</w:t>
@@ -894,7 +894,7 @@
             </w:r>
             <w:r>
               <w:rPr>
-                <w:rStyle w:val="Hipercze"/>
+                <w:rStyle w:val="Hyperlink"/>
                 <w:noProof/>
               </w:rPr>
               <w:t>Zakres projektu</w:t>
@@ -951,7 +951,7 @@
         </w:p>
         <w:p>
           <w:pPr>
-            <w:pStyle w:val="Spistreci2"/>
+            <w:pStyle w:val="TOC2"/>
             <w:rPr>
               <w:noProof/>
               <w:sz w:val="22"/>
@@ -961,7 +961,7 @@
           <w:hyperlink w:anchor="_Toc313212270" w:history="1">
             <w:r>
               <w:rPr>
-                <w:rStyle w:val="Hipercze"/>
+                <w:rStyle w:val="Hyperlink"/>
                 <w:noProof/>
               </w:rPr>
               <w:t>3.</w:t>
@@ -976,7 +976,7 @@
             </w:r>
             <w:r>
               <w:rPr>
-                <w:rStyle w:val="Hipercze"/>
+                <w:rStyle w:val="Hyperlink"/>
                 <w:noProof/>
               </w:rPr>
               <w:t>Replikacja w systemie baz danych MS SQL Server 2008</w:t>
@@ -1033,7 +1033,7 @@
         </w:p>
         <w:p>
           <w:pPr>
-            <w:pStyle w:val="Spistreci2"/>
+            <w:pStyle w:val="TOC2"/>
             <w:rPr>
               <w:noProof/>
               <w:sz w:val="22"/>
@@ -1043,7 +1043,7 @@
           <w:hyperlink w:anchor="_Toc313212271" w:history="1">
             <w:r>
               <w:rPr>
-                <w:rStyle w:val="Hipercze"/>
+                <w:rStyle w:val="Hyperlink"/>
                 <w:noProof/>
               </w:rPr>
               <w:t>3.1.</w:t>
@@ -1058,7 +1058,7 @@
             </w:r>
             <w:r>
               <w:rPr>
-                <w:rStyle w:val="Hipercze"/>
+                <w:rStyle w:val="Hyperlink"/>
                 <w:noProof/>
               </w:rPr>
               <w:t>Przegląd typów replikacji</w:t>
@@ -1115,7 +1115,7 @@
         </w:p>
         <w:p>
           <w:pPr>
-            <w:pStyle w:val="Spistreci2"/>
+            <w:pStyle w:val="TOC2"/>
             <w:rPr>
               <w:noProof/>
               <w:sz w:val="22"/>
@@ -1125,7 +1125,7 @@
           <w:hyperlink w:anchor="_Toc313212272" w:history="1">
             <w:r>
               <w:rPr>
-                <w:rStyle w:val="Hipercze"/>
+                <w:rStyle w:val="Hyperlink"/>
                 <w:noProof/>
               </w:rPr>
               <w:t>3.2.</w:t>
@@ -1140,7 +1140,7 @@
             </w:r>
             <w:r>
               <w:rPr>
-                <w:rStyle w:val="Hipercze"/>
+                <w:rStyle w:val="Hyperlink"/>
                 <w:noProof/>
               </w:rPr>
               <w:t>Przegląd programów (pośredników) wykorzystywanych przez MS SQL</w:t>
@@ -1197,7 +1197,7 @@
         </w:p>
         <w:p>
           <w:pPr>
-            <w:pStyle w:val="Spistreci2"/>
+            <w:pStyle w:val="TOC2"/>
             <w:rPr>
               <w:noProof/>
               <w:sz w:val="22"/>
@@ -1207,7 +1207,7 @@
           <w:hyperlink w:anchor="_Toc313212273" w:history="1">
             <w:r>
               <w:rPr>
-                <w:rStyle w:val="Hipercze"/>
+                <w:rStyle w:val="Hyperlink"/>
                 <w:noProof/>
               </w:rPr>
               <w:t>3.3.</w:t>
@@ -1222,7 +1222,7 @@
             </w:r>
             <w:r>
               <w:rPr>
-                <w:rStyle w:val="Hipercze"/>
+                <w:rStyle w:val="Hyperlink"/>
                 <w:noProof/>
               </w:rPr>
               <w:t>Zasada działania replikacji transakcyjnej</w:t>
@@ -1279,7 +1279,7 @@
         </w:p>
         <w:p>
           <w:pPr>
-            <w:pStyle w:val="Spistreci2"/>
+            <w:pStyle w:val="TOC2"/>
             <w:rPr>
               <w:noProof/>
               <w:sz w:val="22"/>
@@ -1289,7 +1289,7 @@
           <w:hyperlink w:anchor="_Toc313212274" w:history="1">
             <w:r>
               <w:rPr>
-                <w:rStyle w:val="Hipercze"/>
+                <w:rStyle w:val="Hyperlink"/>
                 <w:noProof/>
                 <w:lang w:val="en-US"/>
               </w:rPr>
@@ -1305,14 +1305,14 @@
             </w:r>
             <w:r>
               <w:rPr>
-                <w:rStyle w:val="Hipercze"/>
+                <w:rStyle w:val="Hyperlink"/>
                 <w:noProof/>
               </w:rPr>
               <w:t xml:space="preserve">Konfiguracja serwera poprzez </w:t>
             </w:r>
             <w:r>
               <w:rPr>
-                <w:rStyle w:val="Hipercze"/>
+                <w:rStyle w:val="Hyperlink"/>
                 <w:noProof/>
                 <w:lang w:val="en-US"/>
               </w:rPr>
@@ -1370,7 +1370,7 @@
         </w:p>
         <w:p>
           <w:pPr>
-            <w:pStyle w:val="Spistreci2"/>
+            <w:pStyle w:val="TOC2"/>
             <w:rPr>
               <w:noProof/>
               <w:sz w:val="22"/>
@@ -1380,7 +1380,7 @@
           <w:hyperlink w:anchor="_Toc313212275" w:history="1">
             <w:r>
               <w:rPr>
-                <w:rStyle w:val="Hipercze"/>
+                <w:rStyle w:val="Hyperlink"/>
                 <w:noProof/>
               </w:rPr>
               <w:t>4.</w:t>
@@ -1395,7 +1395,7 @@
             </w:r>
             <w:r>
               <w:rPr>
-                <w:rStyle w:val="Hipercze"/>
+                <w:rStyle w:val="Hyperlink"/>
                 <w:noProof/>
               </w:rPr>
               <w:t>Analiza wymagań</w:t>
@@ -1452,7 +1452,7 @@
         </w:p>
         <w:p>
           <w:pPr>
-            <w:pStyle w:val="Spistreci2"/>
+            <w:pStyle w:val="TOC2"/>
             <w:rPr>
               <w:noProof/>
               <w:sz w:val="22"/>
@@ -1462,7 +1462,7 @@
           <w:hyperlink w:anchor="_Toc313212276" w:history="1">
             <w:r>
               <w:rPr>
-                <w:rStyle w:val="Hipercze"/>
+                <w:rStyle w:val="Hyperlink"/>
                 <w:noProof/>
               </w:rPr>
               <w:t>4.1.</w:t>
@@ -1477,7 +1477,7 @@
             </w:r>
             <w:r>
               <w:rPr>
-                <w:rStyle w:val="Hipercze"/>
+                <w:rStyle w:val="Hyperlink"/>
                 <w:noProof/>
               </w:rPr>
               <w:t>Wymagania funkcjonalne</w:t>
@@ -1534,7 +1534,7 @@
         </w:p>
         <w:p>
           <w:pPr>
-            <w:pStyle w:val="Spistreci2"/>
+            <w:pStyle w:val="TOC2"/>
             <w:rPr>
               <w:noProof/>
               <w:sz w:val="22"/>
@@ -1544,7 +1544,7 @@
           <w:hyperlink w:anchor="_Toc313212277" w:history="1">
             <w:r>
               <w:rPr>
-                <w:rStyle w:val="Hipercze"/>
+                <w:rStyle w:val="Hyperlink"/>
                 <w:noProof/>
               </w:rPr>
               <w:t>4.2.</w:t>
@@ -1559,7 +1559,7 @@
             </w:r>
             <w:r>
               <w:rPr>
-                <w:rStyle w:val="Hipercze"/>
+                <w:rStyle w:val="Hyperlink"/>
                 <w:noProof/>
               </w:rPr>
               <w:t>Wymagania niefunkcjonalne</w:t>
@@ -1616,7 +1616,7 @@
         </w:p>
         <w:p>
           <w:pPr>
-            <w:pStyle w:val="Spistreci2"/>
+            <w:pStyle w:val="TOC2"/>
             <w:rPr>
               <w:noProof/>
               <w:sz w:val="22"/>
@@ -1626,7 +1626,7 @@
           <w:hyperlink w:anchor="_Toc313212278" w:history="1">
             <w:r>
               <w:rPr>
-                <w:rStyle w:val="Hipercze"/>
+                <w:rStyle w:val="Hyperlink"/>
                 <w:noProof/>
               </w:rPr>
               <w:t>4.3.</w:t>
@@ -1641,7 +1641,7 @@
             </w:r>
             <w:r>
               <w:rPr>
-                <w:rStyle w:val="Hipercze"/>
+                <w:rStyle w:val="Hyperlink"/>
                 <w:noProof/>
               </w:rPr>
               <w:t>Założenia projektowe</w:t>
@@ -1698,7 +1698,7 @@
         </w:p>
         <w:p>
           <w:pPr>
-            <w:pStyle w:val="Spistreci2"/>
+            <w:pStyle w:val="TOC2"/>
             <w:rPr>
               <w:noProof/>
               <w:sz w:val="22"/>
@@ -1708,7 +1708,7 @@
           <w:hyperlink w:anchor="_Toc313212279" w:history="1">
             <w:r>
               <w:rPr>
-                <w:rStyle w:val="Hipercze"/>
+                <w:rStyle w:val="Hyperlink"/>
                 <w:noProof/>
               </w:rPr>
               <w:t>5.</w:t>
@@ -1723,7 +1723,7 @@
             </w:r>
             <w:r>
               <w:rPr>
-                <w:rStyle w:val="Hipercze"/>
+                <w:rStyle w:val="Hyperlink"/>
                 <w:noProof/>
               </w:rPr>
               <w:t>Projekt systemu</w:t>
@@ -1780,7 +1780,7 @@
         </w:p>
         <w:p>
           <w:pPr>
-            <w:pStyle w:val="Spistreci2"/>
+            <w:pStyle w:val="TOC2"/>
             <w:rPr>
               <w:noProof/>
               <w:sz w:val="22"/>
@@ -1790,7 +1790,7 @@
           <w:hyperlink w:anchor="_Toc313212280" w:history="1">
             <w:r>
               <w:rPr>
-                <w:rStyle w:val="Hipercze"/>
+                <w:rStyle w:val="Hyperlink"/>
                 <w:noProof/>
               </w:rPr>
               <w:t>5.1.</w:t>
@@ -1805,7 +1805,7 @@
             </w:r>
             <w:r>
               <w:rPr>
-                <w:rStyle w:val="Hipercze"/>
+                <w:rStyle w:val="Hyperlink"/>
                 <w:noProof/>
               </w:rPr>
               <w:t>Schemat logiczny i koncepcja działania systemu</w:t>
@@ -1862,7 +1862,7 @@
         </w:p>
         <w:p>
           <w:pPr>
-            <w:pStyle w:val="Spistreci2"/>
+            <w:pStyle w:val="TOC2"/>
             <w:rPr>
               <w:noProof/>
               <w:sz w:val="22"/>
@@ -1872,7 +1872,7 @@
           <w:hyperlink w:anchor="_Toc313212281" w:history="1">
             <w:r>
               <w:rPr>
-                <w:rStyle w:val="Hipercze"/>
+                <w:rStyle w:val="Hyperlink"/>
                 <w:noProof/>
               </w:rPr>
               <w:t>5.2.</w:t>
@@ -1887,7 +1887,7 @@
             </w:r>
             <w:r>
               <w:rPr>
-                <w:rStyle w:val="Hipercze"/>
+                <w:rStyle w:val="Hyperlink"/>
                 <w:noProof/>
               </w:rPr>
               <w:t>Diagramy i scenariusz przypadków użycia</w:t>
@@ -1944,7 +1944,7 @@
         </w:p>
         <w:p>
           <w:pPr>
-            <w:pStyle w:val="Spistreci2"/>
+            <w:pStyle w:val="TOC2"/>
             <w:rPr>
               <w:noProof/>
               <w:sz w:val="22"/>
@@ -1954,7 +1954,7 @@
           <w:hyperlink w:anchor="_Toc313212282" w:history="1">
             <w:r>
               <w:rPr>
-                <w:rStyle w:val="Hipercze"/>
+                <w:rStyle w:val="Hyperlink"/>
                 <w:noProof/>
               </w:rPr>
               <w:t>5.3.</w:t>
@@ -1969,7 +1969,7 @@
             </w:r>
             <w:r>
               <w:rPr>
-                <w:rStyle w:val="Hipercze"/>
+                <w:rStyle w:val="Hyperlink"/>
                 <w:noProof/>
               </w:rPr>
               <w:t>Projekt rozproszonej bazy danych</w:t>
@@ -2026,7 +2026,7 @@
         </w:p>
         <w:p>
           <w:pPr>
-            <w:pStyle w:val="Spistreci2"/>
+            <w:pStyle w:val="TOC2"/>
             <w:rPr>
               <w:noProof/>
               <w:sz w:val="22"/>
@@ -2036,7 +2036,7 @@
           <w:hyperlink w:anchor="_Toc313212283" w:history="1">
             <w:r>
               <w:rPr>
-                <w:rStyle w:val="Hipercze"/>
+                <w:rStyle w:val="Hyperlink"/>
                 <w:noProof/>
               </w:rPr>
               <w:t>5.3.1.</w:t>
@@ -2051,7 +2051,7 @@
             </w:r>
             <w:r>
               <w:rPr>
-                <w:rStyle w:val="Hipercze"/>
+                <w:rStyle w:val="Hyperlink"/>
                 <w:noProof/>
               </w:rPr>
               <w:t>Struktura tabel i relacji</w:t>
@@ -2108,7 +2108,7 @@
         </w:p>
         <w:p>
           <w:pPr>
-            <w:pStyle w:val="Spistreci2"/>
+            <w:pStyle w:val="TOC2"/>
             <w:rPr>
               <w:noProof/>
               <w:sz w:val="22"/>
@@ -2118,7 +2118,7 @@
           <w:hyperlink w:anchor="_Toc313212284" w:history="1">
             <w:r>
               <w:rPr>
-                <w:rStyle w:val="Hipercze"/>
+                <w:rStyle w:val="Hyperlink"/>
                 <w:noProof/>
               </w:rPr>
               <w:t>5.3.2.</w:t>
@@ -2133,7 +2133,7 @@
             </w:r>
             <w:r>
               <w:rPr>
-                <w:rStyle w:val="Hipercze"/>
+                <w:rStyle w:val="Hyperlink"/>
                 <w:noProof/>
               </w:rPr>
               <w:t>Model konceptualny – diagram związków encji</w:t>
@@ -2190,7 +2190,7 @@
         </w:p>
         <w:p>
           <w:pPr>
-            <w:pStyle w:val="Spistreci2"/>
+            <w:pStyle w:val="TOC2"/>
             <w:rPr>
               <w:noProof/>
               <w:sz w:val="22"/>
@@ -2200,7 +2200,7 @@
           <w:hyperlink w:anchor="_Toc313212285" w:history="1">
             <w:r>
               <w:rPr>
-                <w:rStyle w:val="Hipercze"/>
+                <w:rStyle w:val="Hyperlink"/>
                 <w:noProof/>
               </w:rPr>
               <w:t>5.3.3.</w:t>
@@ -2215,7 +2215,7 @@
             </w:r>
             <w:r>
               <w:rPr>
-                <w:rStyle w:val="Hipercze"/>
+                <w:rStyle w:val="Hyperlink"/>
                 <w:noProof/>
               </w:rPr>
               <w:t>Model fizyczny bazy danych w środowisku MS SQL</w:t>
@@ -2272,7 +2272,7 @@
         </w:p>
         <w:p>
           <w:pPr>
-            <w:pStyle w:val="Spistreci2"/>
+            <w:pStyle w:val="TOC2"/>
             <w:rPr>
               <w:noProof/>
               <w:sz w:val="22"/>
@@ -2282,7 +2282,7 @@
           <w:hyperlink w:anchor="_Toc313212286" w:history="1">
             <w:r>
               <w:rPr>
-                <w:rStyle w:val="Hipercze"/>
+                <w:rStyle w:val="Hyperlink"/>
                 <w:noProof/>
               </w:rPr>
               <w:t>5.4.</w:t>
@@ -2297,7 +2297,7 @@
             </w:r>
             <w:r>
               <w:rPr>
-                <w:rStyle w:val="Hipercze"/>
+                <w:rStyle w:val="Hyperlink"/>
                 <w:noProof/>
               </w:rPr>
               <w:t>Projekt mechanizmu replikacji transakcyjnej</w:t>
@@ -2354,7 +2354,7 @@
         </w:p>
         <w:p>
           <w:pPr>
-            <w:pStyle w:val="Spistreci2"/>
+            <w:pStyle w:val="TOC2"/>
             <w:rPr>
               <w:noProof/>
               <w:sz w:val="22"/>
@@ -2364,7 +2364,7 @@
           <w:hyperlink w:anchor="_Toc313212287" w:history="1">
             <w:r>
               <w:rPr>
-                <w:rStyle w:val="Hipercze"/>
+                <w:rStyle w:val="Hyperlink"/>
                 <w:noProof/>
               </w:rPr>
               <w:t>5.5.</w:t>
@@ -2379,7 +2379,7 @@
             </w:r>
             <w:r>
               <w:rPr>
-                <w:rStyle w:val="Hipercze"/>
+                <w:rStyle w:val="Hyperlink"/>
                 <w:noProof/>
               </w:rPr>
               <w:t>Projekt aplikacji klienckich</w:t>
@@ -2436,7 +2436,7 @@
         </w:p>
         <w:p>
           <w:pPr>
-            <w:pStyle w:val="Spistreci2"/>
+            <w:pStyle w:val="TOC2"/>
             <w:rPr>
               <w:noProof/>
               <w:sz w:val="22"/>
@@ -2446,7 +2446,7 @@
           <w:hyperlink w:anchor="_Toc313212288" w:history="1">
             <w:r>
               <w:rPr>
-                <w:rStyle w:val="Hipercze"/>
+                <w:rStyle w:val="Hyperlink"/>
                 <w:noProof/>
               </w:rPr>
               <w:t>5.5.1.</w:t>
@@ -2461,7 +2461,7 @@
             </w:r>
             <w:r>
               <w:rPr>
-                <w:rStyle w:val="Hipercze"/>
+                <w:rStyle w:val="Hyperlink"/>
                 <w:noProof/>
               </w:rPr>
               <w:t>Interfejs operatora</w:t>
@@ -2518,7 +2518,7 @@
         </w:p>
         <w:p>
           <w:pPr>
-            <w:pStyle w:val="Spistreci2"/>
+            <w:pStyle w:val="TOC2"/>
             <w:rPr>
               <w:noProof/>
               <w:sz w:val="22"/>
@@ -2528,7 +2528,7 @@
           <w:hyperlink w:anchor="_Toc313212289" w:history="1">
             <w:r>
               <w:rPr>
-                <w:rStyle w:val="Hipercze"/>
+                <w:rStyle w:val="Hyperlink"/>
                 <w:noProof/>
               </w:rPr>
               <w:t>5.5.2.</w:t>
@@ -2543,7 +2543,7 @@
             </w:r>
             <w:r>
               <w:rPr>
-                <w:rStyle w:val="Hipercze"/>
+                <w:rStyle w:val="Hyperlink"/>
                 <w:noProof/>
               </w:rPr>
               <w:t>Interfejs aplikacji klienckiej</w:t>
@@ -2600,7 +2600,7 @@
         </w:p>
         <w:p>
           <w:pPr>
-            <w:pStyle w:val="Spistreci2"/>
+            <w:pStyle w:val="TOC2"/>
             <w:rPr>
               <w:noProof/>
               <w:sz w:val="22"/>
@@ -2610,7 +2610,7 @@
           <w:hyperlink w:anchor="_Toc313212290" w:history="1">
             <w:r>
               <w:rPr>
-                <w:rStyle w:val="Hipercze"/>
+                <w:rStyle w:val="Hyperlink"/>
                 <w:noProof/>
               </w:rPr>
               <w:t>6.</w:t>
@@ -2625,7 +2625,7 @@
             </w:r>
             <w:r>
               <w:rPr>
-                <w:rStyle w:val="Hipercze"/>
+                <w:rStyle w:val="Hyperlink"/>
                 <w:noProof/>
               </w:rPr>
               <w:t>Implementacja elementów systemu</w:t>
@@ -2682,7 +2682,7 @@
         </w:p>
         <w:p>
           <w:pPr>
-            <w:pStyle w:val="Spistreci2"/>
+            <w:pStyle w:val="TOC2"/>
             <w:rPr>
               <w:noProof/>
               <w:sz w:val="22"/>
@@ -2692,7 +2692,7 @@
           <w:hyperlink w:anchor="_Toc313212291" w:history="1">
             <w:r>
               <w:rPr>
-                <w:rStyle w:val="Hipercze"/>
+                <w:rStyle w:val="Hyperlink"/>
                 <w:noProof/>
               </w:rPr>
               <w:t>6.1.</w:t>
@@ -2707,7 +2707,7 @@
             </w:r>
             <w:r>
               <w:rPr>
-                <w:rStyle w:val="Hipercze"/>
+                <w:rStyle w:val="Hyperlink"/>
                 <w:noProof/>
               </w:rPr>
               <w:t>Realizacja konfiguracji bazy danych</w:t>
@@ -2764,7 +2764,7 @@
         </w:p>
         <w:p>
           <w:pPr>
-            <w:pStyle w:val="Spistreci2"/>
+            <w:pStyle w:val="TOC2"/>
             <w:rPr>
               <w:noProof/>
               <w:sz w:val="22"/>
@@ -2774,7 +2774,7 @@
           <w:hyperlink w:anchor="_Toc313212292" w:history="1">
             <w:r>
               <w:rPr>
-                <w:rStyle w:val="Hipercze"/>
+                <w:rStyle w:val="Hyperlink"/>
                 <w:noProof/>
               </w:rPr>
               <w:t>6.2.</w:t>
@@ -2789,7 +2789,7 @@
             </w:r>
             <w:r>
               <w:rPr>
-                <w:rStyle w:val="Hipercze"/>
+                <w:rStyle w:val="Hyperlink"/>
                 <w:noProof/>
               </w:rPr>
               <w:t>Realizacja mechanizmu replikacji</w:t>
@@ -2846,7 +2846,7 @@
         </w:p>
         <w:p>
           <w:pPr>
-            <w:pStyle w:val="Spistreci2"/>
+            <w:pStyle w:val="TOC2"/>
             <w:rPr>
               <w:noProof/>
               <w:sz w:val="22"/>
@@ -2856,7 +2856,7 @@
           <w:hyperlink w:anchor="_Toc313212293" w:history="1">
             <w:r>
               <w:rPr>
-                <w:rStyle w:val="Hipercze"/>
+                <w:rStyle w:val="Hyperlink"/>
                 <w:noProof/>
               </w:rPr>
               <w:t>6.3.</w:t>
@@ -2871,7 +2871,7 @@
             </w:r>
             <w:r>
               <w:rPr>
-                <w:rStyle w:val="Hipercze"/>
+                <w:rStyle w:val="Hyperlink"/>
                 <w:noProof/>
               </w:rPr>
               <w:t>Realizacja wybranych funkcjonalności</w:t>
@@ -2928,7 +2928,7 @@
         </w:p>
         <w:p>
           <w:pPr>
-            <w:pStyle w:val="Spistreci2"/>
+            <w:pStyle w:val="TOC2"/>
             <w:rPr>
               <w:noProof/>
               <w:sz w:val="22"/>
@@ -2938,7 +2938,7 @@
           <w:hyperlink w:anchor="_Toc313212294" w:history="1">
             <w:r>
               <w:rPr>
-                <w:rStyle w:val="Hipercze"/>
+                <w:rStyle w:val="Hyperlink"/>
                 <w:noProof/>
               </w:rPr>
               <w:t>6.3.1.</w:t>
@@ -2953,7 +2953,7 @@
             </w:r>
             <w:r>
               <w:rPr>
-                <w:rStyle w:val="Hipercze"/>
+                <w:rStyle w:val="Hyperlink"/>
                 <w:noProof/>
               </w:rPr>
               <w:t>Wyszukiwarka połączeń</w:t>
@@ -3010,7 +3010,7 @@
         </w:p>
         <w:p>
           <w:pPr>
-            <w:pStyle w:val="Spistreci2"/>
+            <w:pStyle w:val="TOC2"/>
             <w:rPr>
               <w:noProof/>
               <w:sz w:val="22"/>
@@ -3020,7 +3020,7 @@
           <w:hyperlink w:anchor="_Toc313212295" w:history="1">
             <w:r>
               <w:rPr>
-                <w:rStyle w:val="Hipercze"/>
+                <w:rStyle w:val="Hyperlink"/>
                 <w:noProof/>
               </w:rPr>
               <w:t>6.3.2.</w:t>
@@ -3035,7 +3035,7 @@
             </w:r>
             <w:r>
               <w:rPr>
-                <w:rStyle w:val="Hipercze"/>
+                <w:rStyle w:val="Hyperlink"/>
                 <w:noProof/>
               </w:rPr>
               <w:t>Aplikacja operatora kolejowego</w:t>
@@ -3092,7 +3092,7 @@
         </w:p>
         <w:p>
           <w:pPr>
-            <w:pStyle w:val="Spistreci2"/>
+            <w:pStyle w:val="TOC2"/>
             <w:rPr>
               <w:noProof/>
               <w:sz w:val="22"/>
@@ -3102,7 +3102,7 @@
           <w:hyperlink w:anchor="_Toc313212296" w:history="1">
             <w:r>
               <w:rPr>
-                <w:rStyle w:val="Hipercze"/>
+                <w:rStyle w:val="Hyperlink"/>
                 <w:noProof/>
               </w:rPr>
               <w:t>6.3.3.</w:t>
@@ -3117,7 +3117,7 @@
             </w:r>
             <w:r>
               <w:rPr>
-                <w:rStyle w:val="Hipercze"/>
+                <w:rStyle w:val="Hyperlink"/>
                 <w:noProof/>
               </w:rPr>
               <w:t>Aplikacja operatora autobusowego</w:t>
@@ -3174,7 +3174,7 @@
         </w:p>
         <w:p>
           <w:pPr>
-            <w:pStyle w:val="Spistreci2"/>
+            <w:pStyle w:val="TOC2"/>
             <w:rPr>
               <w:noProof/>
               <w:sz w:val="22"/>
@@ -3184,7 +3184,7 @@
           <w:hyperlink w:anchor="_Toc313212297" w:history="1">
             <w:r>
               <w:rPr>
-                <w:rStyle w:val="Hipercze"/>
+                <w:rStyle w:val="Hyperlink"/>
                 <w:noProof/>
               </w:rPr>
               <w:t>7.</w:t>
@@ -3199,7 +3199,7 @@
             </w:r>
             <w:r>
               <w:rPr>
-                <w:rStyle w:val="Hipercze"/>
+                <w:rStyle w:val="Hyperlink"/>
                 <w:noProof/>
               </w:rPr>
               <w:t>Testowanie systemu</w:t>
@@ -3256,7 +3256,7 @@
         </w:p>
         <w:p>
           <w:pPr>
-            <w:pStyle w:val="Spistreci2"/>
+            <w:pStyle w:val="TOC2"/>
             <w:rPr>
               <w:noProof/>
               <w:sz w:val="22"/>
@@ -3266,7 +3266,7 @@
           <w:hyperlink w:anchor="_Toc313212298" w:history="1">
             <w:r>
               <w:rPr>
-                <w:rStyle w:val="Hipercze"/>
+                <w:rStyle w:val="Hyperlink"/>
                 <w:noProof/>
               </w:rPr>
               <w:t>7.1.</w:t>
@@ -3281,7 +3281,7 @@
             </w:r>
             <w:r>
               <w:rPr>
-                <w:rStyle w:val="Hipercze"/>
+                <w:rStyle w:val="Hyperlink"/>
                 <w:noProof/>
               </w:rPr>
               <w:t>Testy funkcjonalne</w:t>
@@ -3338,7 +3338,7 @@
         </w:p>
         <w:p>
           <w:pPr>
-            <w:pStyle w:val="Spistreci2"/>
+            <w:pStyle w:val="TOC2"/>
             <w:rPr>
               <w:noProof/>
               <w:sz w:val="22"/>
@@ -3348,7 +3348,7 @@
           <w:hyperlink w:anchor="_Toc313212299" w:history="1">
             <w:r>
               <w:rPr>
-                <w:rStyle w:val="Hipercze"/>
+                <w:rStyle w:val="Hyperlink"/>
                 <w:noProof/>
               </w:rPr>
               <w:t>7.2.</w:t>
@@ -3363,7 +3363,7 @@
             </w:r>
             <w:r>
               <w:rPr>
-                <w:rStyle w:val="Hipercze"/>
+                <w:rStyle w:val="Hyperlink"/>
                 <w:noProof/>
               </w:rPr>
               <w:t>Testy systemu replikacji</w:t>
@@ -3420,7 +3420,7 @@
         </w:p>
         <w:p>
           <w:pPr>
-            <w:pStyle w:val="Spistreci2"/>
+            <w:pStyle w:val="TOC2"/>
             <w:rPr>
               <w:noProof/>
               <w:sz w:val="22"/>
@@ -3430,7 +3430,7 @@
           <w:hyperlink w:anchor="_Toc313212300" w:history="1">
             <w:r>
               <w:rPr>
-                <w:rStyle w:val="Hipercze"/>
+                <w:rStyle w:val="Hyperlink"/>
                 <w:noProof/>
               </w:rPr>
               <w:t>7.3.</w:t>
@@ -3445,7 +3445,7 @@
             </w:r>
             <w:r>
               <w:rPr>
-                <w:rStyle w:val="Hipercze"/>
+                <w:rStyle w:val="Hyperlink"/>
                 <w:noProof/>
               </w:rPr>
               <w:t>Wnioski z testów</w:t>
@@ -3502,7 +3502,7 @@
         </w:p>
         <w:p>
           <w:pPr>
-            <w:pStyle w:val="Spistreci2"/>
+            <w:pStyle w:val="TOC2"/>
             <w:rPr>
               <w:noProof/>
               <w:sz w:val="22"/>
@@ -3512,7 +3512,7 @@
           <w:hyperlink w:anchor="_Toc313212301" w:history="1">
             <w:r>
               <w:rPr>
-                <w:rStyle w:val="Hipercze"/>
+                <w:rStyle w:val="Hyperlink"/>
                 <w:noProof/>
               </w:rPr>
               <w:t>8.</w:t>
@@ -3527,7 +3527,7 @@
             </w:r>
             <w:r>
               <w:rPr>
-                <w:rStyle w:val="Hipercze"/>
+                <w:rStyle w:val="Hyperlink"/>
                 <w:noProof/>
               </w:rPr>
               <w:t>Podsumowanie</w:t>
@@ -3584,7 +3584,7 @@
         </w:p>
         <w:p>
           <w:pPr>
-            <w:pStyle w:val="Spistreci2"/>
+            <w:pStyle w:val="TOC2"/>
             <w:rPr>
               <w:noProof/>
               <w:sz w:val="22"/>
@@ -3593,7 +3593,7 @@
           </w:pPr>
           <w:r>
             <w:rPr>
-              <w:rStyle w:val="Hipercze"/>
+              <w:rStyle w:val="Hyperlink"/>
               <w:noProof/>
             </w:rPr>
             <w:tab/>
@@ -3601,7 +3601,7 @@
           <w:hyperlink w:anchor="_Toc313212302" w:history="1">
             <w:r>
               <w:rPr>
-                <w:rStyle w:val="Hipercze"/>
+                <w:rStyle w:val="Hyperlink"/>
                 <w:noProof/>
               </w:rPr>
               <w:t>Literatura</w:t>
@@ -3676,7 +3676,7 @@
     </w:p>
     <w:p>
       <w:pPr>
-        <w:pStyle w:val="Nagwek2"/>
+        <w:pStyle w:val="Heading2"/>
         <w:ind w:firstLine="0"/>
       </w:pPr>
       <w:bookmarkStart w:id="16" w:name="_Toc313212264"/>
@@ -3688,7 +3688,7 @@
     </w:p>
     <w:p>
       <w:pPr>
-        <w:pStyle w:val="Spisilustracji"/>
+        <w:pStyle w:val="TableofFigures"/>
         <w:tabs>
           <w:tab w:val="right" w:leader="dot" w:pos="8550"/>
         </w:tabs>
@@ -3711,7 +3711,7 @@
       <w:hyperlink w:anchor="_Toc312772190" w:history="1">
         <w:r>
           <w:rPr>
-            <w:rStyle w:val="Hipercze"/>
+            <w:rStyle w:val="Hyperlink"/>
             <w:noProof/>
           </w:rPr>
           <w:t>Rysunek 1 MS SQL Server 2008 - porównanie edycji</w:t>
@@ -3768,7 +3768,7 @@
     </w:p>
     <w:p>
       <w:pPr>
-        <w:pStyle w:val="Spisilustracji"/>
+        <w:pStyle w:val="TableofFigures"/>
         <w:tabs>
           <w:tab w:val="right" w:leader="dot" w:pos="8550"/>
         </w:tabs>
@@ -3782,7 +3782,7 @@
       <w:hyperlink w:anchor="_Toc312772191" w:history="1">
         <w:r>
           <w:rPr>
-            <w:rStyle w:val="Hipercze"/>
+            <w:rStyle w:val="Hyperlink"/>
             <w:noProof/>
           </w:rPr>
           <w:t>Rysunek 2 Replikacja transakcyjna</w:t>
@@ -3839,7 +3839,7 @@
     </w:p>
     <w:p>
       <w:pPr>
-        <w:pStyle w:val="Spisilustracji"/>
+        <w:pStyle w:val="TableofFigures"/>
         <w:tabs>
           <w:tab w:val="right" w:leader="dot" w:pos="8550"/>
         </w:tabs>
@@ -3853,7 +3853,7 @@
       <w:hyperlink w:anchor="_Toc312772192" w:history="1">
         <w:r>
           <w:rPr>
-            <w:rStyle w:val="Hipercze"/>
+            <w:rStyle w:val="Hyperlink"/>
             <w:noProof/>
           </w:rPr>
           <w:t>Rysunek 3 Uruchomienie kreatora konfiguracji trybu rozproszonego</w:t>
@@ -3912,7 +3912,7 @@
     </w:p>
     <w:p>
       <w:pPr>
-        <w:pStyle w:val="Spisilustracji"/>
+        <w:pStyle w:val="TableofFigures"/>
         <w:tabs>
           <w:tab w:val="right" w:leader="dot" w:pos="8550"/>
         </w:tabs>
@@ -3926,7 +3926,7 @@
       <w:hyperlink w:anchor="_Toc312772193" w:history="1">
         <w:r>
           <w:rPr>
-            <w:rStyle w:val="Hipercze"/>
+            <w:rStyle w:val="Hyperlink"/>
             <w:noProof/>
           </w:rPr>
           <w:t>Rysunek 4 Kreator konfiguracji trybu rozproszonego</w:t>
@@ -3983,7 +3983,7 @@
     </w:p>
     <w:p>
       <w:pPr>
-        <w:pStyle w:val="Spisilustracji"/>
+        <w:pStyle w:val="TableofFigures"/>
         <w:tabs>
           <w:tab w:val="right" w:leader="dot" w:pos="8550"/>
         </w:tabs>
@@ -3997,7 +3997,7 @@
       <w:hyperlink w:anchor="_Toc312772194" w:history="1">
         <w:r>
           <w:rPr>
-            <w:rStyle w:val="Hipercze"/>
+            <w:rStyle w:val="Hyperlink"/>
             <w:noProof/>
           </w:rPr>
           <w:t>Rysunek 5 Tworzenie nowej publikacji</w:t>
@@ -4054,7 +4054,7 @@
     </w:p>
     <w:p>
       <w:pPr>
-        <w:pStyle w:val="Spisilustracji"/>
+        <w:pStyle w:val="TableofFigures"/>
         <w:tabs>
           <w:tab w:val="right" w:leader="dot" w:pos="8550"/>
         </w:tabs>
@@ -4068,7 +4068,7 @@
       <w:hyperlink w:anchor="_Toc312772195" w:history="1">
         <w:r>
           <w:rPr>
-            <w:rStyle w:val="Hipercze"/>
+            <w:rStyle w:val="Hyperlink"/>
             <w:noProof/>
           </w:rPr>
           <w:t>Rysunek 6 Wybór trybu replikacji</w:t>
@@ -4125,7 +4125,7 @@
     </w:p>
     <w:p>
       <w:pPr>
-        <w:pStyle w:val="Spisilustracji"/>
+        <w:pStyle w:val="TableofFigures"/>
         <w:tabs>
           <w:tab w:val="right" w:leader="dot" w:pos="8550"/>
         </w:tabs>
@@ -4139,7 +4139,7 @@
       <w:hyperlink w:anchor="_Toc312772196" w:history="1">
         <w:r>
           <w:rPr>
-            <w:rStyle w:val="Hipercze"/>
+            <w:rStyle w:val="Hyperlink"/>
             <w:noProof/>
           </w:rPr>
           <w:t>Rysunek 7 Tworzenie subskrypcji</w:t>
@@ -4196,7 +4196,7 @@
     </w:p>
     <w:p>
       <w:pPr>
-        <w:pStyle w:val="Spisilustracji"/>
+        <w:pStyle w:val="TableofFigures"/>
         <w:tabs>
           <w:tab w:val="right" w:leader="dot" w:pos="8550"/>
         </w:tabs>
@@ -4210,7 +4210,7 @@
       <w:hyperlink w:anchor="_Toc312772197" w:history="1">
         <w:r>
           <w:rPr>
-            <w:rStyle w:val="Hipercze"/>
+            <w:rStyle w:val="Hyperlink"/>
             <w:noProof/>
           </w:rPr>
           <w:t>Rysunek 8 Wybór publikatora</w:t>
@@ -4267,7 +4267,7 @@
     </w:p>
     <w:p>
       <w:pPr>
-        <w:pStyle w:val="Spisilustracji"/>
+        <w:pStyle w:val="TableofFigures"/>
         <w:tabs>
           <w:tab w:val="right" w:leader="dot" w:pos="8550"/>
         </w:tabs>
@@ -4281,7 +4281,7 @@
       <w:hyperlink w:anchor="_Toc312772198" w:history="1">
         <w:r>
           <w:rPr>
-            <w:rStyle w:val="Hipercze"/>
+            <w:rStyle w:val="Hyperlink"/>
             <w:noProof/>
           </w:rPr>
           <w:t>Rysunek 9 Przykładowa konfiguracja MS Management Studio</w:t>
@@ -4338,7 +4338,7 @@
     </w:p>
     <w:p>
       <w:pPr>
-        <w:pStyle w:val="Spisilustracji"/>
+        <w:pStyle w:val="TableofFigures"/>
         <w:tabs>
           <w:tab w:val="right" w:leader="dot" w:pos="8550"/>
         </w:tabs>
@@ -4352,7 +4352,7 @@
       <w:hyperlink w:anchor="_Toc312772199" w:history="1">
         <w:r>
           <w:rPr>
-            <w:rStyle w:val="Hipercze"/>
+            <w:rStyle w:val="Hyperlink"/>
             <w:noProof/>
           </w:rPr>
           <w:t>Rysunek 10 Uruchamianie Monitora Replikacji</w:t>
@@ -4409,7 +4409,7 @@
     </w:p>
     <w:p>
       <w:pPr>
-        <w:pStyle w:val="Spisilustracji"/>
+        <w:pStyle w:val="TableofFigures"/>
         <w:tabs>
           <w:tab w:val="right" w:leader="dot" w:pos="8550"/>
         </w:tabs>
@@ -4423,7 +4423,7 @@
       <w:hyperlink w:anchor="_Toc312772200" w:history="1">
         <w:r>
           <w:rPr>
-            <w:rStyle w:val="Hipercze"/>
+            <w:rStyle w:val="Hyperlink"/>
             <w:noProof/>
           </w:rPr>
           <w:t>Rysunek 11 Replication Monitor</w:t>
@@ -4494,7 +4494,7 @@
     </w:p>
     <w:p>
       <w:pPr>
-        <w:pStyle w:val="Nagwek2"/>
+        <w:pStyle w:val="Heading2"/>
         <w:ind w:firstLine="0"/>
         <w:rPr>
           <w:sz w:val="32"/>
@@ -4512,7 +4512,7 @@
     </w:p>
     <w:p>
       <w:pPr>
-        <w:pStyle w:val="Nagwek2"/>
+        <w:pStyle w:val="Heading2"/>
         <w:numPr>
           <w:ilvl w:val="0"/>
           <w:numId w:val="1"/>
@@ -4560,7 +4560,7 @@
     <w:p/>
     <w:p>
       <w:pPr>
-        <w:pStyle w:val="Nagwek2"/>
+        <w:pStyle w:val="Heading2"/>
         <w:numPr>
           <w:ilvl w:val="0"/>
           <w:numId w:val="1"/>
@@ -4575,7 +4575,7 @@
     </w:p>
     <w:p>
       <w:pPr>
-        <w:pStyle w:val="Nagwek2"/>
+        <w:pStyle w:val="Heading2"/>
         <w:numPr>
           <w:ilvl w:val="1"/>
           <w:numId w:val="1"/>
@@ -4602,7 +4602,7 @@
     <w:p/>
     <w:p>
       <w:pPr>
-        <w:pStyle w:val="Nagwek2"/>
+        <w:pStyle w:val="Heading2"/>
         <w:numPr>
           <w:ilvl w:val="1"/>
           <w:numId w:val="1"/>
@@ -4698,7 +4698,7 @@
     </w:p>
     <w:p>
       <w:pPr>
-        <w:pStyle w:val="Nagwek2"/>
+        <w:pStyle w:val="Heading2"/>
         <w:numPr>
           <w:ilvl w:val="0"/>
           <w:numId w:val="1"/>
@@ -4735,6 +4735,7 @@
       <w:r>
         <w:rPr>
           <w:noProof/>
+          <w:lang w:eastAsia="zh-CN"/>
         </w:rPr>
         <w:drawing>
           <wp:inline distT="0" distB="0" distL="0" distR="0">
@@ -4775,7 +4776,7 @@
     </w:p>
     <w:p>
       <w:pPr>
-        <w:pStyle w:val="Legenda"/>
+        <w:pStyle w:val="Caption"/>
       </w:pPr>
       <w:bookmarkStart w:id="24" w:name="_Toc312772190"/>
       <w:r>
@@ -4811,7 +4812,7 @@
     </w:p>
     <w:p>
       <w:pPr>
-        <w:pStyle w:val="Nagwek2"/>
+        <w:pStyle w:val="Heading2"/>
         <w:numPr>
           <w:ilvl w:val="1"/>
           <w:numId w:val="1"/>
@@ -4832,7 +4833,7 @@
     <w:p/>
     <w:p>
       <w:pPr>
-        <w:pStyle w:val="Bezodstpw"/>
+        <w:pStyle w:val="NoSpacing"/>
         <w:numPr>
           <w:ilvl w:val="0"/>
           <w:numId w:val="3"/>
@@ -4853,7 +4854,7 @@
     </w:p>
     <w:p>
       <w:pPr>
-        <w:pStyle w:val="Bezodstpw"/>
+        <w:pStyle w:val="NoSpacing"/>
         <w:numPr>
           <w:ilvl w:val="0"/>
           <w:numId w:val="3"/>
@@ -4874,7 +4875,7 @@
     </w:p>
     <w:p>
       <w:pPr>
-        <w:pStyle w:val="Bezodstpw"/>
+        <w:pStyle w:val="NoSpacing"/>
         <w:numPr>
           <w:ilvl w:val="0"/>
           <w:numId w:val="3"/>
@@ -4898,7 +4899,7 @@
     </w:p>
     <w:p>
       <w:pPr>
-        <w:pStyle w:val="Bezodstpw"/>
+        <w:pStyle w:val="NoSpacing"/>
         <w:jc w:val="both"/>
       </w:pPr>
       <w:r>
@@ -4907,7 +4908,7 @@
     </w:p>
     <w:p>
       <w:pPr>
-        <w:pStyle w:val="Bezodstpw"/>
+        <w:pStyle w:val="NoSpacing"/>
         <w:numPr>
           <w:ilvl w:val="0"/>
           <w:numId w:val="4"/>
@@ -4919,7 +4920,7 @@
     </w:p>
     <w:p>
       <w:pPr>
-        <w:pStyle w:val="Bezodstpw"/>
+        <w:pStyle w:val="NoSpacing"/>
         <w:numPr>
           <w:ilvl w:val="0"/>
           <w:numId w:val="4"/>
@@ -4931,7 +4932,7 @@
     </w:p>
     <w:p>
       <w:pPr>
-        <w:pStyle w:val="Bezodstpw"/>
+        <w:pStyle w:val="NoSpacing"/>
         <w:numPr>
           <w:ilvl w:val="0"/>
           <w:numId w:val="4"/>
@@ -4953,7 +4954,7 @@
     <w:p/>
     <w:p>
       <w:pPr>
-        <w:pStyle w:val="Bezodstpw"/>
+        <w:pStyle w:val="NoSpacing"/>
         <w:numPr>
           <w:ilvl w:val="0"/>
           <w:numId w:val="2"/>
@@ -4971,7 +4972,7 @@
     </w:p>
     <w:p>
       <w:pPr>
-        <w:pStyle w:val="Bezodstpw"/>
+        <w:pStyle w:val="NoSpacing"/>
         <w:numPr>
           <w:ilvl w:val="0"/>
           <w:numId w:val="2"/>
@@ -5001,7 +5002,7 @@
     </w:p>
     <w:p>
       <w:pPr>
-        <w:pStyle w:val="Bezodstpw"/>
+        <w:pStyle w:val="NoSpacing"/>
         <w:numPr>
           <w:ilvl w:val="0"/>
           <w:numId w:val="2"/>
@@ -5025,7 +5026,7 @@
     </w:p>
     <w:p>
       <w:pPr>
-        <w:pStyle w:val="Bezodstpw"/>
+        <w:pStyle w:val="NoSpacing"/>
         <w:numPr>
           <w:ilvl w:val="0"/>
           <w:numId w:val="2"/>
@@ -5052,7 +5053,7 @@
     </w:p>
     <w:p>
       <w:pPr>
-        <w:pStyle w:val="Bezodstpw"/>
+        <w:pStyle w:val="NoSpacing"/>
         <w:numPr>
           <w:ilvl w:val="0"/>
           <w:numId w:val="2"/>
@@ -5103,7 +5104,7 @@
     </w:p>
     <w:p>
       <w:pPr>
-        <w:pStyle w:val="Akapitzlist"/>
+        <w:pStyle w:val="ListParagraph"/>
         <w:numPr>
           <w:ilvl w:val="0"/>
           <w:numId w:val="6"/>
@@ -5115,7 +5116,7 @@
     </w:p>
     <w:p>
       <w:pPr>
-        <w:pStyle w:val="Akapitzlist"/>
+        <w:pStyle w:val="ListParagraph"/>
         <w:numPr>
           <w:ilvl w:val="0"/>
           <w:numId w:val="6"/>
@@ -5127,7 +5128,7 @@
     </w:p>
     <w:p>
       <w:pPr>
-        <w:pStyle w:val="Akapitzlist"/>
+        <w:pStyle w:val="ListParagraph"/>
         <w:numPr>
           <w:ilvl w:val="0"/>
           <w:numId w:val="6"/>
@@ -5139,7 +5140,7 @@
     </w:p>
     <w:p>
       <w:pPr>
-        <w:pStyle w:val="Akapitzlist"/>
+        <w:pStyle w:val="ListParagraph"/>
         <w:numPr>
           <w:ilvl w:val="0"/>
           <w:numId w:val="6"/>
@@ -5228,7 +5229,7 @@
     </w:p>
     <w:p>
       <w:pPr>
-        <w:pStyle w:val="Akapitzlist"/>
+        <w:pStyle w:val="ListParagraph"/>
         <w:numPr>
           <w:ilvl w:val="0"/>
           <w:numId w:val="7"/>
@@ -5240,7 +5241,7 @@
     </w:p>
     <w:p>
       <w:pPr>
-        <w:pStyle w:val="Akapitzlist"/>
+        <w:pStyle w:val="ListParagraph"/>
         <w:numPr>
           <w:ilvl w:val="0"/>
           <w:numId w:val="7"/>
@@ -5258,7 +5259,7 @@
     </w:p>
     <w:p>
       <w:pPr>
-        <w:pStyle w:val="Akapitzlist"/>
+        <w:pStyle w:val="ListParagraph"/>
         <w:numPr>
           <w:ilvl w:val="0"/>
           <w:numId w:val="7"/>
@@ -5282,7 +5283,7 @@
     </w:p>
     <w:p>
       <w:pPr>
-        <w:pStyle w:val="Akapitzlist"/>
+        <w:pStyle w:val="ListParagraph"/>
         <w:numPr>
           <w:ilvl w:val="0"/>
           <w:numId w:val="7"/>
@@ -5318,7 +5319,7 @@
     </w:p>
     <w:p>
       <w:pPr>
-        <w:pStyle w:val="Akapitzlist"/>
+        <w:pStyle w:val="ListParagraph"/>
         <w:numPr>
           <w:ilvl w:val="0"/>
           <w:numId w:val="7"/>
@@ -5392,7 +5393,7 @@
     </w:p>
     <w:p>
       <w:pPr>
-        <w:pStyle w:val="Akapitzlist"/>
+        <w:pStyle w:val="ListParagraph"/>
         <w:numPr>
           <w:ilvl w:val="0"/>
           <w:numId w:val="8"/>
@@ -5410,7 +5411,7 @@
     </w:p>
     <w:p>
       <w:pPr>
-        <w:pStyle w:val="Akapitzlist"/>
+        <w:pStyle w:val="ListParagraph"/>
         <w:numPr>
           <w:ilvl w:val="0"/>
           <w:numId w:val="8"/>
@@ -5428,7 +5429,7 @@
     </w:p>
     <w:p>
       <w:pPr>
-        <w:pStyle w:val="Akapitzlist"/>
+        <w:pStyle w:val="ListParagraph"/>
         <w:numPr>
           <w:ilvl w:val="0"/>
           <w:numId w:val="8"/>
@@ -5440,7 +5441,7 @@
     </w:p>
     <w:p>
       <w:pPr>
-        <w:pStyle w:val="Akapitzlist"/>
+        <w:pStyle w:val="ListParagraph"/>
         <w:numPr>
           <w:ilvl w:val="0"/>
           <w:numId w:val="8"/>
@@ -5458,7 +5459,7 @@
     </w:p>
     <w:p>
       <w:pPr>
-        <w:pStyle w:val="Akapitzlist"/>
+        <w:pStyle w:val="ListParagraph"/>
         <w:numPr>
           <w:ilvl w:val="0"/>
           <w:numId w:val="8"/>
@@ -5504,13 +5505,13 @@
     </w:p>
     <w:p>
       <w:pPr>
-        <w:pStyle w:val="Akapitzlist"/>
+        <w:pStyle w:val="ListParagraph"/>
         <w:ind w:firstLine="0"/>
       </w:pPr>
     </w:p>
     <w:p>
       <w:pPr>
-        <w:pStyle w:val="Nagwek2"/>
+        <w:pStyle w:val="Heading2"/>
         <w:numPr>
           <w:ilvl w:val="1"/>
           <w:numId w:val="1"/>
@@ -5607,20 +5608,12 @@
       </w:pPr>
     </w:p>
     <w:p>
-      <w:proofErr w:type="spellStart"/>
       <w:r>
         <w:rPr>
           <w:b/>
         </w:rPr>
         <w:lastRenderedPageBreak/>
-        <w:t>Distribution</w:t>
-      </w:r>
-      <w:proofErr w:type="spellEnd"/>
-      <w:r>
-        <w:rPr>
-          <w:b/>
-        </w:rPr>
-        <w:t xml:space="preserve"> Agent:</w:t>
+        <w:t>Distribution Agent:</w:t>
       </w:r>
     </w:p>
     <w:p>
@@ -5706,7 +5699,7 @@
     </w:p>
     <w:p>
       <w:pPr>
-        <w:pStyle w:val="Nagwek2"/>
+        <w:pStyle w:val="Heading2"/>
         <w:numPr>
           <w:ilvl w:val="1"/>
           <w:numId w:val="1"/>
@@ -5791,6 +5784,7 @@
       <w:r>
         <w:rPr>
           <w:noProof/>
+          <w:lang w:eastAsia="zh-CN"/>
         </w:rPr>
         <w:drawing>
           <wp:inline distT="0" distB="0" distL="0" distR="0">
@@ -5844,7 +5838,7 @@
     </w:p>
     <w:p>
       <w:pPr>
-        <w:pStyle w:val="Legenda"/>
+        <w:pStyle w:val="Caption"/>
         <w:jc w:val="center"/>
       </w:pPr>
       <w:bookmarkStart w:id="28" w:name="_Toc312772191"/>
@@ -6020,7 +6014,7 @@
     <w:p/>
     <w:p>
       <w:pPr>
-        <w:pStyle w:val="Nagwek2"/>
+        <w:pStyle w:val="Heading2"/>
         <w:numPr>
           <w:ilvl w:val="1"/>
           <w:numId w:val="1"/>
@@ -6088,6 +6082,7 @@
       <w:r>
         <w:rPr>
           <w:noProof/>
+          <w:lang w:eastAsia="zh-CN"/>
         </w:rPr>
         <w:drawing>
           <wp:inline distT="0" distB="0" distL="0" distR="0">
@@ -6128,7 +6123,7 @@
     </w:p>
     <w:p>
       <w:pPr>
-        <w:pStyle w:val="Legenda"/>
+        <w:pStyle w:val="Caption"/>
         <w:jc w:val="left"/>
       </w:pPr>
       <w:bookmarkStart w:id="30" w:name="_Toc312772192"/>
@@ -6166,6 +6161,7 @@
       <w:r>
         <w:rPr>
           <w:noProof/>
+          <w:lang w:eastAsia="zh-CN"/>
         </w:rPr>
         <w:drawing>
           <wp:inline distT="0" distB="0" distL="0" distR="0">
@@ -6206,7 +6202,7 @@
     </w:p>
     <w:p>
       <w:pPr>
-        <w:pStyle w:val="Legenda"/>
+        <w:pStyle w:val="Caption"/>
       </w:pPr>
       <w:bookmarkStart w:id="31" w:name="_Toc312772193"/>
       <w:r>
@@ -6256,6 +6252,7 @@
       <w:r>
         <w:rPr>
           <w:noProof/>
+          <w:lang w:eastAsia="zh-CN"/>
         </w:rPr>
         <w:drawing>
           <wp:inline distT="0" distB="0" distL="0" distR="0">
@@ -6296,7 +6293,7 @@
     </w:p>
     <w:p>
       <w:pPr>
-        <w:pStyle w:val="Legenda"/>
+        <w:pStyle w:val="Caption"/>
       </w:pPr>
       <w:bookmarkStart w:id="32" w:name="_Toc312772194"/>
       <w:r>
@@ -6343,6 +6340,7 @@
       <w:r>
         <w:rPr>
           <w:noProof/>
+          <w:lang w:eastAsia="zh-CN"/>
         </w:rPr>
         <w:drawing>
           <wp:inline distT="0" distB="0" distL="0" distR="0">
@@ -6383,7 +6381,7 @@
     </w:p>
     <w:p>
       <w:pPr>
-        <w:pStyle w:val="Legenda"/>
+        <w:pStyle w:val="Caption"/>
         <w:jc w:val="left"/>
       </w:pPr>
       <w:bookmarkStart w:id="33" w:name="_Toc312772195"/>
@@ -6433,6 +6431,7 @@
       <w:r>
         <w:rPr>
           <w:noProof/>
+          <w:lang w:eastAsia="zh-CN"/>
         </w:rPr>
         <w:drawing>
           <wp:inline distT="0" distB="0" distL="0" distR="0">
@@ -6473,7 +6472,7 @@
     </w:p>
     <w:p>
       <w:pPr>
-        <w:pStyle w:val="Legenda"/>
+        <w:pStyle w:val="Caption"/>
       </w:pPr>
       <w:bookmarkStart w:id="34" w:name="_Toc312772196"/>
       <w:r>
@@ -6515,6 +6514,7 @@
       <w:r>
         <w:rPr>
           <w:noProof/>
+          <w:lang w:eastAsia="zh-CN"/>
         </w:rPr>
         <w:drawing>
           <wp:inline distT="0" distB="0" distL="0" distR="0">
@@ -6555,7 +6555,7 @@
     </w:p>
     <w:p>
       <w:pPr>
-        <w:pStyle w:val="Legenda"/>
+        <w:pStyle w:val="Caption"/>
       </w:pPr>
       <w:bookmarkStart w:id="35" w:name="_Toc312772197"/>
       <w:r>
@@ -6601,6 +6601,7 @@
       <w:r>
         <w:rPr>
           <w:noProof/>
+          <w:lang w:eastAsia="zh-CN"/>
         </w:rPr>
         <w:lastRenderedPageBreak/>
         <w:drawing>
@@ -6642,7 +6643,7 @@
     </w:p>
     <w:p>
       <w:pPr>
-        <w:pStyle w:val="Legenda"/>
+        <w:pStyle w:val="Caption"/>
       </w:pPr>
       <w:bookmarkStart w:id="36" w:name="_Toc312772198"/>
       <w:r>
@@ -6684,6 +6685,7 @@
       <w:r>
         <w:rPr>
           <w:noProof/>
+          <w:lang w:eastAsia="zh-CN"/>
         </w:rPr>
         <w:drawing>
           <wp:inline distT="0" distB="0" distL="0" distR="0">
@@ -6724,7 +6726,7 @@
     </w:p>
     <w:p>
       <w:pPr>
-        <w:pStyle w:val="Legenda"/>
+        <w:pStyle w:val="Caption"/>
       </w:pPr>
       <w:bookmarkStart w:id="37" w:name="_Toc312772199"/>
       <w:r>
@@ -6766,6 +6768,7 @@
       <w:r>
         <w:rPr>
           <w:noProof/>
+          <w:lang w:eastAsia="zh-CN"/>
         </w:rPr>
         <w:lastRenderedPageBreak/>
         <w:drawing>
@@ -6807,7 +6810,7 @@
     </w:p>
     <w:p>
       <w:pPr>
-        <w:pStyle w:val="Legenda"/>
+        <w:pStyle w:val="Caption"/>
       </w:pPr>
       <w:bookmarkStart w:id="38" w:name="_Toc312772200"/>
       <w:r>
@@ -6839,7 +6842,7 @@
     <w:p/>
     <w:p>
       <w:pPr>
-        <w:pStyle w:val="Nagwek2"/>
+        <w:pStyle w:val="Heading2"/>
         <w:numPr>
           <w:ilvl w:val="0"/>
           <w:numId w:val="1"/>
@@ -6853,7 +6856,7 @@
     </w:p>
     <w:p>
       <w:pPr>
-        <w:pStyle w:val="Nagwek2"/>
+        <w:pStyle w:val="Heading2"/>
         <w:numPr>
           <w:ilvl w:val="1"/>
           <w:numId w:val="1"/>
@@ -6874,6 +6877,7 @@
       <w:r>
         <w:rPr>
           <w:noProof/>
+          <w:lang w:eastAsia="zh-CN"/>
         </w:rPr>
         <w:drawing>
           <wp:inline distT="0" distB="0" distL="0" distR="0">
@@ -6897,7 +6901,7 @@
     </w:p>
     <w:p>
       <w:pPr>
-        <w:pStyle w:val="Nagwek2"/>
+        <w:pStyle w:val="Heading2"/>
         <w:numPr>
           <w:ilvl w:val="1"/>
           <w:numId w:val="1"/>
@@ -6916,6 +6920,7 @@
       <w:r>
         <w:rPr>
           <w:noProof/>
+          <w:lang w:eastAsia="zh-CN"/>
         </w:rPr>
         <w:drawing>
           <wp:inline distT="0" distB="0" distL="0" distR="0">
@@ -6939,7 +6944,7 @@
     </w:p>
     <w:p>
       <w:pPr>
-        <w:pStyle w:val="Nagwek2"/>
+        <w:pStyle w:val="Heading2"/>
         <w:numPr>
           <w:ilvl w:val="1"/>
           <w:numId w:val="1"/>
@@ -6973,7 +6978,7 @@
     </w:p>
     <w:p>
       <w:pPr>
-        <w:pStyle w:val="Nagwek2"/>
+        <w:pStyle w:val="Heading2"/>
         <w:numPr>
           <w:ilvl w:val="0"/>
           <w:numId w:val="1"/>
@@ -6991,7 +6996,7 @@
     </w:p>
     <w:p>
       <w:pPr>
-        <w:pStyle w:val="Nagwek2"/>
+        <w:pStyle w:val="Heading2"/>
         <w:numPr>
           <w:ilvl w:val="1"/>
           <w:numId w:val="1"/>
@@ -7048,6 +7053,7 @@
       <w:r>
         <w:rPr>
           <w:noProof/>
+          <w:lang w:eastAsia="zh-CN"/>
         </w:rPr>
         <w:drawing>
           <wp:inline distT="0" distB="0" distL="0" distR="0">
@@ -7098,7 +7104,7 @@
     </w:p>
     <w:p>
       <w:pPr>
-        <w:pStyle w:val="Legenda"/>
+        <w:pStyle w:val="Caption"/>
       </w:pPr>
       <w:r>
         <w:t xml:space="preserve">Rysunek </w:t>
@@ -7119,7 +7125,7 @@
     <w:p/>
     <w:p>
       <w:pPr>
-        <w:pStyle w:val="Nagwek2"/>
+        <w:pStyle w:val="Heading2"/>
         <w:numPr>
           <w:ilvl w:val="1"/>
           <w:numId w:val="1"/>
@@ -7129,13 +7135,208 @@
       <w:bookmarkStart w:id="45" w:name="_Toc313212281"/>
       <w:r>
         <w:lastRenderedPageBreak/>
-        <w:t>Diagramy i scenariusz przypadków użycia</w:t>
+        <w:t>Diagramy przypadków użycia</w:t>
       </w:r>
       <w:bookmarkEnd w:id="45"/>
     </w:p>
-    <w:p>
-      <w:pPr>
-        <w:pStyle w:val="Nagwek2"/>
+    <w:p/>
+    <w:p>
+      <w:r>
+        <w:rPr>
+          <w:noProof/>
+          <w:lang w:eastAsia="zh-CN"/>
+        </w:rPr>
+        <w:drawing>
+          <wp:anchor distT="0" distB="0" distL="114300" distR="114300" simplePos="0" relativeHeight="251666432" behindDoc="0" locked="0" layoutInCell="1" allowOverlap="1">
+            <wp:simplePos x="0" y="0"/>
+            <wp:positionH relativeFrom="column">
+              <wp:posOffset>473075</wp:posOffset>
+            </wp:positionH>
+            <wp:positionV relativeFrom="paragraph">
+              <wp:posOffset>76835</wp:posOffset>
+            </wp:positionV>
+            <wp:extent cx="487680" cy="791071"/>
+            <wp:effectExtent l="19050" t="0" r="7620" b="0"/>
+            <wp:wrapNone/>
+            <wp:docPr id="24" name="Picture 4"/>
+            <wp:cNvGraphicFramePr>
+              <a:graphicFrameLocks xmlns:a="http://schemas.openxmlformats.org/drawingml/2006/main" noChangeAspect="1"/>
+            </wp:cNvGraphicFramePr>
+            <a:graphic xmlns:a="http://schemas.openxmlformats.org/drawingml/2006/main">
+              <a:graphicData uri="http://schemas.openxmlformats.org/drawingml/2006/picture">
+                <pic:pic xmlns:pic="http://schemas.openxmlformats.org/drawingml/2006/picture">
+                  <pic:nvPicPr>
+                    <pic:cNvPr id="0" name="Picture 4"/>
+                    <pic:cNvPicPr>
+                      <a:picLocks noChangeAspect="1" noChangeArrowheads="1"/>
+                    </pic:cNvPicPr>
+                  </pic:nvPicPr>
+                  <pic:blipFill>
+                    <a:blip r:embed="rId30" cstate="print"/>
+                    <a:srcRect l="4527" t="22462" r="81893" b="44615"/>
+                    <a:stretch>
+                      <a:fillRect/>
+                    </a:stretch>
+                  </pic:blipFill>
+                  <pic:spPr bwMode="auto">
+                    <a:xfrm>
+                      <a:off x="0" y="0"/>
+                      <a:ext cx="487680" cy="791071"/>
+                    </a:xfrm>
+                    <a:prstGeom prst="rect">
+                      <a:avLst/>
+                    </a:prstGeom>
+                    <a:noFill/>
+                    <a:ln w="9525">
+                      <a:noFill/>
+                      <a:miter lim="800000"/>
+                      <a:headEnd/>
+                      <a:tailEnd/>
+                    </a:ln>
+                  </pic:spPr>
+                </pic:pic>
+              </a:graphicData>
+            </a:graphic>
+          </wp:anchor>
+        </w:drawing>
+      </w:r>
+    </w:p>
+    <w:p>
+      <w:r>
+        <w:rPr>
+          <w:noProof/>
+          <w:lang w:eastAsia="zh-CN"/>
+        </w:rPr>
+        <w:drawing>
+          <wp:anchor distT="0" distB="0" distL="114300" distR="114300" simplePos="0" relativeHeight="251670528" behindDoc="0" locked="0" layoutInCell="1" allowOverlap="1">
+            <wp:simplePos x="0" y="0"/>
+            <wp:positionH relativeFrom="column">
+              <wp:posOffset>3959225</wp:posOffset>
+            </wp:positionH>
+            <wp:positionV relativeFrom="paragraph">
+              <wp:posOffset>119380</wp:posOffset>
+            </wp:positionV>
+            <wp:extent cx="487680" cy="790575"/>
+            <wp:effectExtent l="19050" t="0" r="7620" b="0"/>
+            <wp:wrapNone/>
+            <wp:docPr id="28" name="Picture 4"/>
+            <wp:cNvGraphicFramePr>
+              <a:graphicFrameLocks xmlns:a="http://schemas.openxmlformats.org/drawingml/2006/main" noChangeAspect="1"/>
+            </wp:cNvGraphicFramePr>
+            <a:graphic xmlns:a="http://schemas.openxmlformats.org/drawingml/2006/main">
+              <a:graphicData uri="http://schemas.openxmlformats.org/drawingml/2006/picture">
+                <pic:pic xmlns:pic="http://schemas.openxmlformats.org/drawingml/2006/picture">
+                  <pic:nvPicPr>
+                    <pic:cNvPr id="0" name="Picture 4"/>
+                    <pic:cNvPicPr>
+                      <a:picLocks noChangeAspect="1" noChangeArrowheads="1"/>
+                    </pic:cNvPicPr>
+                  </pic:nvPicPr>
+                  <pic:blipFill>
+                    <a:blip r:embed="rId30" cstate="print"/>
+                    <a:srcRect l="4527" t="22462" r="81893" b="44615"/>
+                    <a:stretch>
+                      <a:fillRect/>
+                    </a:stretch>
+                  </pic:blipFill>
+                  <pic:spPr bwMode="auto">
+                    <a:xfrm>
+                      <a:off x="0" y="0"/>
+                      <a:ext cx="487680" cy="790575"/>
+                    </a:xfrm>
+                    <a:prstGeom prst="rect">
+                      <a:avLst/>
+                    </a:prstGeom>
+                    <a:noFill/>
+                    <a:ln w="9525">
+                      <a:noFill/>
+                      <a:miter lim="800000"/>
+                      <a:headEnd/>
+                      <a:tailEnd/>
+                    </a:ln>
+                  </pic:spPr>
+                </pic:pic>
+              </a:graphicData>
+            </a:graphic>
+          </wp:anchor>
+        </w:drawing>
+      </w:r>
+    </w:p>
+    <w:p/>
+    <w:p/>
+    <w:p/>
+    <w:p/>
+    <w:p>
+      <w:r>
+        <w:rPr>
+          <w:noProof/>
+          <w:lang w:eastAsia="zh-CN"/>
+        </w:rPr>
+        <w:drawing>
+          <wp:anchor distT="0" distB="0" distL="114300" distR="114300" simplePos="0" relativeHeight="251668480" behindDoc="0" locked="0" layoutInCell="1" allowOverlap="1">
+            <wp:simplePos x="0" y="0"/>
+            <wp:positionH relativeFrom="column">
+              <wp:posOffset>3959225</wp:posOffset>
+            </wp:positionH>
+            <wp:positionV relativeFrom="paragraph">
+              <wp:posOffset>8255</wp:posOffset>
+            </wp:positionV>
+            <wp:extent cx="487680" cy="790575"/>
+            <wp:effectExtent l="19050" t="0" r="7620" b="0"/>
+            <wp:wrapNone/>
+            <wp:docPr id="27" name="Picture 4"/>
+            <wp:cNvGraphicFramePr>
+              <a:graphicFrameLocks xmlns:a="http://schemas.openxmlformats.org/drawingml/2006/main" noChangeAspect="1"/>
+            </wp:cNvGraphicFramePr>
+            <a:graphic xmlns:a="http://schemas.openxmlformats.org/drawingml/2006/main">
+              <a:graphicData uri="http://schemas.openxmlformats.org/drawingml/2006/picture">
+                <pic:pic xmlns:pic="http://schemas.openxmlformats.org/drawingml/2006/picture">
+                  <pic:nvPicPr>
+                    <pic:cNvPr id="0" name="Picture 4"/>
+                    <pic:cNvPicPr>
+                      <a:picLocks noChangeAspect="1" noChangeArrowheads="1"/>
+                    </pic:cNvPicPr>
+                  </pic:nvPicPr>
+                  <pic:blipFill>
+                    <a:blip r:embed="rId30" cstate="print"/>
+                    <a:srcRect l="4527" t="22462" r="81893" b="44615"/>
+                    <a:stretch>
+                      <a:fillRect/>
+                    </a:stretch>
+                  </pic:blipFill>
+                  <pic:spPr bwMode="auto">
+                    <a:xfrm>
+                      <a:off x="0" y="0"/>
+                      <a:ext cx="487680" cy="790575"/>
+                    </a:xfrm>
+                    <a:prstGeom prst="rect">
+                      <a:avLst/>
+                    </a:prstGeom>
+                    <a:noFill/>
+                    <a:ln w="9525">
+                      <a:noFill/>
+                      <a:miter lim="800000"/>
+                      <a:headEnd/>
+                      <a:tailEnd/>
+                    </a:ln>
+                  </pic:spPr>
+                </pic:pic>
+              </a:graphicData>
+            </a:graphic>
+          </wp:anchor>
+        </w:drawing>
+      </w:r>
+    </w:p>
+    <w:p/>
+    <w:p/>
+    <w:p/>
+    <w:p/>
+    <w:p/>
+    <w:p/>
+    <w:p/>
+    <w:p>
+      <w:pPr>
+        <w:pStyle w:val="Heading2"/>
         <w:numPr>
           <w:ilvl w:val="1"/>
           <w:numId w:val="1"/>
@@ -7150,7 +7351,7 @@
     </w:p>
     <w:p>
       <w:pPr>
-        <w:pStyle w:val="Nagwek2"/>
+        <w:pStyle w:val="Heading2"/>
         <w:numPr>
           <w:ilvl w:val="2"/>
           <w:numId w:val="1"/>
@@ -7165,7 +7366,7 @@
     </w:p>
     <w:p>
       <w:pPr>
-        <w:pStyle w:val="Nagwek2"/>
+        <w:pStyle w:val="Heading2"/>
         <w:numPr>
           <w:ilvl w:val="2"/>
           <w:numId w:val="1"/>
@@ -7180,7 +7381,7 @@
     </w:p>
     <w:p>
       <w:pPr>
-        <w:pStyle w:val="Nagwek2"/>
+        <w:pStyle w:val="Heading2"/>
         <w:numPr>
           <w:ilvl w:val="2"/>
           <w:numId w:val="1"/>
@@ -7195,7 +7396,7 @@
     </w:p>
     <w:p>
       <w:pPr>
-        <w:pStyle w:val="Nagwek2"/>
+        <w:pStyle w:val="Heading2"/>
         <w:numPr>
           <w:ilvl w:val="1"/>
           <w:numId w:val="1"/>
@@ -7210,7 +7411,7 @@
     </w:p>
     <w:p>
       <w:pPr>
-        <w:pStyle w:val="Nagwek2"/>
+        <w:pStyle w:val="Heading2"/>
         <w:numPr>
           <w:ilvl w:val="1"/>
           <w:numId w:val="1"/>
@@ -7225,7 +7426,7 @@
     </w:p>
     <w:p>
       <w:pPr>
-        <w:pStyle w:val="Nagwek2"/>
+        <w:pStyle w:val="Heading2"/>
         <w:numPr>
           <w:ilvl w:val="2"/>
           <w:numId w:val="1"/>
@@ -7251,7 +7452,7 @@
     </w:p>
     <w:p>
       <w:pPr>
-        <w:pStyle w:val="Akapitzlist"/>
+        <w:pStyle w:val="ListParagraph"/>
         <w:numPr>
           <w:ilvl w:val="0"/>
           <w:numId w:val="10"/>
@@ -7263,7 +7464,7 @@
     </w:p>
     <w:p>
       <w:pPr>
-        <w:pStyle w:val="Akapitzlist"/>
+        <w:pStyle w:val="ListParagraph"/>
         <w:numPr>
           <w:ilvl w:val="0"/>
           <w:numId w:val="10"/>
@@ -7275,7 +7476,7 @@
     </w:p>
     <w:p>
       <w:pPr>
-        <w:pStyle w:val="Akapitzlist"/>
+        <w:pStyle w:val="ListParagraph"/>
         <w:numPr>
           <w:ilvl w:val="0"/>
           <w:numId w:val="10"/>
@@ -7287,7 +7488,7 @@
     </w:p>
     <w:p>
       <w:pPr>
-        <w:pStyle w:val="Akapitzlist"/>
+        <w:pStyle w:val="ListParagraph"/>
         <w:numPr>
           <w:ilvl w:val="0"/>
           <w:numId w:val="10"/>
@@ -7304,6 +7505,7 @@
     </w:p>
     <w:p>
       <w:r>
+        <w:lastRenderedPageBreak/>
         <w:t>Administrator komunikuje się z aplikacją operatorską za pomocą interfejsu webowego.</w:t>
       </w:r>
       <w:r>
@@ -7313,7 +7515,7 @@
     <w:p/>
     <w:p>
       <w:pPr>
-        <w:pStyle w:val="Nagwek2"/>
+        <w:pStyle w:val="Heading2"/>
         <w:numPr>
           <w:ilvl w:val="2"/>
           <w:numId w:val="1"/>
@@ -7352,8 +7554,8 @@
       <w:r>
         <w:rPr>
           <w:noProof/>
+          <w:lang w:eastAsia="zh-CN"/>
         </w:rPr>
-        <w:lastRenderedPageBreak/>
         <w:drawing>
           <wp:inline distT="0" distB="0" distL="0" distR="0">
             <wp:extent cx="5655199" cy="2887128"/>
@@ -7372,7 +7574,7 @@
                     </pic:cNvPicPr>
                   </pic:nvPicPr>
                   <pic:blipFill>
-                    <a:blip r:embed="rId30" cstate="print"/>
+                    <a:blip r:embed="rId31" cstate="print"/>
                     <a:srcRect/>
                     <a:stretch>
                       <a:fillRect/>
@@ -7405,7 +7607,7 @@
     </w:p>
     <w:p>
       <w:pPr>
-        <w:pStyle w:val="Legenda"/>
+        <w:pStyle w:val="Caption"/>
       </w:pPr>
       <w:r>
         <w:t xml:space="preserve">Rysunek </w:t>
@@ -7425,7 +7627,7 @@
     <w:p/>
     <w:p>
       <w:pPr>
-        <w:pStyle w:val="Nagwek2"/>
+        <w:pStyle w:val="Heading2"/>
         <w:numPr>
           <w:ilvl w:val="0"/>
           <w:numId w:val="1"/>
@@ -7439,7 +7641,7 @@
     </w:p>
     <w:p>
       <w:pPr>
-        <w:pStyle w:val="Nagwek2"/>
+        <w:pStyle w:val="Heading2"/>
         <w:numPr>
           <w:ilvl w:val="1"/>
           <w:numId w:val="1"/>
@@ -7454,7 +7656,7 @@
     </w:p>
     <w:p>
       <w:pPr>
-        <w:pStyle w:val="Nagwek2"/>
+        <w:pStyle w:val="Heading2"/>
         <w:numPr>
           <w:ilvl w:val="1"/>
           <w:numId w:val="1"/>
@@ -7469,7 +7671,7 @@
     </w:p>
     <w:p>
       <w:pPr>
-        <w:pStyle w:val="Nagwek2"/>
+        <w:pStyle w:val="Heading2"/>
         <w:numPr>
           <w:ilvl w:val="1"/>
           <w:numId w:val="1"/>
@@ -7484,7 +7686,7 @@
     </w:p>
     <w:p>
       <w:pPr>
-        <w:pStyle w:val="Nagwek2"/>
+        <w:pStyle w:val="Heading2"/>
         <w:numPr>
           <w:ilvl w:val="2"/>
           <w:numId w:val="1"/>
@@ -7504,19 +7706,20 @@
     </w:p>
     <w:p>
       <w:pPr>
-        <w:pStyle w:val="Akapitzlist"/>
+        <w:pStyle w:val="ListParagraph"/>
         <w:numPr>
           <w:ilvl w:val="0"/>
           <w:numId w:val="9"/>
         </w:numPr>
       </w:pPr>
       <w:r>
+        <w:lastRenderedPageBreak/>
         <w:t>stacja początkowa</w:t>
       </w:r>
     </w:p>
     <w:p>
       <w:pPr>
-        <w:pStyle w:val="Akapitzlist"/>
+        <w:pStyle w:val="ListParagraph"/>
         <w:numPr>
           <w:ilvl w:val="0"/>
           <w:numId w:val="9"/>
@@ -7528,7 +7731,7 @@
     </w:p>
     <w:p>
       <w:pPr>
-        <w:pStyle w:val="Akapitzlist"/>
+        <w:pStyle w:val="ListParagraph"/>
         <w:numPr>
           <w:ilvl w:val="0"/>
           <w:numId w:val="9"/>
@@ -7540,7 +7743,7 @@
     </w:p>
     <w:p>
       <w:pPr>
-        <w:pStyle w:val="Akapitzlist"/>
+        <w:pStyle w:val="ListParagraph"/>
         <w:numPr>
           <w:ilvl w:val="0"/>
           <w:numId w:val="9"/>
@@ -7566,20 +7769,19 @@
     </w:p>
     <w:p>
       <w:pPr>
-        <w:pStyle w:val="Akapitzlist"/>
+        <w:pStyle w:val="ListParagraph"/>
         <w:ind w:left="1429" w:firstLine="0"/>
       </w:pPr>
     </w:p>
     <w:p>
       <w:pPr>
-        <w:pStyle w:val="Akapitzlist"/>
+        <w:pStyle w:val="ListParagraph"/>
         <w:ind w:left="0" w:firstLine="0"/>
       </w:pPr>
       <w:r>
         <w:rPr>
           <w:noProof/>
         </w:rPr>
-        <w:lastRenderedPageBreak/>
         <w:pict>
           <v:shapetype id="_x0000_t202" coordsize="21600,21600" o:spt="202" path="m,l,21600r21600,l21600,xe">
             <v:stroke joinstyle="miter"/>
@@ -7590,7 +7792,7 @@
               <w:txbxContent>
                 <w:p>
                   <w:pPr>
-                    <w:pStyle w:val="Legenda"/>
+                    <w:pStyle w:val="Caption"/>
                     <w:rPr>
                       <w:noProof/>
                       <w:sz w:val="24"/>
@@ -7621,6 +7823,7 @@
       <w:r>
         <w:rPr>
           <w:noProof/>
+          <w:lang w:eastAsia="zh-CN"/>
         </w:rPr>
         <w:drawing>
           <wp:inline distT="0" distB="0" distL="0" distR="0">
@@ -7640,7 +7843,7 @@
                     </pic:cNvPicPr>
                   </pic:nvPicPr>
                   <pic:blipFill>
-                    <a:blip r:embed="rId31" cstate="print"/>
+                    <a:blip r:embed="rId32" cstate="print"/>
                     <a:srcRect/>
                     <a:stretch>
                       <a:fillRect/>
@@ -7766,6 +7969,7 @@
         <w:rPr>
           <w:noProof/>
         </w:rPr>
+        <w:lastRenderedPageBreak/>
         <w:pict>
           <v:shape id="_x0000_s1029" type="#_x0000_t202" style="position:absolute;left:0;text-align:left;margin-left:-2.45pt;margin-top:12.65pt;width:449.95pt;height:190.35pt;z-index:251663360;mso-width-relative:margin;mso-height-relative:margin">
             <v:shadow on="t"/>
@@ -8094,7 +8298,7 @@
                       <w:rFonts w:ascii="Consolas" w:eastAsiaTheme="minorHAnsi" w:hAnsi="Consolas" w:cs="Consolas"/>
                       <w:sz w:val="19"/>
                       <w:szCs w:val="19"/>
-                      <w:lang w:val="en-US" w:eastAsia="en-US"/>
+                      <w:lang w:eastAsia="en-US"/>
                     </w:rPr>
                   </w:pPr>
                   <w:r>
@@ -8102,7 +8306,7 @@
                       <w:rFonts w:ascii="Consolas" w:eastAsiaTheme="minorHAnsi" w:hAnsi="Consolas" w:cs="Consolas"/>
                       <w:sz w:val="19"/>
                       <w:szCs w:val="19"/>
-                      <w:lang w:val="en-US" w:eastAsia="en-US"/>
+                      <w:lang w:eastAsia="en-US"/>
                     </w:rPr>
                     <w:t>}</w:t>
                   </w:r>
@@ -8119,7 +8323,7 @@
                       <w:rFonts w:ascii="Consolas" w:eastAsiaTheme="minorHAnsi" w:hAnsi="Consolas" w:cs="Consolas"/>
                       <w:sz w:val="19"/>
                       <w:szCs w:val="19"/>
-                      <w:lang w:val="en-US" w:eastAsia="en-US"/>
+                      <w:lang w:eastAsia="en-US"/>
                     </w:rPr>
                   </w:pPr>
                   <w:r>
@@ -8128,7 +8332,7 @@
                       <w:color w:val="0000FF"/>
                       <w:sz w:val="19"/>
                       <w:szCs w:val="19"/>
-                      <w:lang w:val="en-US" w:eastAsia="en-US"/>
+                      <w:lang w:eastAsia="en-US"/>
                     </w:rPr>
                     <w:t>else</w:t>
                   </w:r>
@@ -8145,7 +8349,7 @@
                       <w:rFonts w:ascii="Consolas" w:eastAsiaTheme="minorHAnsi" w:hAnsi="Consolas" w:cs="Consolas"/>
                       <w:sz w:val="19"/>
                       <w:szCs w:val="19"/>
-                      <w:lang w:val="en-US" w:eastAsia="en-US"/>
+                      <w:lang w:eastAsia="en-US"/>
                     </w:rPr>
                   </w:pPr>
                   <w:r>
@@ -8153,7 +8357,7 @@
                       <w:rFonts w:ascii="Consolas" w:eastAsiaTheme="minorHAnsi" w:hAnsi="Consolas" w:cs="Consolas"/>
                       <w:sz w:val="19"/>
                       <w:szCs w:val="19"/>
-                      <w:lang w:val="en-US" w:eastAsia="en-US"/>
+                      <w:lang w:eastAsia="en-US"/>
                     </w:rPr>
                     <w:t>{</w:t>
                   </w:r>
@@ -8170,7 +8374,7 @@
                       <w:rFonts w:ascii="Consolas" w:eastAsiaTheme="minorHAnsi" w:hAnsi="Consolas" w:cs="Consolas"/>
                       <w:sz w:val="19"/>
                       <w:szCs w:val="19"/>
-                      <w:lang w:val="en-US" w:eastAsia="en-US"/>
+                      <w:lang w:eastAsia="en-US"/>
                     </w:rPr>
                   </w:pPr>
                   <w:r>
@@ -8178,18 +8382,17 @@
                       <w:rFonts w:ascii="Consolas" w:eastAsiaTheme="minorHAnsi" w:hAnsi="Consolas" w:cs="Consolas"/>
                       <w:sz w:val="19"/>
                       <w:szCs w:val="19"/>
-                      <w:lang w:val="en-US" w:eastAsia="en-US"/>
+                      <w:lang w:eastAsia="en-US"/>
                     </w:rPr>
                     <w:t xml:space="preserve">    </w:t>
                   </w:r>
-                  <w:proofErr w:type="spellStart"/>
                   <w:r>
                     <w:rPr>
                       <w:rFonts w:ascii="Consolas" w:eastAsiaTheme="minorHAnsi" w:hAnsi="Consolas" w:cs="Consolas"/>
                       <w:color w:val="2B91AF"/>
                       <w:sz w:val="19"/>
                       <w:szCs w:val="19"/>
-                      <w:lang w:val="en-US" w:eastAsia="en-US"/>
+                      <w:lang w:eastAsia="en-US"/>
                     </w:rPr>
                     <w:t>Global</w:t>
                   </w:r>
@@ -8198,39 +8401,9 @@
                       <w:rFonts w:ascii="Consolas" w:eastAsiaTheme="minorHAnsi" w:hAnsi="Consolas" w:cs="Consolas"/>
                       <w:sz w:val="19"/>
                       <w:szCs w:val="19"/>
-                      <w:lang w:val="en-US" w:eastAsia="en-US"/>
-                    </w:rPr>
-                    <w:t>.Data</w:t>
-                  </w:r>
-                  <w:proofErr w:type="spellEnd"/>
-                  <w:r>
-                    <w:rPr>
-                      <w:rFonts w:ascii="Consolas" w:eastAsiaTheme="minorHAnsi" w:hAnsi="Consolas" w:cs="Consolas"/>
-                      <w:sz w:val="19"/>
-                      <w:szCs w:val="19"/>
-                      <w:lang w:val="en-US" w:eastAsia="en-US"/>
-                    </w:rPr>
-                    <w:t xml:space="preserve"> = </w:t>
-                  </w:r>
-                  <w:proofErr w:type="spellStart"/>
-                  <w:r>
-                    <w:rPr>
-                      <w:rFonts w:ascii="Consolas" w:eastAsiaTheme="minorHAnsi" w:hAnsi="Consolas" w:cs="Consolas"/>
-                      <w:sz w:val="19"/>
-                      <w:szCs w:val="19"/>
-                      <w:lang w:val="en-US" w:eastAsia="en-US"/>
-                    </w:rPr>
-                    <w:t>DataTimePicker.DateTime</w:t>
-                  </w:r>
-                  <w:proofErr w:type="spellEnd"/>
-                  <w:r>
-                    <w:rPr>
-                      <w:rFonts w:ascii="Consolas" w:eastAsiaTheme="minorHAnsi" w:hAnsi="Consolas" w:cs="Consolas"/>
-                      <w:sz w:val="19"/>
-                      <w:szCs w:val="19"/>
-                      <w:lang w:val="en-US" w:eastAsia="en-US"/>
-                    </w:rPr>
-                    <w:t>;</w:t>
+                      <w:lang w:eastAsia="en-US"/>
+                    </w:rPr>
+                    <w:t>.Data = DataTimePicker.DateTime;</w:t>
                   </w:r>
                 </w:p>
                 <w:p>
@@ -8245,7 +8418,7 @@
                       <w:rFonts w:ascii="Consolas" w:eastAsiaTheme="minorHAnsi" w:hAnsi="Consolas" w:cs="Consolas"/>
                       <w:sz w:val="19"/>
                       <w:szCs w:val="19"/>
-                      <w:lang w:val="en-US" w:eastAsia="en-US"/>
+                      <w:lang w:eastAsia="en-US"/>
                     </w:rPr>
                   </w:pPr>
                   <w:r>
@@ -8253,29 +8426,9 @@
                       <w:rFonts w:ascii="Consolas" w:eastAsiaTheme="minorHAnsi" w:hAnsi="Consolas" w:cs="Consolas"/>
                       <w:sz w:val="19"/>
                       <w:szCs w:val="19"/>
-                      <w:lang w:val="en-US" w:eastAsia="en-US"/>
-                    </w:rPr>
-                    <w:t xml:space="preserve">    </w:t>
-                  </w:r>
-                  <w:proofErr w:type="spellStart"/>
-                  <w:r>
-                    <w:rPr>
-                      <w:rFonts w:ascii="Consolas" w:eastAsiaTheme="minorHAnsi" w:hAnsi="Consolas" w:cs="Consolas"/>
-                      <w:sz w:val="19"/>
-                      <w:szCs w:val="19"/>
-                      <w:lang w:val="en-US" w:eastAsia="en-US"/>
-                    </w:rPr>
-                    <w:t>Response.Redirect</w:t>
-                  </w:r>
-                  <w:proofErr w:type="spellEnd"/>
-                  <w:r>
-                    <w:rPr>
-                      <w:rFonts w:ascii="Consolas" w:eastAsiaTheme="minorHAnsi" w:hAnsi="Consolas" w:cs="Consolas"/>
-                      <w:sz w:val="19"/>
-                      <w:szCs w:val="19"/>
-                      <w:lang w:val="en-US" w:eastAsia="en-US"/>
-                    </w:rPr>
-                    <w:t>(</w:t>
+                      <w:lang w:eastAsia="en-US"/>
+                    </w:rPr>
+                    <w:t xml:space="preserve">    Response.Redirect(</w:t>
                   </w:r>
                   <w:r>
                     <w:rPr>
@@ -8283,60 +8436,18 @@
                       <w:color w:val="A31515"/>
                       <w:sz w:val="19"/>
                       <w:szCs w:val="19"/>
-                      <w:lang w:val="en-US" w:eastAsia="en-US"/>
-                    </w:rPr>
-                    <w:t>"</w:t>
-                  </w:r>
-                  <w:proofErr w:type="spellStart"/>
-                  <w:r>
-                    <w:rPr>
-                      <w:rFonts w:ascii="Consolas" w:eastAsiaTheme="minorHAnsi" w:hAnsi="Consolas" w:cs="Consolas"/>
-                      <w:color w:val="A31515"/>
-                      <w:sz w:val="19"/>
-                      <w:szCs w:val="19"/>
-                      <w:lang w:val="en-US" w:eastAsia="en-US"/>
-                    </w:rPr>
-                    <w:t>ShowResults.aspx?Start</w:t>
-                  </w:r>
-                  <w:proofErr w:type="spellEnd"/>
-                  <w:r>
-                    <w:rPr>
-                      <w:rFonts w:ascii="Consolas" w:eastAsiaTheme="minorHAnsi" w:hAnsi="Consolas" w:cs="Consolas"/>
-                      <w:color w:val="A31515"/>
-                      <w:sz w:val="19"/>
-                      <w:szCs w:val="19"/>
-                      <w:lang w:val="en-US" w:eastAsia="en-US"/>
-                    </w:rPr>
-                    <w:t>="</w:t>
-                  </w:r>
-                  <w:r>
-                    <w:rPr>
-                      <w:rFonts w:ascii="Consolas" w:eastAsiaTheme="minorHAnsi" w:hAnsi="Consolas" w:cs="Consolas"/>
-                      <w:sz w:val="19"/>
-                      <w:szCs w:val="19"/>
-                      <w:lang w:val="en-US" w:eastAsia="en-US"/>
-                    </w:rPr>
-                    <w:t xml:space="preserve"> + </w:t>
-                  </w:r>
-                  <w:proofErr w:type="spellStart"/>
-                  <w:r>
-                    <w:rPr>
-                      <w:rFonts w:ascii="Consolas" w:eastAsiaTheme="minorHAnsi" w:hAnsi="Consolas" w:cs="Consolas"/>
-                      <w:sz w:val="19"/>
-                      <w:szCs w:val="19"/>
-                      <w:lang w:val="en-US" w:eastAsia="en-US"/>
-                    </w:rPr>
-                    <w:t>DropDownListStart.SelectedValue</w:t>
-                  </w:r>
-                  <w:proofErr w:type="spellEnd"/>
-                  <w:r>
-                    <w:rPr>
-                      <w:rFonts w:ascii="Consolas" w:eastAsiaTheme="minorHAnsi" w:hAnsi="Consolas" w:cs="Consolas"/>
-                      <w:sz w:val="19"/>
-                      <w:szCs w:val="19"/>
-                      <w:lang w:val="en-US" w:eastAsia="en-US"/>
-                    </w:rPr>
-                    <w:t xml:space="preserve"> + </w:t>
+                      <w:lang w:eastAsia="en-US"/>
+                    </w:rPr>
+                    <w:t>"ShowResults.aspx?Start="</w:t>
+                  </w:r>
+                  <w:r>
+                    <w:rPr>
+                      <w:rFonts w:ascii="Consolas" w:eastAsiaTheme="minorHAnsi" w:hAnsi="Consolas" w:cs="Consolas"/>
+                      <w:sz w:val="19"/>
+                      <w:szCs w:val="19"/>
+                      <w:lang w:eastAsia="en-US"/>
+                    </w:rPr>
+                    <w:t xml:space="preserve"> + DropDownListStart.SelectedValue + </w:t>
                   </w:r>
                 </w:p>
                 <w:p>
@@ -8351,7 +8462,7 @@
                       <w:rFonts w:ascii="Consolas" w:eastAsiaTheme="minorHAnsi" w:hAnsi="Consolas" w:cs="Consolas"/>
                       <w:sz w:val="19"/>
                       <w:szCs w:val="19"/>
-                      <w:lang w:val="en-US" w:eastAsia="en-US"/>
+                      <w:lang w:eastAsia="en-US"/>
                     </w:rPr>
                   </w:pPr>
                   <w:r>
@@ -8359,7 +8470,7 @@
                       <w:rFonts w:ascii="Consolas" w:eastAsiaTheme="minorHAnsi" w:hAnsi="Consolas" w:cs="Consolas"/>
                       <w:sz w:val="19"/>
                       <w:szCs w:val="19"/>
-                      <w:lang w:val="en-US" w:eastAsia="en-US"/>
+                      <w:lang w:eastAsia="en-US"/>
                     </w:rPr>
                     <w:t xml:space="preserve">                        </w:t>
                   </w:r>
@@ -8369,7 +8480,7 @@
                       <w:color w:val="A31515"/>
                       <w:sz w:val="19"/>
                       <w:szCs w:val="19"/>
-                      <w:lang w:val="en-US" w:eastAsia="en-US"/>
+                      <w:lang w:eastAsia="en-US"/>
                     </w:rPr>
                     <w:t>"&amp;Stop="</w:t>
                   </w:r>
@@ -8378,29 +8489,9 @@
                       <w:rFonts w:ascii="Consolas" w:eastAsiaTheme="minorHAnsi" w:hAnsi="Consolas" w:cs="Consolas"/>
                       <w:sz w:val="19"/>
                       <w:szCs w:val="19"/>
-                      <w:lang w:val="en-US" w:eastAsia="en-US"/>
-                    </w:rPr>
-                    <w:t xml:space="preserve"> + </w:t>
-                  </w:r>
-                  <w:proofErr w:type="spellStart"/>
-                  <w:r>
-                    <w:rPr>
-                      <w:rFonts w:ascii="Consolas" w:eastAsiaTheme="minorHAnsi" w:hAnsi="Consolas" w:cs="Consolas"/>
-                      <w:sz w:val="19"/>
-                      <w:szCs w:val="19"/>
-                      <w:lang w:val="en-US" w:eastAsia="en-US"/>
-                    </w:rPr>
-                    <w:t>DropDownListStop.SelectedValue</w:t>
-                  </w:r>
-                  <w:proofErr w:type="spellEnd"/>
-                  <w:r>
-                    <w:rPr>
-                      <w:rFonts w:ascii="Consolas" w:eastAsiaTheme="minorHAnsi" w:hAnsi="Consolas" w:cs="Consolas"/>
-                      <w:sz w:val="19"/>
-                      <w:szCs w:val="19"/>
-                      <w:lang w:val="en-US" w:eastAsia="en-US"/>
-                    </w:rPr>
-                    <w:t xml:space="preserve"> +</w:t>
+                      <w:lang w:eastAsia="en-US"/>
+                    </w:rPr>
+                    <w:t xml:space="preserve"> + DropDownListStop.SelectedValue +</w:t>
                   </w:r>
                 </w:p>
                 <w:p>
@@ -8415,7 +8506,7 @@
                       <w:rFonts w:ascii="Consolas" w:eastAsiaTheme="minorHAnsi" w:hAnsi="Consolas" w:cs="Consolas"/>
                       <w:sz w:val="19"/>
                       <w:szCs w:val="19"/>
-                      <w:lang w:val="en-US" w:eastAsia="en-US"/>
+                      <w:lang w:eastAsia="en-US"/>
                     </w:rPr>
                   </w:pPr>
                   <w:r>
@@ -8423,7 +8514,7 @@
                       <w:rFonts w:ascii="Consolas" w:eastAsiaTheme="minorHAnsi" w:hAnsi="Consolas" w:cs="Consolas"/>
                       <w:sz w:val="19"/>
                       <w:szCs w:val="19"/>
-                      <w:lang w:val="en-US" w:eastAsia="en-US"/>
+                      <w:lang w:eastAsia="en-US"/>
                     </w:rPr>
                     <w:t xml:space="preserve">                        </w:t>
                   </w:r>
@@ -8433,7 +8524,7 @@
                       <w:color w:val="A31515"/>
                       <w:sz w:val="19"/>
                       <w:szCs w:val="19"/>
-                      <w:lang w:val="en-US" w:eastAsia="en-US"/>
+                      <w:lang w:eastAsia="en-US"/>
                     </w:rPr>
                     <w:t>"&amp;Date="</w:t>
                   </w:r>
@@ -8442,29 +8533,9 @@
                       <w:rFonts w:ascii="Consolas" w:eastAsiaTheme="minorHAnsi" w:hAnsi="Consolas" w:cs="Consolas"/>
                       <w:sz w:val="19"/>
                       <w:szCs w:val="19"/>
-                      <w:lang w:val="en-US" w:eastAsia="en-US"/>
-                    </w:rPr>
-                    <w:t xml:space="preserve"> + </w:t>
-                  </w:r>
-                  <w:proofErr w:type="spellStart"/>
-                  <w:r>
-                    <w:rPr>
-                      <w:rFonts w:ascii="Consolas" w:eastAsiaTheme="minorHAnsi" w:hAnsi="Consolas" w:cs="Consolas"/>
-                      <w:sz w:val="19"/>
-                      <w:szCs w:val="19"/>
-                      <w:lang w:val="en-US" w:eastAsia="en-US"/>
-                    </w:rPr>
-                    <w:t>DataTimePicker.DateTime.ToShortDateString</w:t>
-                  </w:r>
-                  <w:proofErr w:type="spellEnd"/>
-                  <w:r>
-                    <w:rPr>
-                      <w:rFonts w:ascii="Consolas" w:eastAsiaTheme="minorHAnsi" w:hAnsi="Consolas" w:cs="Consolas"/>
-                      <w:sz w:val="19"/>
-                      <w:szCs w:val="19"/>
-                      <w:lang w:val="en-US" w:eastAsia="en-US"/>
-                    </w:rPr>
-                    <w:t>() +</w:t>
+                      <w:lang w:eastAsia="en-US"/>
+                    </w:rPr>
+                    <w:t xml:space="preserve"> + DataTimePicker.DateTime.ToShortDateString() +</w:t>
                   </w:r>
                 </w:p>
                 <w:p>
@@ -8487,7 +8558,7 @@
                       <w:rFonts w:ascii="Consolas" w:eastAsiaTheme="minorHAnsi" w:hAnsi="Consolas" w:cs="Consolas"/>
                       <w:sz w:val="19"/>
                       <w:szCs w:val="19"/>
-                      <w:lang w:val="en-US" w:eastAsia="en-US"/>
+                      <w:lang w:eastAsia="en-US"/>
                     </w:rPr>
                     <w:t xml:space="preserve">                        </w:t>
                   </w:r>
@@ -8499,58 +8570,16 @@
                       <w:szCs w:val="19"/>
                       <w:lang w:eastAsia="en-US"/>
                     </w:rPr>
-                    <w:t>"&amp;</w:t>
-                  </w:r>
-                  <w:proofErr w:type="spellStart"/>
-                  <w:r>
-                    <w:rPr>
-                      <w:rFonts w:ascii="Consolas" w:eastAsiaTheme="minorHAnsi" w:hAnsi="Consolas" w:cs="Consolas"/>
-                      <w:color w:val="A31515"/>
+                    <w:t>"&amp;DateNatural="</w:t>
+                  </w:r>
+                  <w:r>
+                    <w:rPr>
+                      <w:rFonts w:ascii="Consolas" w:eastAsiaTheme="minorHAnsi" w:hAnsi="Consolas" w:cs="Consolas"/>
                       <w:sz w:val="19"/>
                       <w:szCs w:val="19"/>
                       <w:lang w:eastAsia="en-US"/>
                     </w:rPr>
-                    <w:t>DateNatural</w:t>
-                  </w:r>
-                  <w:proofErr w:type="spellEnd"/>
-                  <w:r>
-                    <w:rPr>
-                      <w:rFonts w:ascii="Consolas" w:eastAsiaTheme="minorHAnsi" w:hAnsi="Consolas" w:cs="Consolas"/>
-                      <w:color w:val="A31515"/>
-                      <w:sz w:val="19"/>
-                      <w:szCs w:val="19"/>
-                      <w:lang w:eastAsia="en-US"/>
-                    </w:rPr>
-                    <w:t>="</w:t>
-                  </w:r>
-                  <w:r>
-                    <w:rPr>
-                      <w:rFonts w:ascii="Consolas" w:eastAsiaTheme="minorHAnsi" w:hAnsi="Consolas" w:cs="Consolas"/>
-                      <w:sz w:val="19"/>
-                      <w:szCs w:val="19"/>
-                      <w:lang w:eastAsia="en-US"/>
-                    </w:rPr>
-                    <w:t xml:space="preserve"> + </w:t>
-                  </w:r>
-                  <w:proofErr w:type="spellStart"/>
-                  <w:r>
-                    <w:rPr>
-                      <w:rFonts w:ascii="Consolas" w:eastAsiaTheme="minorHAnsi" w:hAnsi="Consolas" w:cs="Consolas"/>
-                      <w:sz w:val="19"/>
-                      <w:szCs w:val="19"/>
-                      <w:lang w:eastAsia="en-US"/>
-                    </w:rPr>
-                    <w:t>DataTimePicker.DateTime.ToString</w:t>
-                  </w:r>
-                  <w:proofErr w:type="spellEnd"/>
-                  <w:r>
-                    <w:rPr>
-                      <w:rFonts w:ascii="Consolas" w:eastAsiaTheme="minorHAnsi" w:hAnsi="Consolas" w:cs="Consolas"/>
-                      <w:sz w:val="19"/>
-                      <w:szCs w:val="19"/>
-                      <w:lang w:eastAsia="en-US"/>
-                    </w:rPr>
-                    <w:t>());</w:t>
+                    <w:t xml:space="preserve"> + DataTimePicker.DateTime.ToString());</w:t>
                   </w:r>
                 </w:p>
                 <w:p>
@@ -8595,7 +8624,7 @@
     <w:p/>
     <w:p>
       <w:pPr>
-        <w:pStyle w:val="Nagwek2"/>
+        <w:pStyle w:val="Heading2"/>
         <w:numPr>
           <w:ilvl w:val="2"/>
           <w:numId w:val="1"/>
@@ -8604,7 +8633,6 @@
       </w:pPr>
       <w:bookmarkStart w:id="59" w:name="_Toc313212295"/>
       <w:r>
-        <w:lastRenderedPageBreak/>
         <w:t>Aplikacja operatora kolejowego</w:t>
       </w:r>
       <w:bookmarkEnd w:id="59"/>
@@ -8633,7 +8661,7 @@
     </w:p>
     <w:p>
       <w:pPr>
-        <w:pStyle w:val="Akapitzlist"/>
+        <w:pStyle w:val="ListParagraph"/>
         <w:numPr>
           <w:ilvl w:val="0"/>
           <w:numId w:val="10"/>
@@ -8645,7 +8673,7 @@
     </w:p>
     <w:p>
       <w:pPr>
-        <w:pStyle w:val="Akapitzlist"/>
+        <w:pStyle w:val="ListParagraph"/>
         <w:numPr>
           <w:ilvl w:val="0"/>
           <w:numId w:val="10"/>
@@ -8657,7 +8685,7 @@
     </w:p>
     <w:p>
       <w:pPr>
-        <w:pStyle w:val="Akapitzlist"/>
+        <w:pStyle w:val="ListParagraph"/>
         <w:numPr>
           <w:ilvl w:val="0"/>
           <w:numId w:val="10"/>
@@ -8669,7 +8697,7 @@
     </w:p>
     <w:p>
       <w:pPr>
-        <w:pStyle w:val="Akapitzlist"/>
+        <w:pStyle w:val="ListParagraph"/>
         <w:numPr>
           <w:ilvl w:val="0"/>
           <w:numId w:val="10"/>
@@ -8710,7 +8738,9 @@
       <w:r>
         <w:rPr>
           <w:noProof/>
+          <w:lang w:eastAsia="zh-CN"/>
         </w:rPr>
+        <w:lastRenderedPageBreak/>
         <w:drawing>
           <wp:inline distT="0" distB="0" distL="0" distR="0">
             <wp:extent cx="5731367" cy="3171825"/>
@@ -8729,7 +8759,7 @@
                     </pic:cNvPicPr>
                   </pic:nvPicPr>
                   <pic:blipFill>
-                    <a:blip r:embed="rId32" cstate="print"/>
+                    <a:blip r:embed="rId33" cstate="print"/>
                     <a:srcRect/>
                     <a:stretch>
                       <a:fillRect/>
@@ -8760,7 +8790,7 @@
     </w:p>
     <w:p>
       <w:pPr>
-        <w:pStyle w:val="Legenda"/>
+        <w:pStyle w:val="Caption"/>
         <w:jc w:val="center"/>
       </w:pPr>
       <w:r>
@@ -8805,7 +8835,7 @@
       </w:pPr>
       <w:r>
         <w:pict>
-          <v:shape id="_x0000_s1031" type="#_x0000_t202" style="width:449.95pt;height:188.75pt;mso-position-horizontal-relative:char;mso-position-vertical-relative:line;mso-width-relative:margin;mso-height-relative:margin">
+          <v:shape id="_x0000_s1032" type="#_x0000_t202" style="width:449.95pt;height:188.75pt;mso-position-horizontal-relative:char;mso-position-vertical-relative:line;mso-width-relative:margin;mso-height-relative:margin">
             <v:shadow on="t"/>
             <v:textbox>
               <w:txbxContent>
@@ -10188,7 +10218,6 @@
                     </w:rPr>
                     <w:t>&lt;/</w:t>
                   </w:r>
-                  <w:proofErr w:type="spellStart"/>
                   <w:r>
                     <w:rPr>
                       <w:rFonts w:ascii="Consolas" w:eastAsiaTheme="minorHAnsi" w:hAnsi="Consolas" w:cs="Consolas"/>
@@ -10219,7 +10248,6 @@
                     </w:rPr>
                     <w:t>SqlDataSource</w:t>
                   </w:r>
-                  <w:proofErr w:type="spellEnd"/>
                   <w:r>
                     <w:rPr>
                       <w:rFonts w:ascii="Consolas" w:eastAsiaTheme="minorHAnsi" w:hAnsi="Consolas" w:cs="Consolas"/>
@@ -10292,7 +10320,7 @@
       </w:pPr>
       <w:r>
         <w:pict>
-          <v:shape id="_x0000_s1030" type="#_x0000_t202" style="width:449.95pt;height:111.75pt;mso-position-horizontal-relative:char;mso-position-vertical-relative:line;mso-width-relative:margin;mso-height-relative:margin">
+          <v:shape id="_x0000_s1031" type="#_x0000_t202" style="width:449.95pt;height:111.75pt;mso-position-horizontal-relative:char;mso-position-vertical-relative:line;mso-width-relative:margin;mso-height-relative:margin">
             <v:shadow on="t"/>
             <v:textbox>
               <w:txbxContent>
@@ -10806,7 +10834,7 @@
     </w:p>
     <w:p>
       <w:pPr>
-        <w:pStyle w:val="Nagwek2"/>
+        <w:pStyle w:val="Heading2"/>
         <w:numPr>
           <w:ilvl w:val="2"/>
           <w:numId w:val="1"/>
@@ -10831,7 +10859,7 @@
       </w:pPr>
       <w:r>
         <w:pict>
-          <v:shape id="_x0000_s1033" type="#_x0000_t202" style="width:449.95pt;height:131.05pt;mso-position-horizontal-relative:char;mso-position-vertical-relative:line;mso-width-relative:margin;mso-height-relative:margin">
+          <v:shape id="_x0000_s1030" type="#_x0000_t202" style="width:449.95pt;height:131.05pt;mso-position-horizontal-relative:char;mso-position-vertical-relative:line;mso-width-relative:margin;mso-height-relative:margin">
             <v:shadow on="t"/>
             <v:textbox>
               <w:txbxContent>
@@ -11793,7 +11821,6 @@
                       <w:lang w:eastAsia="en-US"/>
                     </w:rPr>
                   </w:pPr>
-                  <w:proofErr w:type="spellStart"/>
                   <w:r>
                     <w:rPr>
                       <w:rFonts w:ascii="Consolas" w:eastAsiaTheme="minorHAnsi" w:hAnsi="Consolas" w:cs="Consolas"/>
@@ -11801,17 +11828,7 @@
                       <w:szCs w:val="19"/>
                       <w:lang w:eastAsia="en-US"/>
                     </w:rPr>
-                    <w:t>SqlDataSourceStacje.Insert</w:t>
-                  </w:r>
-                  <w:proofErr w:type="spellEnd"/>
-                  <w:r>
-                    <w:rPr>
-                      <w:rFonts w:ascii="Consolas" w:eastAsiaTheme="minorHAnsi" w:hAnsi="Consolas" w:cs="Consolas"/>
-                      <w:sz w:val="19"/>
-                      <w:szCs w:val="19"/>
-                      <w:lang w:eastAsia="en-US"/>
-                    </w:rPr>
-                    <w:t>();</w:t>
+                    <w:t>SqlDataSourceStacje.Insert();</w:t>
                   </w:r>
                 </w:p>
                 <w:p>
@@ -11849,7 +11866,7 @@
     <w:p/>
     <w:p>
       <w:pPr>
-        <w:pStyle w:val="Nagwek2"/>
+        <w:pStyle w:val="Heading2"/>
         <w:numPr>
           <w:ilvl w:val="1"/>
           <w:numId w:val="1"/>
@@ -11858,14 +11875,13 @@
       </w:pPr>
       <w:bookmarkStart w:id="61" w:name="_Toc313212298"/>
       <w:r>
-        <w:lastRenderedPageBreak/>
         <w:t>Testy funkcjonalne</w:t>
       </w:r>
       <w:bookmarkEnd w:id="61"/>
     </w:p>
     <w:p>
       <w:pPr>
-        <w:pStyle w:val="Akapitzlist"/>
+        <w:pStyle w:val="ListParagraph"/>
         <w:numPr>
           <w:ilvl w:val="0"/>
           <w:numId w:val="12"/>
@@ -11896,38 +11912,22 @@
     </w:p>
     <w:p>
       <w:pPr>
-        <w:pStyle w:val="Akapitzlist"/>
+        <w:pStyle w:val="ListParagraph"/>
         <w:ind w:left="360" w:firstLine="282"/>
       </w:pPr>
       <w:r>
-        <w:t xml:space="preserve">Test ma na celu sprawdzenie czy wszystkie strony aplikacji klienckiej są odpowiednio </w:t>
-      </w:r>
-      <w:proofErr w:type="spellStart"/>
-      <w:r>
-        <w:t>linkowane</w:t>
-      </w:r>
-      <w:proofErr w:type="spellEnd"/>
-      <w:r>
-        <w:t xml:space="preserve">. Sprawdzone zostały strona z informacjami o projekcie oraz strona z formularzem do administratora. Oprócz tego aplikacja została wypróbowana w następujących przeglądarkach: </w:t>
-      </w:r>
-      <w:proofErr w:type="spellStart"/>
-      <w:r>
-        <w:t>Firefox</w:t>
-      </w:r>
-      <w:proofErr w:type="spellEnd"/>
-      <w:r>
-        <w:t xml:space="preserve"> 9.01, Opera 11.52, IE 9.0.4.</w:t>
-      </w:r>
-    </w:p>
-    <w:p>
-      <w:pPr>
-        <w:pStyle w:val="Akapitzlist"/>
+        <w:t>Test ma na celu sprawdzenie czy wszystkie strony aplikacji klienckiej są odpowiednio linkowane. Sprawdzone zostały strona z informacjami o projekcie oraz strona z formularzem do administratora. Oprócz tego aplikacja została wypróbowana w następujących przeglądarkach: Firefox 9.01, Opera 11.52, IE 9.0.4.</w:t>
+      </w:r>
+    </w:p>
+    <w:p>
+      <w:pPr>
+        <w:pStyle w:val="ListParagraph"/>
         <w:ind w:left="360" w:firstLine="282"/>
       </w:pPr>
     </w:p>
     <w:p>
       <w:pPr>
-        <w:pStyle w:val="Akapitzlist"/>
+        <w:pStyle w:val="ListParagraph"/>
         <w:keepNext/>
         <w:ind w:left="0" w:firstLine="282"/>
         <w:jc w:val="left"/>
@@ -11935,7 +11935,9 @@
       <w:r>
         <w:rPr>
           <w:noProof/>
+          <w:lang w:eastAsia="zh-CN"/>
         </w:rPr>
+        <w:lastRenderedPageBreak/>
         <w:drawing>
           <wp:inline distT="0" distB="0" distL="0" distR="0">
             <wp:extent cx="5200650" cy="2600325"/>
@@ -11954,7 +11956,7 @@
                     </pic:cNvPicPr>
                   </pic:nvPicPr>
                   <pic:blipFill>
-                    <a:blip r:embed="rId33" cstate="print"/>
+                    <a:blip r:embed="rId34" cstate="print"/>
                     <a:srcRect/>
                     <a:stretch>
                       <a:fillRect/>
@@ -11985,7 +11987,7 @@
     </w:p>
     <w:p>
       <w:pPr>
-        <w:pStyle w:val="Legenda"/>
+        <w:pStyle w:val="Caption"/>
         <w:jc w:val="left"/>
       </w:pPr>
       <w:r>
@@ -12026,7 +12028,7 @@
     <w:p/>
     <w:p>
       <w:pPr>
-        <w:pStyle w:val="Akapitzlist"/>
+        <w:pStyle w:val="ListParagraph"/>
         <w:numPr>
           <w:ilvl w:val="0"/>
           <w:numId w:val="12"/>
@@ -12063,7 +12065,7 @@
     </w:p>
     <w:p>
       <w:pPr>
-        <w:pStyle w:val="Akapitzlist"/>
+        <w:pStyle w:val="ListParagraph"/>
         <w:ind w:left="360" w:firstLine="348"/>
       </w:pPr>
       <w:r>
@@ -12072,13 +12074,13 @@
     </w:p>
     <w:p>
       <w:pPr>
-        <w:pStyle w:val="Akapitzlist"/>
+        <w:pStyle w:val="ListParagraph"/>
         <w:ind w:left="360" w:firstLine="348"/>
       </w:pPr>
     </w:p>
     <w:p>
       <w:pPr>
-        <w:pStyle w:val="Akapitzlist"/>
+        <w:pStyle w:val="ListParagraph"/>
         <w:keepNext/>
         <w:ind w:left="360" w:firstLine="66"/>
         <w:jc w:val="left"/>
@@ -12087,6 +12089,7 @@
         <w:rPr>
           <w:b/>
           <w:noProof/>
+          <w:lang w:eastAsia="zh-CN"/>
         </w:rPr>
         <w:drawing>
           <wp:inline distT="0" distB="0" distL="0" distR="0">
@@ -12106,7 +12109,7 @@
                     </pic:cNvPicPr>
                   </pic:nvPicPr>
                   <pic:blipFill>
-                    <a:blip r:embed="rId34" cstate="print"/>
+                    <a:blip r:embed="rId35" cstate="print"/>
                     <a:srcRect/>
                     <a:stretch>
                       <a:fillRect/>
@@ -12137,7 +12140,7 @@
     </w:p>
     <w:p>
       <w:pPr>
-        <w:pStyle w:val="Legenda"/>
+        <w:pStyle w:val="Caption"/>
         <w:jc w:val="left"/>
         <w:rPr>
           <w:b w:val="0"/>
@@ -12175,7 +12178,7 @@
     <w:p/>
     <w:p>
       <w:pPr>
-        <w:pStyle w:val="Akapitzlist"/>
+        <w:pStyle w:val="ListParagraph"/>
         <w:numPr>
           <w:ilvl w:val="0"/>
           <w:numId w:val="12"/>
@@ -12230,6 +12233,7 @@
       <w:r>
         <w:rPr>
           <w:noProof/>
+          <w:lang w:eastAsia="zh-CN"/>
         </w:rPr>
         <w:drawing>
           <wp:inline distT="0" distB="0" distL="0" distR="0">
@@ -12249,7 +12253,7 @@
                     </pic:cNvPicPr>
                   </pic:nvPicPr>
                   <pic:blipFill>
-                    <a:blip r:embed="rId35" cstate="print"/>
+                    <a:blip r:embed="rId36" cstate="print"/>
                     <a:srcRect/>
                     <a:stretch>
                       <a:fillRect/>
@@ -12280,7 +12284,7 @@
     </w:p>
     <w:p>
       <w:pPr>
-        <w:pStyle w:val="Legenda"/>
+        <w:pStyle w:val="Caption"/>
         <w:rPr>
           <w:rFonts w:asciiTheme="majorHAnsi" w:hAnsiTheme="majorHAnsi"/>
           <w:b w:val="0"/>
@@ -12330,7 +12334,7 @@
     </w:p>
     <w:p>
       <w:pPr>
-        <w:pStyle w:val="Akapitzlist"/>
+        <w:pStyle w:val="ListParagraph"/>
         <w:numPr>
           <w:ilvl w:val="0"/>
           <w:numId w:val="12"/>
@@ -12374,13 +12378,8 @@
         <w:t xml:space="preserve">Użytkownik </w:t>
       </w:r>
       <w:r>
-        <w:t xml:space="preserve">podaje poprawne dane wejściowe dla wyszukiwarki. Aplikacja powinna </w:t>
-      </w:r>
-      <w:proofErr w:type="spellStart"/>
-      <w:r>
-        <w:t>przekierować</w:t>
-      </w:r>
-      <w:proofErr w:type="spellEnd"/>
+        <w:t>podaje poprawne dane wejściowe dla wyszukiwarki. Aplikacja powinna przekierować</w:t>
+      </w:r>
       <w:r>
         <w:t xml:space="preserve"> </w:t>
       </w:r>
@@ -12397,6 +12396,7 @@
       <w:r>
         <w:rPr>
           <w:noProof/>
+          <w:lang w:eastAsia="zh-CN"/>
         </w:rPr>
         <w:drawing>
           <wp:inline distT="0" distB="0" distL="0" distR="0">
@@ -12416,7 +12416,7 @@
                     </pic:cNvPicPr>
                   </pic:nvPicPr>
                   <pic:blipFill>
-                    <a:blip r:embed="rId36" cstate="print"/>
+                    <a:blip r:embed="rId37" cstate="print"/>
                     <a:srcRect/>
                     <a:stretch>
                       <a:fillRect/>
@@ -12449,7 +12449,7 @@
     </w:p>
     <w:p>
       <w:pPr>
-        <w:pStyle w:val="Legenda"/>
+        <w:pStyle w:val="Caption"/>
       </w:pPr>
       <w:r>
         <w:t xml:space="preserve">Rysunek </w:t>
@@ -12494,7 +12494,7 @@
     </w:p>
     <w:p>
       <w:pPr>
-        <w:pStyle w:val="Nagwek2"/>
+        <w:pStyle w:val="Heading2"/>
         <w:numPr>
           <w:ilvl w:val="1"/>
           <w:numId w:val="1"/>
@@ -12524,7 +12524,7 @@
     </w:p>
     <w:p>
       <w:pPr>
-        <w:pStyle w:val="Akapitzlist"/>
+        <w:pStyle w:val="ListParagraph"/>
         <w:numPr>
           <w:ilvl w:val="0"/>
           <w:numId w:val="12"/>
@@ -12580,6 +12580,7 @@
           <w:b/>
           <w:noProof/>
           <w:sz w:val="28"/>
+          <w:lang w:eastAsia="zh-CN"/>
         </w:rPr>
         <w:drawing>
           <wp:inline distT="0" distB="0" distL="0" distR="0">
@@ -12599,7 +12600,7 @@
                     </pic:cNvPicPr>
                   </pic:nvPicPr>
                   <pic:blipFill>
-                    <a:blip r:embed="rId37" cstate="print"/>
+                    <a:blip r:embed="rId38" cstate="print"/>
                     <a:srcRect/>
                     <a:stretch>
                       <a:fillRect/>
@@ -12630,7 +12631,7 @@
     </w:p>
     <w:p>
       <w:pPr>
-        <w:pStyle w:val="Legenda"/>
+        <w:pStyle w:val="Caption"/>
       </w:pPr>
       <w:r>
         <w:t xml:space="preserve">Rysunek </w:t>
@@ -12660,6 +12661,7 @@
       <w:r>
         <w:rPr>
           <w:noProof/>
+          <w:lang w:eastAsia="zh-CN"/>
         </w:rPr>
         <w:drawing>
           <wp:inline distT="0" distB="0" distL="0" distR="0">
@@ -12679,7 +12681,7 @@
                     </pic:cNvPicPr>
                   </pic:nvPicPr>
                   <pic:blipFill>
-                    <a:blip r:embed="rId38" cstate="print"/>
+                    <a:blip r:embed="rId39" cstate="print"/>
                     <a:srcRect/>
                     <a:stretch>
                       <a:fillRect/>
@@ -12710,7 +12712,7 @@
     </w:p>
     <w:p>
       <w:pPr>
-        <w:pStyle w:val="Legenda"/>
+        <w:pStyle w:val="Caption"/>
       </w:pPr>
       <w:r>
         <w:t xml:space="preserve">Rysunek </w:t>
@@ -12748,7 +12750,7 @@
     </w:p>
     <w:p>
       <w:pPr>
-        <w:pStyle w:val="Akapitzlist"/>
+        <w:pStyle w:val="ListParagraph"/>
         <w:numPr>
           <w:ilvl w:val="0"/>
           <w:numId w:val="12"/>
@@ -12823,7 +12825,7 @@
     </w:p>
     <w:p>
       <w:pPr>
-        <w:pStyle w:val="Akapitzlist"/>
+        <w:pStyle w:val="ListParagraph"/>
         <w:numPr>
           <w:ilvl w:val="0"/>
           <w:numId w:val="12"/>
@@ -12873,28 +12875,31 @@
     <w:p>
       <w:pPr>
         <w:ind w:firstLine="426"/>
+      </w:pPr>
+      <w:r>
+        <w:rPr>
+          <w:b/>
+        </w:rPr>
+        <w:lastRenderedPageBreak/>
+        <w:t xml:space="preserve">Wynik testu: </w:t>
+      </w:r>
+      <w:r>
+        <w:t>zaliczony</w:t>
+      </w:r>
+    </w:p>
+    <w:p>
+      <w:pPr>
+        <w:ind w:firstLine="426"/>
         <w:rPr>
           <w:rFonts w:asciiTheme="majorHAnsi" w:hAnsiTheme="majorHAnsi"/>
           <w:b/>
           <w:sz w:val="28"/>
         </w:rPr>
       </w:pPr>
-      <w:r>
-        <w:rPr>
-          <w:b/>
-        </w:rPr>
-        <w:t xml:space="preserve">Wynik testu: </w:t>
-      </w:r>
-      <w:r>
-        <w:t>zaliczony</w:t>
-      </w:r>
-      <w:r>
-        <w:br w:type="page"/>
-      </w:r>
-    </w:p>
-    <w:p>
-      <w:pPr>
-        <w:pStyle w:val="Nagwek2"/>
+    </w:p>
+    <w:p>
+      <w:pPr>
+        <w:pStyle w:val="Heading2"/>
         <w:numPr>
           <w:ilvl w:val="1"/>
           <w:numId w:val="1"/>
@@ -12902,14 +12907,62 @@
         <w:ind w:left="426"/>
       </w:pPr>
       <w:r>
-        <w:lastRenderedPageBreak/>
         <w:t>Wnioski z testów</w:t>
       </w:r>
       <w:bookmarkEnd w:id="63"/>
     </w:p>
     <w:p>
-      <w:pPr>
-        <w:pStyle w:val="Nagwek2"/>
+      <w:r>
+        <w:t xml:space="preserve">W wykonanych testach sprawdzane były najważniejsze funkcjonalności, które są kluczowe dla </w:t>
+      </w:r>
+      <w:r>
+        <w:t>działania całego systemu, w szczególności</w:t>
+      </w:r>
+      <w:r>
+        <w:tab/>
+        <w:t xml:space="preserve"> systemu replikacji baz danych. Pominięte zostały dlatego np. testy formularza kontaktowego z administratorem, który jest usługą dodatkową.</w:t>
+      </w:r>
+    </w:p>
+    <w:p>
+      <w:r>
+        <w:t>Aplikacja kliencka posiada interfejs webowy, zatem jej kompatybilność z różnymi przeglądarkami oraz stabilność</w:t>
+      </w:r>
+      <w:r>
+        <w:t xml:space="preserve"> i bezpieczeństwo</w:t>
+      </w:r>
+      <w:r>
+        <w:t xml:space="preserve"> w trakcie używania są priorytetem.</w:t>
+      </w:r>
+      <w:r>
+        <w:t xml:space="preserve"> Oprócz tego, ważne było przetestowanie wyszukiwarki połączeń, która jest głównym łącznikiem aplikacji z rozproszonymi bazami danych. Sprawdzono jej zabezpieczenia pod względem wprowadzenia błędnych danych wejściowych oraz trafność wyników wyszukiwania, porównując je z fizyczną zawartością bazy danych.</w:t>
+      </w:r>
+    </w:p>
+    <w:p>
+      <w:r>
+        <w:t xml:space="preserve">Drugi etap testów dotyczył działania systemu replikacji baz danych. Kluczowe było w tym miejscu sprawdzenie poprawności </w:t>
+      </w:r>
+      <w:r>
+        <w:t>zapisu danych do baz operatorskich przy wykorzystaniu aplikacji poszczególnych operatorów oraz sprawdzenie samego wywoływania procesu replikacji baz</w:t>
+      </w:r>
+      <w:r>
+        <w:t xml:space="preserve"> danych. Testy wykonane za pomocą aplikacji operatorskich weryfikowane były na poziomie fizycznej bazy danych.</w:t>
+      </w:r>
+    </w:p>
+    <w:p>
+      <w:r>
+        <w:t>Wszystkie z przeprowadzonych testów zakończyły się sukcesem. Cały system nie posiada jeszcze rozbudowanej funkcjonalności oprócz wyszukiwarki, dlatego testy</w:t>
+      </w:r>
+      <w:r>
+        <w:t xml:space="preserve"> nie były bardzo skomplikowane, można przyjąć jednak, że mogłby funkcjonować w </w:t>
+      </w:r>
+      <w:r>
+        <w:t>realnych warunkach.</w:t>
+      </w:r>
+    </w:p>
+    <w:p/>
+    <w:p>
+      <w:pPr>
+        <w:pStyle w:val="Heading2"/>
         <w:numPr>
           <w:ilvl w:val="0"/>
           <w:numId w:val="1"/>
@@ -12922,20 +12975,30 @@
       <w:bookmarkEnd w:id="64"/>
     </w:p>
     <w:p>
-      <w:pPr>
-        <w:spacing w:after="200" w:line="276" w:lineRule="auto"/>
-        <w:jc w:val="left"/>
-        <w:rPr>
-          <w:sz w:val="32"/>
-        </w:rPr>
-      </w:pPr>
+      <w:r>
+        <w:t>Projekt Internetowego Rozkładu Jazdy dał dał możliwość pracy w innym środowisku bazodanowym, niż ma to miejsce w wypadku większości aplikacji internetowych, które korzystaj</w:t>
+      </w:r>
+      <w:r>
+        <w:t>ą</w:t>
+      </w:r>
+      <w:r>
+        <w:t xml:space="preserve"> z lokalnej bazy danych. Zastosowanie mechanizmu replikacji transakcyjnej pokazuje, że </w:t>
+      </w:r>
+      <w:r>
+        <w:t>w dość prosty sposób można zbudować system informatyczny, który do swej pracy wykorzystuje rozproszone, niejednorodne bazy danych. Nie dotyczy to jedynie występowania wielu baz w jednej aplikacji, ale również zakłada ich ulokowanie na różnych serwerach, w różnych częściach świata. Możliwe jest w ten sposób również połączenie ze sobą baz różnych producentów, np. MS SQL i Oracle, które często posiadają różne formaty zapisu danych.</w:t>
+      </w:r>
+    </w:p>
+    <w:p>
+      <w:r>
+        <w:t>Szczególnie wyraźnie widać zalety budowania tego rodzaju systemów w przypadku aplikacji o interfejsie webowym, do którego dostęp mamy za pomocą zwykłej przeglądarki internetowej. Tym sposobem cały system jest ogólnodostępny, a dane z których korzysta mogą pochodzić z wielu odległych od siebie źródeł. Może mieć to choćby ogromne zastosowanie w przypadku hurtowni danych i systemów wspomagających procesy decyzyjne.</w:t>
+      </w:r>
       <w:r>
         <w:br w:type="page"/>
       </w:r>
     </w:p>
     <w:p>
       <w:pPr>
-        <w:pStyle w:val="Nagwek2"/>
+        <w:pStyle w:val="Heading2"/>
         <w:ind w:firstLine="0"/>
       </w:pPr>
       <w:bookmarkStart w:id="65" w:name="_Toc313212302"/>
@@ -13001,68 +13064,14 @@
         <w:autoSpaceDN w:val="0"/>
         <w:adjustRightInd w:val="0"/>
         <w:ind w:firstLine="0"/>
-        <w:rPr>
-          <w:lang w:val="en-US"/>
-        </w:rPr>
-      </w:pPr>
-      <w:r>
-        <w:rPr>
-          <w:lang w:val="en-US"/>
-        </w:rPr>
-        <w:t xml:space="preserve">[5] Schafer S., HTML, XHTML </w:t>
-      </w:r>
-      <w:proofErr w:type="spellStart"/>
-      <w:r>
-        <w:rPr>
-          <w:lang w:val="en-US"/>
-        </w:rPr>
-        <w:t>i</w:t>
-      </w:r>
-      <w:proofErr w:type="spellEnd"/>
-      <w:r>
-        <w:rPr>
-          <w:lang w:val="en-US"/>
-        </w:rPr>
-        <w:t xml:space="preserve"> CSS : </w:t>
-      </w:r>
-      <w:proofErr w:type="spellStart"/>
-      <w:r>
-        <w:rPr>
-          <w:lang w:val="en-US"/>
-        </w:rPr>
-        <w:t>biblia</w:t>
-      </w:r>
-      <w:proofErr w:type="spellEnd"/>
-      <w:r>
-        <w:rPr>
-          <w:lang w:val="en-US"/>
-        </w:rPr>
-        <w:t xml:space="preserve">, </w:t>
-      </w:r>
-      <w:proofErr w:type="spellStart"/>
-      <w:r>
-        <w:rPr>
-          <w:lang w:val="en-US"/>
-        </w:rPr>
-        <w:t>Helion</w:t>
-      </w:r>
-      <w:proofErr w:type="spellEnd"/>
-      <w:r>
-        <w:rPr>
-          <w:lang w:val="en-US"/>
-        </w:rPr>
-        <w:t>, Gliwice, 2011.</w:t>
-      </w:r>
-    </w:p>
-    <w:p>
-      <w:pPr>
-        <w:rPr>
-          <w:lang w:val="en-US"/>
-        </w:rPr>
-      </w:pPr>
-    </w:p>
+      </w:pPr>
+      <w:r>
+        <w:t>[5] Schafer S., HTML, XHTML i CSS : biblia, Helion, Gliwice, 2011.</w:t>
+      </w:r>
+    </w:p>
+    <w:p/>
     <w:sectPr>
-      <w:footerReference w:type="default" r:id="rId39"/>
+      <w:footerReference w:type="default" r:id="rId40"/>
       <w:pgSz w:w="11906" w:h="16838"/>
       <w:pgMar w:top="1418" w:right="1361" w:bottom="1418" w:left="1418" w:header="708" w:footer="708" w:gutter="567"/>
       <w:cols w:space="708"/>
@@ -13105,7 +13114,7 @@
     <w:sdtContent>
       <w:p>
         <w:pPr>
-          <w:pStyle w:val="Stopka"/>
+          <w:pStyle w:val="Footer"/>
           <w:jc w:val="center"/>
         </w:pPr>
         <w:fldSimple w:instr=" PAGE   \* MERGEFORMAT ">
@@ -13113,7 +13122,7 @@
             <w:rPr>
               <w:noProof/>
             </w:rPr>
-            <w:t>28</w:t>
+            <w:t>21</w:t>
           </w:r>
         </w:fldSimple>
       </w:p>
@@ -13121,7 +13130,7 @@
   </w:sdt>
   <w:p>
     <w:pPr>
-      <w:pStyle w:val="Stopka"/>
+      <w:pStyle w:val="Footer"/>
     </w:pPr>
   </w:p>
 </w:ftr>
@@ -14673,7 +14682,7 @@
     <w:lsdException w:name="Bibliography" w:uiPriority="37"/>
     <w:lsdException w:name="TOC Heading" w:uiPriority="39" w:qFormat="1"/>
   </w:latentStyles>
-  <w:style w:type="paragraph" w:default="1" w:styleId="Normalny">
+  <w:style w:type="paragraph" w:default="1" w:styleId="Normal">
     <w:name w:val="Normal"/>
     <w:qFormat/>
     <w:rsid w:val="007E78C5"/>
@@ -14689,11 +14698,11 @@
       <w:lang w:eastAsia="pl-PL"/>
     </w:rPr>
   </w:style>
-  <w:style w:type="paragraph" w:styleId="Nagwek1">
+  <w:style w:type="paragraph" w:styleId="Heading1">
     <w:name w:val="heading 1"/>
-    <w:basedOn w:val="Normalny"/>
-    <w:next w:val="Normalny"/>
-    <w:link w:val="Nagwek1Znak"/>
+    <w:basedOn w:val="Normal"/>
+    <w:next w:val="Normal"/>
+    <w:link w:val="Heading1Char"/>
     <w:qFormat/>
     <w:rsid w:val="00E42760"/>
     <w:pPr>
@@ -14705,11 +14714,11 @@
       <w:sz w:val="28"/>
     </w:rPr>
   </w:style>
-  <w:style w:type="paragraph" w:styleId="Nagwek2">
+  <w:style w:type="paragraph" w:styleId="Heading2">
     <w:name w:val="heading 2"/>
-    <w:basedOn w:val="Normalny"/>
-    <w:next w:val="Normalny"/>
-    <w:link w:val="Nagwek2Znak"/>
+    <w:basedOn w:val="Normal"/>
+    <w:next w:val="Normal"/>
+    <w:link w:val="Heading2Char"/>
     <w:qFormat/>
     <w:rsid w:val="00DB0B9C"/>
     <w:pPr>
@@ -14722,11 +14731,11 @@
       <w:sz w:val="28"/>
     </w:rPr>
   </w:style>
-  <w:style w:type="paragraph" w:styleId="Nagwek3">
+  <w:style w:type="paragraph" w:styleId="Heading3">
     <w:name w:val="heading 3"/>
-    <w:basedOn w:val="Normalny"/>
-    <w:next w:val="Normalny"/>
-    <w:link w:val="Nagwek3Znak"/>
+    <w:basedOn w:val="Normal"/>
+    <w:next w:val="Normal"/>
+    <w:link w:val="Heading3Char"/>
     <w:qFormat/>
     <w:rsid w:val="00E42760"/>
     <w:pPr>
@@ -14741,11 +14750,11 @@
       <w:sz w:val="28"/>
     </w:rPr>
   </w:style>
-  <w:style w:type="paragraph" w:styleId="Nagwek4">
+  <w:style w:type="paragraph" w:styleId="Heading4">
     <w:name w:val="heading 4"/>
-    <w:basedOn w:val="Normalny"/>
-    <w:next w:val="Normalny"/>
-    <w:link w:val="Nagwek4Znak"/>
+    <w:basedOn w:val="Normal"/>
+    <w:next w:val="Normal"/>
+    <w:link w:val="Heading4Char"/>
     <w:qFormat/>
     <w:rsid w:val="00E42760"/>
     <w:pPr>
@@ -14753,13 +14762,13 @@
       <w:outlineLvl w:val="3"/>
     </w:pPr>
   </w:style>
-  <w:style w:type="character" w:default="1" w:styleId="Domylnaczcionkaakapitu">
+  <w:style w:type="character" w:default="1" w:styleId="DefaultParagraphFont">
     <w:name w:val="Default Paragraph Font"/>
     <w:uiPriority w:val="1"/>
     <w:semiHidden/>
     <w:unhideWhenUsed/>
   </w:style>
-  <w:style w:type="table" w:default="1" w:styleId="Standardowy">
+  <w:style w:type="table" w:default="1" w:styleId="TableNormal">
     <w:name w:val="Normal Table"/>
     <w:uiPriority w:val="99"/>
     <w:semiHidden/>
@@ -14775,16 +14784,16 @@
       </w:tblCellMar>
     </w:tblPr>
   </w:style>
-  <w:style w:type="numbering" w:default="1" w:styleId="Bezlisty">
+  <w:style w:type="numbering" w:default="1" w:styleId="NoList">
     <w:name w:val="No List"/>
     <w:uiPriority w:val="99"/>
     <w:semiHidden/>
     <w:unhideWhenUsed/>
   </w:style>
-  <w:style w:type="character" w:customStyle="1" w:styleId="Nagwek1Znak">
-    <w:name w:val="Nagłówek 1 Znak"/>
-    <w:basedOn w:val="Domylnaczcionkaakapitu"/>
-    <w:link w:val="Nagwek1"/>
+  <w:style w:type="character" w:customStyle="1" w:styleId="Heading1Char">
+    <w:name w:val="Heading 1 Char"/>
+    <w:basedOn w:val="DefaultParagraphFont"/>
+    <w:link w:val="Heading1"/>
     <w:rsid w:val="00E42760"/>
     <w:rPr>
       <w:rFonts w:ascii="Times New Roman" w:eastAsia="Times New Roman" w:hAnsi="Times New Roman" w:cs="Times New Roman"/>
@@ -14793,10 +14802,10 @@
       <w:lang w:eastAsia="pl-PL"/>
     </w:rPr>
   </w:style>
-  <w:style w:type="character" w:customStyle="1" w:styleId="Nagwek2Znak">
-    <w:name w:val="Nagłówek 2 Znak"/>
-    <w:basedOn w:val="Domylnaczcionkaakapitu"/>
-    <w:link w:val="Nagwek2"/>
+  <w:style w:type="character" w:customStyle="1" w:styleId="Heading2Char">
+    <w:name w:val="Heading 2 Char"/>
+    <w:basedOn w:val="DefaultParagraphFont"/>
+    <w:link w:val="Heading2"/>
     <w:rsid w:val="00DB0B9C"/>
     <w:rPr>
       <w:rFonts w:asciiTheme="majorHAnsi" w:eastAsia="Times New Roman" w:hAnsiTheme="majorHAnsi" w:cs="Times New Roman"/>
@@ -14806,10 +14815,10 @@
       <w:lang w:eastAsia="pl-PL"/>
     </w:rPr>
   </w:style>
-  <w:style w:type="character" w:customStyle="1" w:styleId="Nagwek3Znak">
-    <w:name w:val="Nagłówek 3 Znak"/>
-    <w:basedOn w:val="Domylnaczcionkaakapitu"/>
-    <w:link w:val="Nagwek3"/>
+  <w:style w:type="character" w:customStyle="1" w:styleId="Heading3Char">
+    <w:name w:val="Heading 3 Char"/>
+    <w:basedOn w:val="DefaultParagraphFont"/>
+    <w:link w:val="Heading3"/>
     <w:rsid w:val="00E42760"/>
     <w:rPr>
       <w:rFonts w:ascii="Times New Roman" w:eastAsia="Times New Roman" w:hAnsi="Times New Roman" w:cs="Times New Roman"/>
@@ -14818,10 +14827,10 @@
       <w:lang w:eastAsia="pl-PL"/>
     </w:rPr>
   </w:style>
-  <w:style w:type="character" w:customStyle="1" w:styleId="Nagwek4Znak">
-    <w:name w:val="Nagłówek 4 Znak"/>
-    <w:basedOn w:val="Domylnaczcionkaakapitu"/>
-    <w:link w:val="Nagwek4"/>
+  <w:style w:type="character" w:customStyle="1" w:styleId="Heading4Char">
+    <w:name w:val="Heading 4 Char"/>
+    <w:basedOn w:val="DefaultParagraphFont"/>
+    <w:link w:val="Heading4"/>
     <w:rsid w:val="00E42760"/>
     <w:rPr>
       <w:rFonts w:ascii="Times New Roman" w:eastAsia="Times New Roman" w:hAnsi="Times New Roman" w:cs="Times New Roman"/>
@@ -14830,10 +14839,10 @@
       <w:lang w:eastAsia="pl-PL"/>
     </w:rPr>
   </w:style>
-  <w:style w:type="paragraph" w:styleId="Tekstpodstawowy">
+  <w:style w:type="paragraph" w:styleId="BodyText">
     <w:name w:val="Body Text"/>
-    <w:basedOn w:val="Normalny"/>
-    <w:link w:val="TekstpodstawowyZnak"/>
+    <w:basedOn w:val="Normal"/>
+    <w:link w:val="BodyTextChar"/>
     <w:semiHidden/>
     <w:rsid w:val="00E42760"/>
     <w:pPr>
@@ -14844,10 +14853,10 @@
       <w:sz w:val="40"/>
     </w:rPr>
   </w:style>
-  <w:style w:type="character" w:customStyle="1" w:styleId="TekstpodstawowyZnak">
-    <w:name w:val="Tekst podstawowy Znak"/>
-    <w:basedOn w:val="Domylnaczcionkaakapitu"/>
-    <w:link w:val="Tekstpodstawowy"/>
+  <w:style w:type="character" w:customStyle="1" w:styleId="BodyTextChar">
+    <w:name w:val="Body Text Char"/>
+    <w:basedOn w:val="DefaultParagraphFont"/>
+    <w:link w:val="BodyText"/>
     <w:semiHidden/>
     <w:rsid w:val="00E42760"/>
     <w:rPr>
@@ -14874,9 +14883,9 @@
       <w:szCs w:val="24"/>
     </w:rPr>
   </w:style>
-  <w:style w:type="paragraph" w:styleId="Akapitzlist">
+  <w:style w:type="paragraph" w:styleId="ListParagraph">
     <w:name w:val="List Paragraph"/>
-    <w:basedOn w:val="Normalny"/>
+    <w:basedOn w:val="Normal"/>
     <w:uiPriority w:val="34"/>
     <w:qFormat/>
     <w:rsid w:val="00095508"/>
@@ -14885,10 +14894,10 @@
       <w:contextualSpacing/>
     </w:pPr>
   </w:style>
-  <w:style w:type="paragraph" w:styleId="Nagwek">
+  <w:style w:type="paragraph" w:styleId="Header">
     <w:name w:val="header"/>
-    <w:basedOn w:val="Normalny"/>
-    <w:link w:val="NagwekZnak"/>
+    <w:basedOn w:val="Normal"/>
+    <w:link w:val="HeaderChar"/>
     <w:uiPriority w:val="99"/>
     <w:semiHidden/>
     <w:unhideWhenUsed/>
@@ -14900,10 +14909,10 @@
       </w:tabs>
     </w:pPr>
   </w:style>
-  <w:style w:type="character" w:customStyle="1" w:styleId="NagwekZnak">
-    <w:name w:val="Nagłówek Znak"/>
-    <w:basedOn w:val="Domylnaczcionkaakapitu"/>
-    <w:link w:val="Nagwek"/>
+  <w:style w:type="character" w:customStyle="1" w:styleId="HeaderChar">
+    <w:name w:val="Header Char"/>
+    <w:basedOn w:val="DefaultParagraphFont"/>
+    <w:link w:val="Header"/>
     <w:uiPriority w:val="99"/>
     <w:semiHidden/>
     <w:rsid w:val="00DB0B9C"/>
@@ -14914,10 +14923,10 @@
       <w:lang w:eastAsia="pl-PL"/>
     </w:rPr>
   </w:style>
-  <w:style w:type="paragraph" w:styleId="Stopka">
+  <w:style w:type="paragraph" w:styleId="Footer">
     <w:name w:val="footer"/>
-    <w:basedOn w:val="Normalny"/>
-    <w:link w:val="StopkaZnak"/>
+    <w:basedOn w:val="Normal"/>
+    <w:link w:val="FooterChar"/>
     <w:uiPriority w:val="99"/>
     <w:unhideWhenUsed/>
     <w:rsid w:val="00DB0B9C"/>
@@ -14928,10 +14937,10 @@
       </w:tabs>
     </w:pPr>
   </w:style>
-  <w:style w:type="character" w:customStyle="1" w:styleId="StopkaZnak">
-    <w:name w:val="Stopka Znak"/>
-    <w:basedOn w:val="Domylnaczcionkaakapitu"/>
-    <w:link w:val="Stopka"/>
+  <w:style w:type="character" w:customStyle="1" w:styleId="FooterChar">
+    <w:name w:val="Footer Char"/>
+    <w:basedOn w:val="DefaultParagraphFont"/>
+    <w:link w:val="Footer"/>
     <w:uiPriority w:val="99"/>
     <w:rsid w:val="00DB0B9C"/>
     <w:rPr>
@@ -14941,10 +14950,10 @@
       <w:lang w:eastAsia="pl-PL"/>
     </w:rPr>
   </w:style>
-  <w:style w:type="paragraph" w:styleId="Nagwekspisutreci">
+  <w:style w:type="paragraph" w:styleId="TOCHeading">
     <w:name w:val="TOC Heading"/>
-    <w:basedOn w:val="Nagwek1"/>
-    <w:next w:val="Normalny"/>
+    <w:basedOn w:val="Heading1"/>
+    <w:next w:val="Normal"/>
     <w:uiPriority w:val="39"/>
     <w:unhideWhenUsed/>
     <w:qFormat/>
@@ -14964,10 +14973,10 @@
       <w:lang w:eastAsia="en-US"/>
     </w:rPr>
   </w:style>
-  <w:style w:type="paragraph" w:styleId="Spistreci2">
+  <w:style w:type="paragraph" w:styleId="TOC2">
     <w:name w:val="toc 2"/>
-    <w:basedOn w:val="Normalny"/>
-    <w:next w:val="Normalny"/>
+    <w:basedOn w:val="Normal"/>
+    <w:next w:val="Normal"/>
     <w:autoRedefine/>
     <w:uiPriority w:val="39"/>
     <w:unhideWhenUsed/>
@@ -14988,10 +14997,10 @@
       <w:lang w:eastAsia="en-US"/>
     </w:rPr>
   </w:style>
-  <w:style w:type="paragraph" w:styleId="Spistreci1">
+  <w:style w:type="paragraph" w:styleId="TOC1">
     <w:name w:val="toc 1"/>
-    <w:basedOn w:val="Normalny"/>
-    <w:next w:val="Normalny"/>
+    <w:basedOn w:val="Normal"/>
+    <w:next w:val="Normal"/>
     <w:autoRedefine/>
     <w:uiPriority w:val="39"/>
     <w:unhideWhenUsed/>
@@ -15007,10 +15016,10 @@
       <w:lang w:eastAsia="en-US"/>
     </w:rPr>
   </w:style>
-  <w:style w:type="paragraph" w:styleId="Spistreci3">
+  <w:style w:type="paragraph" w:styleId="TOC3">
     <w:name w:val="toc 3"/>
-    <w:basedOn w:val="Normalny"/>
-    <w:next w:val="Normalny"/>
+    <w:basedOn w:val="Normal"/>
+    <w:next w:val="Normal"/>
     <w:autoRedefine/>
     <w:uiPriority w:val="39"/>
     <w:unhideWhenUsed/>
@@ -15027,10 +15036,10 @@
       <w:lang w:eastAsia="en-US"/>
     </w:rPr>
   </w:style>
-  <w:style w:type="paragraph" w:styleId="Tekstdymka">
+  <w:style w:type="paragraph" w:styleId="BalloonText">
     <w:name w:val="Balloon Text"/>
-    <w:basedOn w:val="Normalny"/>
-    <w:link w:val="TekstdymkaZnak"/>
+    <w:basedOn w:val="Normal"/>
+    <w:link w:val="BalloonTextChar"/>
     <w:uiPriority w:val="99"/>
     <w:semiHidden/>
     <w:unhideWhenUsed/>
@@ -15041,10 +15050,10 @@
       <w:szCs w:val="16"/>
     </w:rPr>
   </w:style>
-  <w:style w:type="character" w:customStyle="1" w:styleId="TekstdymkaZnak">
-    <w:name w:val="Tekst dymka Znak"/>
-    <w:basedOn w:val="Domylnaczcionkaakapitu"/>
-    <w:link w:val="Tekstdymka"/>
+  <w:style w:type="character" w:customStyle="1" w:styleId="BalloonTextChar">
+    <w:name w:val="Balloon Text Char"/>
+    <w:basedOn w:val="DefaultParagraphFont"/>
+    <w:link w:val="BalloonText"/>
     <w:uiPriority w:val="99"/>
     <w:semiHidden/>
     <w:rsid w:val="00DB0B9C"/>
@@ -15055,9 +15064,9 @@
       <w:lang w:eastAsia="pl-PL"/>
     </w:rPr>
   </w:style>
-  <w:style w:type="character" w:styleId="Hipercze">
+  <w:style w:type="character" w:styleId="Hyperlink">
     <w:name w:val="Hyperlink"/>
-    <w:basedOn w:val="Domylnaczcionkaakapitu"/>
+    <w:basedOn w:val="DefaultParagraphFont"/>
     <w:uiPriority w:val="99"/>
     <w:unhideWhenUsed/>
     <w:rsid w:val="00DB0B9C"/>
@@ -15066,10 +15075,10 @@
       <w:u w:val="single"/>
     </w:rPr>
   </w:style>
-  <w:style w:type="paragraph" w:styleId="Legenda">
+  <w:style w:type="paragraph" w:styleId="Caption">
     <w:name w:val="caption"/>
-    <w:basedOn w:val="Normalny"/>
-    <w:next w:val="Normalny"/>
+    <w:basedOn w:val="Normal"/>
+    <w:next w:val="Normal"/>
     <w:uiPriority w:val="35"/>
     <w:unhideWhenUsed/>
     <w:qFormat/>
@@ -15085,7 +15094,7 @@
       <w:szCs w:val="18"/>
     </w:rPr>
   </w:style>
-  <w:style w:type="paragraph" w:styleId="Bezodstpw">
+  <w:style w:type="paragraph" w:styleId="NoSpacing">
     <w:name w:val="No Spacing"/>
     <w:uiPriority w:val="1"/>
     <w:qFormat/>
@@ -15101,10 +15110,10 @@
       <w:lang w:eastAsia="pl-PL"/>
     </w:rPr>
   </w:style>
-  <w:style w:type="paragraph" w:styleId="Spisilustracji">
+  <w:style w:type="paragraph" w:styleId="TableofFigures">
     <w:name w:val="table of figures"/>
-    <w:basedOn w:val="Normalny"/>
-    <w:next w:val="Normalny"/>
+    <w:basedOn w:val="Normal"/>
+    <w:next w:val="Normal"/>
     <w:uiPriority w:val="99"/>
     <w:unhideWhenUsed/>
     <w:rsid w:val="00764E5A"/>
@@ -18060,41 +18069,41 @@
     </dgm:pt>
   </dgm:ptLst>
   <dgm:cxnLst>
-    <dgm:cxn modelId="{994BCA80-E39D-4510-BEAC-32BD1EDE9BEE}" type="presOf" srcId="{0571A114-AD51-455F-9D06-12C1ECB191AF}" destId="{2BA5CC96-559D-49A3-89EA-59878D6166A7}" srcOrd="0" destOrd="0" presId="urn:microsoft.com/office/officeart/2005/8/layout/vList2"/>
     <dgm:cxn modelId="{5199C8E1-AF54-4C39-921D-0C9705F352D6}" srcId="{0571A114-AD51-455F-9D06-12C1ECB191AF}" destId="{39D77085-30CE-4C9E-89AC-3F165336B814}" srcOrd="1" destOrd="0" parTransId="{F0AC786E-0DD9-41B5-ACC4-04327DCCC3F6}" sibTransId="{960E14F4-0F31-44C0-A425-1006B1E9D3E8}"/>
-    <dgm:cxn modelId="{7D0891DF-5011-4F5B-BB9B-61C9D019B46E}" type="presOf" srcId="{12567D42-CF4F-434B-AABB-58637DD70107}" destId="{6A01EF44-E3B8-48D8-9C53-7EACF86A2EEE}" srcOrd="0" destOrd="0" presId="urn:microsoft.com/office/officeart/2005/8/layout/vList2"/>
-    <dgm:cxn modelId="{A03EC1B4-BA9C-4697-BC40-429B3574E882}" type="presOf" srcId="{DD101287-9F5A-4A38-A7BB-CE1715BE578E}" destId="{FF74D5E1-69D8-47B2-9A2A-6A5375C11F86}" srcOrd="0" destOrd="3" presId="urn:microsoft.com/office/officeart/2005/8/layout/vList2"/>
-    <dgm:cxn modelId="{E54CA276-EBEA-4FE9-A2B0-A41389512F96}" type="presOf" srcId="{FFAE978C-15CD-46BC-B75E-62919EF107EC}" destId="{9BD33FC8-A443-4749-A654-E319EB8C18D9}" srcOrd="0" destOrd="1" presId="urn:microsoft.com/office/officeart/2005/8/layout/vList2"/>
-    <dgm:cxn modelId="{41EE74A3-2FB7-433D-804C-DBBB78932D3D}" type="presOf" srcId="{69B5A556-1F2A-4F79-845C-41A2334CEA5A}" destId="{9BD33FC8-A443-4749-A654-E319EB8C18D9}" srcOrd="0" destOrd="0" presId="urn:microsoft.com/office/officeart/2005/8/layout/vList2"/>
+    <dgm:cxn modelId="{CBCD648E-B3B2-409A-8F55-896945A53BD3}" type="presOf" srcId="{4719E42A-068F-4C1A-98B6-DE9816C0E1A3}" destId="{E345F3D0-7CFE-443D-B689-AED95F0D1AB4}" srcOrd="0" destOrd="0" presId="urn:microsoft.com/office/officeart/2005/8/layout/vList2"/>
     <dgm:cxn modelId="{5A8DB14F-3B46-4A01-9943-1817E1AAED4D}" srcId="{12567D42-CF4F-434B-AABB-58637DD70107}" destId="{FFAE978C-15CD-46BC-B75E-62919EF107EC}" srcOrd="1" destOrd="0" parTransId="{C1DD9215-B026-46EC-A1F8-396E2B5B633A}" sibTransId="{DB58164F-37AB-44F9-9B16-F339E6F6CDE2}"/>
+    <dgm:cxn modelId="{10F1CC0D-0AA5-4FFD-BD72-4B2A7D99451E}" type="presOf" srcId="{6635BCAD-9ADB-4525-A130-3D45F7E2365B}" destId="{1E17AD40-EB62-4A54-B872-1C4BEE5BF7CF}" srcOrd="0" destOrd="0" presId="urn:microsoft.com/office/officeart/2005/8/layout/vList2"/>
+    <dgm:cxn modelId="{D62CA1A5-CD73-4C02-A71A-EDA684AD5655}" type="presOf" srcId="{4D18AE9F-7723-4BC0-9164-B08AD1E9722F}" destId="{FF74D5E1-69D8-47B2-9A2A-6A5375C11F86}" srcOrd="0" destOrd="0" presId="urn:microsoft.com/office/officeart/2005/8/layout/vList2"/>
+    <dgm:cxn modelId="{C5841397-ABB6-4FC9-80D2-E0AA0C0F71C9}" type="presOf" srcId="{DD101287-9F5A-4A38-A7BB-CE1715BE578E}" destId="{FF74D5E1-69D8-47B2-9A2A-6A5375C11F86}" srcOrd="0" destOrd="3" presId="urn:microsoft.com/office/officeart/2005/8/layout/vList2"/>
+    <dgm:cxn modelId="{7B6FE20C-1EA2-45E3-BDDE-A84D2B5A69D2}" type="presOf" srcId="{34019B38-934F-49E3-ACD2-949907AC30C1}" destId="{9BD33FC8-A443-4749-A654-E319EB8C18D9}" srcOrd="0" destOrd="2" presId="urn:microsoft.com/office/officeart/2005/8/layout/vList2"/>
+    <dgm:cxn modelId="{8EC9D941-D45D-4849-96FC-C0BBD722FFDA}" type="presOf" srcId="{FFAE978C-15CD-46BC-B75E-62919EF107EC}" destId="{9BD33FC8-A443-4749-A654-E319EB8C18D9}" srcOrd="0" destOrd="1" presId="urn:microsoft.com/office/officeart/2005/8/layout/vList2"/>
     <dgm:cxn modelId="{DFF46C6F-F712-4695-9980-B3A702C5CFFC}" srcId="{12567D42-CF4F-434B-AABB-58637DD70107}" destId="{69B5A556-1F2A-4F79-845C-41A2334CEA5A}" srcOrd="0" destOrd="0" parTransId="{22702EC3-F340-499E-A798-93C3EE4DD2CE}" sibTransId="{3434329E-5229-41B2-BF20-4E4C99B2C387}"/>
-    <dgm:cxn modelId="{6803BC8D-55B6-4CD2-8B89-366C8AE6E028}" type="presOf" srcId="{4D18AE9F-7723-4BC0-9164-B08AD1E9722F}" destId="{FF74D5E1-69D8-47B2-9A2A-6A5375C11F86}" srcOrd="0" destOrd="0" presId="urn:microsoft.com/office/officeart/2005/8/layout/vList2"/>
-    <dgm:cxn modelId="{84F9491C-5DA2-478A-B29C-69971267FBED}" type="presOf" srcId="{10A103FD-B507-45D7-8053-01C416BFD777}" destId="{9BD33FC8-A443-4749-A654-E319EB8C18D9}" srcOrd="0" destOrd="3" presId="urn:microsoft.com/office/officeart/2005/8/layout/vList2"/>
+    <dgm:cxn modelId="{C05394EC-261A-4B52-A72D-473D5456BA31}" type="presOf" srcId="{12567D42-CF4F-434B-AABB-58637DD70107}" destId="{6A01EF44-E3B8-48D8-9C53-7EACF86A2EEE}" srcOrd="0" destOrd="0" presId="urn:microsoft.com/office/officeart/2005/8/layout/vList2"/>
+    <dgm:cxn modelId="{56CD68DA-4F9E-4FC9-9581-C6171B207B6B}" type="presOf" srcId="{10A103FD-B507-45D7-8053-01C416BFD777}" destId="{9BD33FC8-A443-4749-A654-E319EB8C18D9}" srcOrd="0" destOrd="3" presId="urn:microsoft.com/office/officeart/2005/8/layout/vList2"/>
+    <dgm:cxn modelId="{A30C9741-55FE-478D-87C4-794F0E18306F}" type="presOf" srcId="{69B5A556-1F2A-4F79-845C-41A2334CEA5A}" destId="{9BD33FC8-A443-4749-A654-E319EB8C18D9}" srcOrd="0" destOrd="0" presId="urn:microsoft.com/office/officeart/2005/8/layout/vList2"/>
     <dgm:cxn modelId="{C99C654C-F59A-40B2-814C-84059462BCB9}" srcId="{12567D42-CF4F-434B-AABB-58637DD70107}" destId="{34019B38-934F-49E3-ACD2-949907AC30C1}" srcOrd="2" destOrd="0" parTransId="{13F4D9B3-8AD2-4FB1-A791-ED4CC875506D}" sibTransId="{E72F58CF-9313-4E45-B992-1ACE4C548115}"/>
-    <dgm:cxn modelId="{EA6762CD-E3ED-4CB0-999C-6FFEB3658350}" type="presOf" srcId="{D5D1EB8E-74D0-4C86-9AA1-23369A016BC4}" destId="{26192319-13C8-4F68-9945-3556204FA803}" srcOrd="0" destOrd="0" presId="urn:microsoft.com/office/officeart/2005/8/layout/vList2"/>
-    <dgm:cxn modelId="{DD6E4504-B63C-4573-AD96-CA2FFF6F176B}" type="presOf" srcId="{C1D03A0B-1313-46AC-80F6-004F1FBCCF3C}" destId="{FF74D5E1-69D8-47B2-9A2A-6A5375C11F86}" srcOrd="0" destOrd="4" presId="urn:microsoft.com/office/officeart/2005/8/layout/vList2"/>
-    <dgm:cxn modelId="{F4DE1E90-2A91-481B-AB92-8DF3B919DB6E}" type="presOf" srcId="{104D4482-649C-4C98-850B-16421282E0C2}" destId="{FF74D5E1-69D8-47B2-9A2A-6A5375C11F86}" srcOrd="0" destOrd="2" presId="urn:microsoft.com/office/officeart/2005/8/layout/vList2"/>
+    <dgm:cxn modelId="{F871C315-260C-4C0F-AA92-7C142D56D505}" type="presOf" srcId="{C1D03A0B-1313-46AC-80F6-004F1FBCCF3C}" destId="{FF74D5E1-69D8-47B2-9A2A-6A5375C11F86}" srcOrd="0" destOrd="4" presId="urn:microsoft.com/office/officeart/2005/8/layout/vList2"/>
     <dgm:cxn modelId="{34AC5409-672E-4AF9-965C-0D6D58F0A903}" srcId="{0571A114-AD51-455F-9D06-12C1ECB191AF}" destId="{4719E42A-068F-4C1A-98B6-DE9816C0E1A3}" srcOrd="0" destOrd="0" parTransId="{22A37CAA-65BE-4C40-979F-BF53BE84BC9D}" sibTransId="{A9C001E5-1655-40F2-A55A-3EB7A31C17E6}"/>
     <dgm:cxn modelId="{0B0E7020-1CFB-419B-B86E-096FA64D0D0D}" srcId="{D5D1EB8E-74D0-4C86-9AA1-23369A016BC4}" destId="{DD101287-9F5A-4A38-A7BB-CE1715BE578E}" srcOrd="3" destOrd="0" parTransId="{D14CC89D-D368-4B2C-ADE5-943C48C8A768}" sibTransId="{EFF8FB04-8E5F-46FB-9E3C-0AD4F930CF85}"/>
-    <dgm:cxn modelId="{D44A63AB-B01B-475D-9BD2-E9DEB6817AD7}" type="presOf" srcId="{6635BCAD-9ADB-4525-A130-3D45F7E2365B}" destId="{1E17AD40-EB62-4A54-B872-1C4BEE5BF7CF}" srcOrd="0" destOrd="0" presId="urn:microsoft.com/office/officeart/2005/8/layout/vList2"/>
-    <dgm:cxn modelId="{2E5A5493-6484-4C6E-926D-E82370037296}" type="presOf" srcId="{39D77085-30CE-4C9E-89AC-3F165336B814}" destId="{E345F3D0-7CFE-443D-B689-AED95F0D1AB4}" srcOrd="0" destOrd="1" presId="urn:microsoft.com/office/officeart/2005/8/layout/vList2"/>
     <dgm:cxn modelId="{A2FCB569-2232-49EF-A68A-C55334BA7969}" srcId="{D5D1EB8E-74D0-4C86-9AA1-23369A016BC4}" destId="{C1D03A0B-1313-46AC-80F6-004F1FBCCF3C}" srcOrd="4" destOrd="0" parTransId="{16499E69-1310-4275-86BC-05744B5D1C1A}" sibTransId="{BC08EC74-CBA2-4E3C-88FA-A53F27CA389E}"/>
+    <dgm:cxn modelId="{D6678AAB-C06F-4945-A5ED-5B629D36DD18}" type="presOf" srcId="{0571A114-AD51-455F-9D06-12C1ECB191AF}" destId="{2BA5CC96-559D-49A3-89EA-59878D6166A7}" srcOrd="0" destOrd="0" presId="urn:microsoft.com/office/officeart/2005/8/layout/vList2"/>
+    <dgm:cxn modelId="{A83DD50C-DDFE-4481-8C7A-087F4A0EE359}" type="presOf" srcId="{D5D1EB8E-74D0-4C86-9AA1-23369A016BC4}" destId="{26192319-13C8-4F68-9945-3556204FA803}" srcOrd="0" destOrd="0" presId="urn:microsoft.com/office/officeart/2005/8/layout/vList2"/>
+    <dgm:cxn modelId="{974C973D-80E7-44D4-9605-B5310D723A7D}" type="presOf" srcId="{13AAA4F0-9253-4305-AE46-226C84E4B0CC}" destId="{FF74D5E1-69D8-47B2-9A2A-6A5375C11F86}" srcOrd="0" destOrd="1" presId="urn:microsoft.com/office/officeart/2005/8/layout/vList2"/>
+    <dgm:cxn modelId="{4CCBF221-F2CF-4BAB-93EB-CB533F9879B4}" srcId="{D5D1EB8E-74D0-4C86-9AA1-23369A016BC4}" destId="{4D18AE9F-7723-4BC0-9164-B08AD1E9722F}" srcOrd="0" destOrd="0" parTransId="{31C74826-2998-41B6-AE3A-DA51DAF5EA64}" sibTransId="{5E5CF87E-252D-46B2-BA5D-8023082DC4AA}"/>
     <dgm:cxn modelId="{D8885004-9E4E-45A2-A762-9E3DAE27EED7}" srcId="{D5D1EB8E-74D0-4C86-9AA1-23369A016BC4}" destId="{13AAA4F0-9253-4305-AE46-226C84E4B0CC}" srcOrd="1" destOrd="0" parTransId="{A8536A7C-593B-41C0-AE0C-37EEDF92ABC9}" sibTransId="{54AB39F2-0BEB-497D-929A-592996FF6DB2}"/>
-    <dgm:cxn modelId="{4CCBF221-F2CF-4BAB-93EB-CB533F9879B4}" srcId="{D5D1EB8E-74D0-4C86-9AA1-23369A016BC4}" destId="{4D18AE9F-7723-4BC0-9164-B08AD1E9722F}" srcOrd="0" destOrd="0" parTransId="{31C74826-2998-41B6-AE3A-DA51DAF5EA64}" sibTransId="{5E5CF87E-252D-46B2-BA5D-8023082DC4AA}"/>
+    <dgm:cxn modelId="{32201832-B0E1-4F62-9EB5-91D1ED7B412C}" type="presOf" srcId="{104D4482-649C-4C98-850B-16421282E0C2}" destId="{FF74D5E1-69D8-47B2-9A2A-6A5375C11F86}" srcOrd="0" destOrd="2" presId="urn:microsoft.com/office/officeart/2005/8/layout/vList2"/>
     <dgm:cxn modelId="{B407EC72-5249-482A-B07D-8BF5873EE4E3}" srcId="{12567D42-CF4F-434B-AABB-58637DD70107}" destId="{10A103FD-B507-45D7-8053-01C416BFD777}" srcOrd="3" destOrd="0" parTransId="{71A5A634-0283-435C-A893-CD85440E03D1}" sibTransId="{7F16F6AB-C286-4850-B7A5-246C0564C627}"/>
     <dgm:cxn modelId="{BF84362B-8E21-4F7D-820D-37FB910B0A65}" srcId="{6635BCAD-9ADB-4525-A130-3D45F7E2365B}" destId="{0571A114-AD51-455F-9D06-12C1ECB191AF}" srcOrd="0" destOrd="0" parTransId="{FAFFCD0D-DEAC-4444-B91E-8E7AC9E9DD2E}" sibTransId="{57B46842-20F7-48C5-AB56-23C7450AA73A}"/>
-    <dgm:cxn modelId="{69B6D7DE-4794-4998-93A6-0C363E2D8297}" type="presOf" srcId="{13AAA4F0-9253-4305-AE46-226C84E4B0CC}" destId="{FF74D5E1-69D8-47B2-9A2A-6A5375C11F86}" srcOrd="0" destOrd="1" presId="urn:microsoft.com/office/officeart/2005/8/layout/vList2"/>
+    <dgm:cxn modelId="{ECAE9295-A089-4B1D-B18A-5665982A4259}" type="presOf" srcId="{39D77085-30CE-4C9E-89AC-3F165336B814}" destId="{E345F3D0-7CFE-443D-B689-AED95F0D1AB4}" srcOrd="0" destOrd="1" presId="urn:microsoft.com/office/officeart/2005/8/layout/vList2"/>
     <dgm:cxn modelId="{F8136084-48F1-4A2C-9B00-8A5100ACB77C}" srcId="{D5D1EB8E-74D0-4C86-9AA1-23369A016BC4}" destId="{104D4482-649C-4C98-850B-16421282E0C2}" srcOrd="2" destOrd="0" parTransId="{B856FC2A-2614-4DDF-99BA-6AB108221792}" sibTransId="{9996AD90-6E6E-4061-897D-0BA85AE61D82}"/>
     <dgm:cxn modelId="{79726339-E932-4D13-83DC-A222059B26D9}" srcId="{6635BCAD-9ADB-4525-A130-3D45F7E2365B}" destId="{12567D42-CF4F-434B-AABB-58637DD70107}" srcOrd="2" destOrd="0" parTransId="{C7FE5CBC-719F-4E32-95F0-BDA2815B4D94}" sibTransId="{6CAF69BA-9BFD-4CE6-BE71-82044B2B8FAB}"/>
     <dgm:cxn modelId="{325971C3-9310-47DF-826E-600C933BCAF1}" srcId="{6635BCAD-9ADB-4525-A130-3D45F7E2365B}" destId="{D5D1EB8E-74D0-4C86-9AA1-23369A016BC4}" srcOrd="1" destOrd="0" parTransId="{93E0B7FC-3175-4024-B121-35542D770FC2}" sibTransId="{1C81AFE9-D06F-4E9F-95C9-BE58278CF379}"/>
-    <dgm:cxn modelId="{7503A51E-F8D6-46AC-8918-92DB6B4C3960}" type="presOf" srcId="{34019B38-934F-49E3-ACD2-949907AC30C1}" destId="{9BD33FC8-A443-4749-A654-E319EB8C18D9}" srcOrd="0" destOrd="2" presId="urn:microsoft.com/office/officeart/2005/8/layout/vList2"/>
-    <dgm:cxn modelId="{C20B8F92-E995-47C8-8E6D-3EC6ECA79B56}" type="presOf" srcId="{4719E42A-068F-4C1A-98B6-DE9816C0E1A3}" destId="{E345F3D0-7CFE-443D-B689-AED95F0D1AB4}" srcOrd="0" destOrd="0" presId="urn:microsoft.com/office/officeart/2005/8/layout/vList2"/>
-    <dgm:cxn modelId="{7A5FA0BA-58A1-4158-AF03-7BF68E59477F}" type="presParOf" srcId="{1E17AD40-EB62-4A54-B872-1C4BEE5BF7CF}" destId="{2BA5CC96-559D-49A3-89EA-59878D6166A7}" srcOrd="0" destOrd="0" presId="urn:microsoft.com/office/officeart/2005/8/layout/vList2"/>
-    <dgm:cxn modelId="{9BD03C5A-2161-4D70-979C-DC83D75BD826}" type="presParOf" srcId="{1E17AD40-EB62-4A54-B872-1C4BEE5BF7CF}" destId="{E345F3D0-7CFE-443D-B689-AED95F0D1AB4}" srcOrd="1" destOrd="0" presId="urn:microsoft.com/office/officeart/2005/8/layout/vList2"/>
-    <dgm:cxn modelId="{960D3A41-4B97-4708-9ED6-F7DF79C33230}" type="presParOf" srcId="{1E17AD40-EB62-4A54-B872-1C4BEE5BF7CF}" destId="{26192319-13C8-4F68-9945-3556204FA803}" srcOrd="2" destOrd="0" presId="urn:microsoft.com/office/officeart/2005/8/layout/vList2"/>
-    <dgm:cxn modelId="{AD251154-DD53-4E37-B919-AA2569F7C0D0}" type="presParOf" srcId="{1E17AD40-EB62-4A54-B872-1C4BEE5BF7CF}" destId="{FF74D5E1-69D8-47B2-9A2A-6A5375C11F86}" srcOrd="3" destOrd="0" presId="urn:microsoft.com/office/officeart/2005/8/layout/vList2"/>
-    <dgm:cxn modelId="{231FE32D-66CB-47EF-BC9E-E72A3311DDBB}" type="presParOf" srcId="{1E17AD40-EB62-4A54-B872-1C4BEE5BF7CF}" destId="{6A01EF44-E3B8-48D8-9C53-7EACF86A2EEE}" srcOrd="4" destOrd="0" presId="urn:microsoft.com/office/officeart/2005/8/layout/vList2"/>
-    <dgm:cxn modelId="{99DFCEF3-0DC7-4009-A99D-906A36D7C681}" type="presParOf" srcId="{1E17AD40-EB62-4A54-B872-1C4BEE5BF7CF}" destId="{9BD33FC8-A443-4749-A654-E319EB8C18D9}" srcOrd="5" destOrd="0" presId="urn:microsoft.com/office/officeart/2005/8/layout/vList2"/>
+    <dgm:cxn modelId="{6C319297-C0E4-4BCA-9E69-E19B85F8E9FC}" type="presParOf" srcId="{1E17AD40-EB62-4A54-B872-1C4BEE5BF7CF}" destId="{2BA5CC96-559D-49A3-89EA-59878D6166A7}" srcOrd="0" destOrd="0" presId="urn:microsoft.com/office/officeart/2005/8/layout/vList2"/>
+    <dgm:cxn modelId="{8A3893A9-7219-4036-A63A-85ECBCCB0E9C}" type="presParOf" srcId="{1E17AD40-EB62-4A54-B872-1C4BEE5BF7CF}" destId="{E345F3D0-7CFE-443D-B689-AED95F0D1AB4}" srcOrd="1" destOrd="0" presId="urn:microsoft.com/office/officeart/2005/8/layout/vList2"/>
+    <dgm:cxn modelId="{C61F8803-5FA5-4C9A-AC61-87479D10489C}" type="presParOf" srcId="{1E17AD40-EB62-4A54-B872-1C4BEE5BF7CF}" destId="{26192319-13C8-4F68-9945-3556204FA803}" srcOrd="2" destOrd="0" presId="urn:microsoft.com/office/officeart/2005/8/layout/vList2"/>
+    <dgm:cxn modelId="{2F619C3C-4DB1-47BB-902A-161E1AF5D2E3}" type="presParOf" srcId="{1E17AD40-EB62-4A54-B872-1C4BEE5BF7CF}" destId="{FF74D5E1-69D8-47B2-9A2A-6A5375C11F86}" srcOrd="3" destOrd="0" presId="urn:microsoft.com/office/officeart/2005/8/layout/vList2"/>
+    <dgm:cxn modelId="{45DDA95D-C5E3-4817-A2BA-27DE8D9B8E32}" type="presParOf" srcId="{1E17AD40-EB62-4A54-B872-1C4BEE5BF7CF}" destId="{6A01EF44-E3B8-48D8-9C53-7EACF86A2EEE}" srcOrd="4" destOrd="0" presId="urn:microsoft.com/office/officeart/2005/8/layout/vList2"/>
+    <dgm:cxn modelId="{14736D6E-5D39-4ACB-BC0C-09661137DD25}" type="presParOf" srcId="{1E17AD40-EB62-4A54-B872-1C4BEE5BF7CF}" destId="{9BD33FC8-A443-4749-A654-E319EB8C18D9}" srcOrd="5" destOrd="0" presId="urn:microsoft.com/office/officeart/2005/8/layout/vList2"/>
   </dgm:cxnLst>
   <dgm:bg/>
   <dgm:whole/>
@@ -19058,51 +19067,51 @@
     </dgm:pt>
   </dgm:ptLst>
   <dgm:cxnLst>
+    <dgm:cxn modelId="{05A1B131-FC76-427D-9CED-3725812FC819}" type="presOf" srcId="{4719E42A-068F-4C1A-98B6-DE9816C0E1A3}" destId="{E345F3D0-7CFE-443D-B689-AED95F0D1AB4}" srcOrd="0" destOrd="0" presId="urn:microsoft.com/office/officeart/2005/8/layout/vList2"/>
+    <dgm:cxn modelId="{9A5C72C2-5802-4A01-9FAA-95F1AD9D01DD}" type="presOf" srcId="{69B5A556-1F2A-4F79-845C-41A2334CEA5A}" destId="{9BD33FC8-A443-4749-A654-E319EB8C18D9}" srcOrd="0" destOrd="0" presId="urn:microsoft.com/office/officeart/2005/8/layout/vList2"/>
+    <dgm:cxn modelId="{9C3C72FC-A008-4BDC-9668-311E783C2250}" srcId="{0571A114-AD51-455F-9D06-12C1ECB191AF}" destId="{F40E87A1-54E2-484E-ACFA-31FEA64F5D04}" srcOrd="2" destOrd="0" parTransId="{638FC2ED-932E-4320-8AA0-BD3B1256C2C3}" sibTransId="{A58C3F7C-3C27-4198-BCB3-6E848811CE4B}"/>
     <dgm:cxn modelId="{DFF46C6F-F712-4695-9980-B3A702C5CFFC}" srcId="{12567D42-CF4F-434B-AABB-58637DD70107}" destId="{69B5A556-1F2A-4F79-845C-41A2334CEA5A}" srcOrd="0" destOrd="0" parTransId="{22702EC3-F340-499E-A798-93C3EE4DD2CE}" sibTransId="{3434329E-5229-41B2-BF20-4E4C99B2C387}"/>
-    <dgm:cxn modelId="{346FAF89-6058-42D7-8F7E-3373D7B7CE74}" type="presOf" srcId="{104D4482-649C-4C98-850B-16421282E0C2}" destId="{FF74D5E1-69D8-47B2-9A2A-6A5375C11F86}" srcOrd="0" destOrd="2" presId="urn:microsoft.com/office/officeart/2005/8/layout/vList2"/>
-    <dgm:cxn modelId="{026C59D3-8859-4E77-9A88-9A94C3710254}" type="presOf" srcId="{0571A114-AD51-455F-9D06-12C1ECB191AF}" destId="{2BA5CC96-559D-49A3-89EA-59878D6166A7}" srcOrd="0" destOrd="0" presId="urn:microsoft.com/office/officeart/2005/8/layout/vList2"/>
-    <dgm:cxn modelId="{496BDB80-6104-49E7-837D-F5AC769D6B0F}" type="presOf" srcId="{10A103FD-B507-45D7-8053-01C416BFD777}" destId="{665827CF-95C9-476A-BB87-D1F50841BF1C}" srcOrd="0" destOrd="0" presId="urn:microsoft.com/office/officeart/2005/8/layout/vList2"/>
+    <dgm:cxn modelId="{6F2734D1-1C16-4E50-B34D-B4375D07238B}" srcId="{6DC0F3A7-C284-4929-96E6-25FB3B06EF8C}" destId="{8E386245-46DA-4974-B6CD-AF066B69698F}" srcOrd="1" destOrd="0" parTransId="{15D2AC15-46E6-4889-B62B-D0D9C0AFED2E}" sibTransId="{33FD4AC1-942B-4958-B8C7-BA93558D7FC2}"/>
+    <dgm:cxn modelId="{EB66196C-EC7A-4B26-8674-1E93BDDA28AB}" type="presOf" srcId="{99D0FFAA-01AC-4540-98D0-6043915D5596}" destId="{7FFE0591-4626-4B9B-A23C-B3F94D2069CA}" srcOrd="0" destOrd="0" presId="urn:microsoft.com/office/officeart/2005/8/layout/vList2"/>
+    <dgm:cxn modelId="{00EF8405-6529-43DB-9B20-78A17FF24D2E}" type="presOf" srcId="{F40E87A1-54E2-484E-ACFA-31FEA64F5D04}" destId="{E345F3D0-7CFE-443D-B689-AED95F0D1AB4}" srcOrd="0" destOrd="2" presId="urn:microsoft.com/office/officeart/2005/8/layout/vList2"/>
+    <dgm:cxn modelId="{7F3D357D-5428-480E-95C6-C9BFCB7101A8}" type="presOf" srcId="{104D4482-649C-4C98-850B-16421282E0C2}" destId="{FF74D5E1-69D8-47B2-9A2A-6A5375C11F86}" srcOrd="0" destOrd="2" presId="urn:microsoft.com/office/officeart/2005/8/layout/vList2"/>
+    <dgm:cxn modelId="{BF158AA1-9968-496D-BD35-6BAFD4D039D4}" srcId="{6635BCAD-9ADB-4525-A130-3D45F7E2365B}" destId="{6DC0F3A7-C284-4929-96E6-25FB3B06EF8C}" srcOrd="3" destOrd="0" parTransId="{0B235418-852D-4A71-8C16-1BC43E2AAA36}" sibTransId="{F5C5839C-A757-48A2-AE76-C6413162FBCA}"/>
+    <dgm:cxn modelId="{859928E3-8E57-4775-8AEC-7E79351D982A}" type="presOf" srcId="{4D18AE9F-7723-4BC0-9164-B08AD1E9722F}" destId="{FF74D5E1-69D8-47B2-9A2A-6A5375C11F86}" srcOrd="0" destOrd="0" presId="urn:microsoft.com/office/officeart/2005/8/layout/vList2"/>
+    <dgm:cxn modelId="{69280358-66B3-42E3-9A2E-55F0FCEDA1AF}" type="presOf" srcId="{07E28C91-8BD3-4016-A6C4-E8BE256780A8}" destId="{E345F3D0-7CFE-443D-B689-AED95F0D1AB4}" srcOrd="0" destOrd="1" presId="urn:microsoft.com/office/officeart/2005/8/layout/vList2"/>
+    <dgm:cxn modelId="{5AF5D23E-A27E-4E05-B8A3-73F1B9FEDCF4}" type="presOf" srcId="{13AAA4F0-9253-4305-AE46-226C84E4B0CC}" destId="{FF74D5E1-69D8-47B2-9A2A-6A5375C11F86}" srcOrd="0" destOrd="1" presId="urn:microsoft.com/office/officeart/2005/8/layout/vList2"/>
+    <dgm:cxn modelId="{C99C654C-F59A-40B2-814C-84059462BCB9}" srcId="{6635BCAD-9ADB-4525-A130-3D45F7E2365B}" destId="{34019B38-934F-49E3-ACD2-949907AC30C1}" srcOrd="4" destOrd="0" parTransId="{13F4D9B3-8AD2-4FB1-A791-ED4CC875506D}" sibTransId="{E72F58CF-9313-4E45-B992-1ACE4C548115}"/>
     <dgm:cxn modelId="{1D07BBB6-3BCC-4613-BD21-831BDCC049B9}" srcId="{6DC0F3A7-C284-4929-96E6-25FB3B06EF8C}" destId="{99D0FFAA-01AC-4540-98D0-6043915D5596}" srcOrd="0" destOrd="0" parTransId="{1AB36E70-5CB0-4876-88BC-09F85DAFAE4C}" sibTransId="{3751B19B-980E-4883-90DC-0F7514F687A3}"/>
-    <dgm:cxn modelId="{C1F6AF20-6876-4853-8934-40858FC8CC58}" type="presOf" srcId="{FFB4B19E-ACBB-4FC3-8CE4-A58BBAEFA441}" destId="{665827CF-95C9-476A-BB87-D1F50841BF1C}" srcOrd="0" destOrd="1" presId="urn:microsoft.com/office/officeart/2005/8/layout/vList2"/>
+    <dgm:cxn modelId="{E0A1DF27-1B03-4E33-BA4A-97E8D306243D}" srcId="{12567D42-CF4F-434B-AABB-58637DD70107}" destId="{16DC4DAF-AF2E-4506-95DE-B2E2AF3F4941}" srcOrd="1" destOrd="0" parTransId="{CF2502EF-B8CC-4FC9-A31A-D27822C1FDE6}" sibTransId="{6415E227-95A3-4CAE-93BF-3E8415484CD5}"/>
+    <dgm:cxn modelId="{CA4D1FD8-08D5-49DC-BF3F-1E3963DF118E}" type="presOf" srcId="{6635BCAD-9ADB-4525-A130-3D45F7E2365B}" destId="{1E17AD40-EB62-4A54-B872-1C4BEE5BF7CF}" srcOrd="0" destOrd="0" presId="urn:microsoft.com/office/officeart/2005/8/layout/vList2"/>
+    <dgm:cxn modelId="{F9B3BC76-4706-41B6-944E-5BB088C3D729}" type="presOf" srcId="{6DC0F3A7-C284-4929-96E6-25FB3B06EF8C}" destId="{220BC603-FABE-4375-9CBE-E5E718FDEAF5}" srcOrd="0" destOrd="0" presId="urn:microsoft.com/office/officeart/2005/8/layout/vList2"/>
+    <dgm:cxn modelId="{34AC5409-672E-4AF9-965C-0D6D58F0A903}" srcId="{0571A114-AD51-455F-9D06-12C1ECB191AF}" destId="{4719E42A-068F-4C1A-98B6-DE9816C0E1A3}" srcOrd="0" destOrd="0" parTransId="{22A37CAA-65BE-4C40-979F-BF53BE84BC9D}" sibTransId="{A9C001E5-1655-40F2-A55A-3EB7A31C17E6}"/>
+    <dgm:cxn modelId="{D8885004-9E4E-45A2-A762-9E3DAE27EED7}" srcId="{D5D1EB8E-74D0-4C86-9AA1-23369A016BC4}" destId="{13AAA4F0-9253-4305-AE46-226C84E4B0CC}" srcOrd="1" destOrd="0" parTransId="{A8536A7C-593B-41C0-AE0C-37EEDF92ABC9}" sibTransId="{54AB39F2-0BEB-497D-929A-592996FF6DB2}"/>
+    <dgm:cxn modelId="{4CCBF221-F2CF-4BAB-93EB-CB533F9879B4}" srcId="{D5D1EB8E-74D0-4C86-9AA1-23369A016BC4}" destId="{4D18AE9F-7723-4BC0-9164-B08AD1E9722F}" srcOrd="0" destOrd="0" parTransId="{31C74826-2998-41B6-AE3A-DA51DAF5EA64}" sibTransId="{5E5CF87E-252D-46B2-BA5D-8023082DC4AA}"/>
     <dgm:cxn modelId="{B407EC72-5249-482A-B07D-8BF5873EE4E3}" srcId="{34019B38-934F-49E3-ACD2-949907AC30C1}" destId="{10A103FD-B507-45D7-8053-01C416BFD777}" srcOrd="0" destOrd="0" parTransId="{71A5A634-0283-435C-A893-CD85440E03D1}" sibTransId="{7F16F6AB-C286-4850-B7A5-246C0564C627}"/>
-    <dgm:cxn modelId="{BF158AA1-9968-496D-BD35-6BAFD4D039D4}" srcId="{6635BCAD-9ADB-4525-A130-3D45F7E2365B}" destId="{6DC0F3A7-C284-4929-96E6-25FB3B06EF8C}" srcOrd="3" destOrd="0" parTransId="{0B235418-852D-4A71-8C16-1BC43E2AAA36}" sibTransId="{F5C5839C-A757-48A2-AE76-C6413162FBCA}"/>
+    <dgm:cxn modelId="{840EF9DA-8253-46B4-ACA4-A63B6E109BD1}" srcId="{34019B38-934F-49E3-ACD2-949907AC30C1}" destId="{FFB4B19E-ACBB-4FC3-8CE4-A58BBAEFA441}" srcOrd="1" destOrd="0" parTransId="{12777F28-C95F-4EBD-ABCD-244C4DE95B31}" sibTransId="{29176F6C-AC88-4971-B2FE-9EE0C68D0118}"/>
+    <dgm:cxn modelId="{BF84362B-8E21-4F7D-820D-37FB910B0A65}" srcId="{6635BCAD-9ADB-4525-A130-3D45F7E2365B}" destId="{0571A114-AD51-455F-9D06-12C1ECB191AF}" srcOrd="0" destOrd="0" parTransId="{FAFFCD0D-DEAC-4444-B91E-8E7AC9E9DD2E}" sibTransId="{57B46842-20F7-48C5-AB56-23C7450AA73A}"/>
+    <dgm:cxn modelId="{F8136084-48F1-4A2C-9B00-8A5100ACB77C}" srcId="{D5D1EB8E-74D0-4C86-9AA1-23369A016BC4}" destId="{104D4482-649C-4C98-850B-16421282E0C2}" srcOrd="2" destOrd="0" parTransId="{B856FC2A-2614-4DDF-99BA-6AB108221792}" sibTransId="{9996AD90-6E6E-4061-897D-0BA85AE61D82}"/>
+    <dgm:cxn modelId="{C9ED0718-EC49-4D14-BFF3-46F27772108D}" type="presOf" srcId="{10A103FD-B507-45D7-8053-01C416BFD777}" destId="{665827CF-95C9-476A-BB87-D1F50841BF1C}" srcOrd="0" destOrd="0" presId="urn:microsoft.com/office/officeart/2005/8/layout/vList2"/>
     <dgm:cxn modelId="{79726339-E932-4D13-83DC-A222059B26D9}" srcId="{6635BCAD-9ADB-4525-A130-3D45F7E2365B}" destId="{12567D42-CF4F-434B-AABB-58637DD70107}" srcOrd="2" destOrd="0" parTransId="{C7FE5CBC-719F-4E32-95F0-BDA2815B4D94}" sibTransId="{6CAF69BA-9BFD-4CE6-BE71-82044B2B8FAB}"/>
-    <dgm:cxn modelId="{1A24AEDD-9934-4F87-8E5F-C513CB835732}" type="presOf" srcId="{6DC0F3A7-C284-4929-96E6-25FB3B06EF8C}" destId="{220BC603-FABE-4375-9CBE-E5E718FDEAF5}" srcOrd="0" destOrd="0" presId="urn:microsoft.com/office/officeart/2005/8/layout/vList2"/>
-    <dgm:cxn modelId="{9C3C72FC-A008-4BDC-9668-311E783C2250}" srcId="{0571A114-AD51-455F-9D06-12C1ECB191AF}" destId="{F40E87A1-54E2-484E-ACFA-31FEA64F5D04}" srcOrd="2" destOrd="0" parTransId="{638FC2ED-932E-4320-8AA0-BD3B1256C2C3}" sibTransId="{A58C3F7C-3C27-4198-BCB3-6E848811CE4B}"/>
-    <dgm:cxn modelId="{2DEA9822-2187-446D-944A-8A2012075FE3}" type="presOf" srcId="{99D0FFAA-01AC-4540-98D0-6043915D5596}" destId="{7FFE0591-4626-4B9B-A23C-B3F94D2069CA}" srcOrd="0" destOrd="0" presId="urn:microsoft.com/office/officeart/2005/8/layout/vList2"/>
-    <dgm:cxn modelId="{BF84362B-8E21-4F7D-820D-37FB910B0A65}" srcId="{6635BCAD-9ADB-4525-A130-3D45F7E2365B}" destId="{0571A114-AD51-455F-9D06-12C1ECB191AF}" srcOrd="0" destOrd="0" parTransId="{FAFFCD0D-DEAC-4444-B91E-8E7AC9E9DD2E}" sibTransId="{57B46842-20F7-48C5-AB56-23C7450AA73A}"/>
+    <dgm:cxn modelId="{D551AD26-1181-43EC-9E87-2BE8B6BB83F0}" type="presOf" srcId="{D5D1EB8E-74D0-4C86-9AA1-23369A016BC4}" destId="{26192319-13C8-4F68-9945-3556204FA803}" srcOrd="0" destOrd="0" presId="urn:microsoft.com/office/officeart/2005/8/layout/vList2"/>
     <dgm:cxn modelId="{AD179A95-E417-4759-82FA-638793285564}" srcId="{0571A114-AD51-455F-9D06-12C1ECB191AF}" destId="{07E28C91-8BD3-4016-A6C4-E8BE256780A8}" srcOrd="1" destOrd="0" parTransId="{A2F1B603-382A-487D-AD5F-BD6214C81DA5}" sibTransId="{C3D2BC01-18D1-495C-A345-5DADE78B1D83}"/>
-    <dgm:cxn modelId="{840EF9DA-8253-46B4-ACA4-A63B6E109BD1}" srcId="{34019B38-934F-49E3-ACD2-949907AC30C1}" destId="{FFB4B19E-ACBB-4FC3-8CE4-A58BBAEFA441}" srcOrd="1" destOrd="0" parTransId="{12777F28-C95F-4EBD-ABCD-244C4DE95B31}" sibTransId="{29176F6C-AC88-4971-B2FE-9EE0C68D0118}"/>
-    <dgm:cxn modelId="{EF984ED4-B969-43AA-94EE-5E80B091E5E2}" type="presOf" srcId="{6635BCAD-9ADB-4525-A130-3D45F7E2365B}" destId="{1E17AD40-EB62-4A54-B872-1C4BEE5BF7CF}" srcOrd="0" destOrd="0" presId="urn:microsoft.com/office/officeart/2005/8/layout/vList2"/>
-    <dgm:cxn modelId="{D8885004-9E4E-45A2-A762-9E3DAE27EED7}" srcId="{D5D1EB8E-74D0-4C86-9AA1-23369A016BC4}" destId="{13AAA4F0-9253-4305-AE46-226C84E4B0CC}" srcOrd="1" destOrd="0" parTransId="{A8536A7C-593B-41C0-AE0C-37EEDF92ABC9}" sibTransId="{54AB39F2-0BEB-497D-929A-592996FF6DB2}"/>
-    <dgm:cxn modelId="{155E5BA4-C552-41C2-A9CF-03AD158C9F24}" type="presOf" srcId="{8E386245-46DA-4974-B6CD-AF066B69698F}" destId="{7FFE0591-4626-4B9B-A23C-B3F94D2069CA}" srcOrd="0" destOrd="1" presId="urn:microsoft.com/office/officeart/2005/8/layout/vList2"/>
-    <dgm:cxn modelId="{C99C654C-F59A-40B2-814C-84059462BCB9}" srcId="{6635BCAD-9ADB-4525-A130-3D45F7E2365B}" destId="{34019B38-934F-49E3-ACD2-949907AC30C1}" srcOrd="4" destOrd="0" parTransId="{13F4D9B3-8AD2-4FB1-A791-ED4CC875506D}" sibTransId="{E72F58CF-9313-4E45-B992-1ACE4C548115}"/>
-    <dgm:cxn modelId="{6F2734D1-1C16-4E50-B34D-B4375D07238B}" srcId="{6DC0F3A7-C284-4929-96E6-25FB3B06EF8C}" destId="{8E386245-46DA-4974-B6CD-AF066B69698F}" srcOrd="1" destOrd="0" parTransId="{15D2AC15-46E6-4889-B62B-D0D9C0AFED2E}" sibTransId="{33FD4AC1-942B-4958-B8C7-BA93558D7FC2}"/>
-    <dgm:cxn modelId="{F1658ED4-FBB4-40F9-8087-CEB04071E9AF}" type="presOf" srcId="{4719E42A-068F-4C1A-98B6-DE9816C0E1A3}" destId="{E345F3D0-7CFE-443D-B689-AED95F0D1AB4}" srcOrd="0" destOrd="0" presId="urn:microsoft.com/office/officeart/2005/8/layout/vList2"/>
-    <dgm:cxn modelId="{34AC5409-672E-4AF9-965C-0D6D58F0A903}" srcId="{0571A114-AD51-455F-9D06-12C1ECB191AF}" destId="{4719E42A-068F-4C1A-98B6-DE9816C0E1A3}" srcOrd="0" destOrd="0" parTransId="{22A37CAA-65BE-4C40-979F-BF53BE84BC9D}" sibTransId="{A9C001E5-1655-40F2-A55A-3EB7A31C17E6}"/>
-    <dgm:cxn modelId="{E0A1DF27-1B03-4E33-BA4A-97E8D306243D}" srcId="{12567D42-CF4F-434B-AABB-58637DD70107}" destId="{16DC4DAF-AF2E-4506-95DE-B2E2AF3F4941}" srcOrd="1" destOrd="0" parTransId="{CF2502EF-B8CC-4FC9-A31A-D27822C1FDE6}" sibTransId="{6415E227-95A3-4CAE-93BF-3E8415484CD5}"/>
+    <dgm:cxn modelId="{4BB91F73-56A1-4B06-BDC7-562A6953DFEB}" type="presOf" srcId="{34019B38-934F-49E3-ACD2-949907AC30C1}" destId="{4FABE23A-1008-4B57-A95E-5A3D060AEDC7}" srcOrd="0" destOrd="0" presId="urn:microsoft.com/office/officeart/2005/8/layout/vList2"/>
+    <dgm:cxn modelId="{D41E0CF8-1FAF-4C42-9944-EF94A4BDD44E}" type="presOf" srcId="{0571A114-AD51-455F-9D06-12C1ECB191AF}" destId="{2BA5CC96-559D-49A3-89EA-59878D6166A7}" srcOrd="0" destOrd="0" presId="urn:microsoft.com/office/officeart/2005/8/layout/vList2"/>
     <dgm:cxn modelId="{325971C3-9310-47DF-826E-600C933BCAF1}" srcId="{6635BCAD-9ADB-4525-A130-3D45F7E2365B}" destId="{D5D1EB8E-74D0-4C86-9AA1-23369A016BC4}" srcOrd="1" destOrd="0" parTransId="{93E0B7FC-3175-4024-B121-35542D770FC2}" sibTransId="{1C81AFE9-D06F-4E9F-95C9-BE58278CF379}"/>
-    <dgm:cxn modelId="{E087D6EB-1A11-4D4D-B2A8-07822296F786}" type="presOf" srcId="{07E28C91-8BD3-4016-A6C4-E8BE256780A8}" destId="{E345F3D0-7CFE-443D-B689-AED95F0D1AB4}" srcOrd="0" destOrd="1" presId="urn:microsoft.com/office/officeart/2005/8/layout/vList2"/>
-    <dgm:cxn modelId="{FBF8F28D-B24D-4987-BF5E-E4A1DE4C667D}" type="presOf" srcId="{12567D42-CF4F-434B-AABB-58637DD70107}" destId="{6A01EF44-E3B8-48D8-9C53-7EACF86A2EEE}" srcOrd="0" destOrd="0" presId="urn:microsoft.com/office/officeart/2005/8/layout/vList2"/>
-    <dgm:cxn modelId="{ACC4F231-56C5-496C-A152-523A96DCA1A4}" type="presOf" srcId="{13AAA4F0-9253-4305-AE46-226C84E4B0CC}" destId="{FF74D5E1-69D8-47B2-9A2A-6A5375C11F86}" srcOrd="0" destOrd="1" presId="urn:microsoft.com/office/officeart/2005/8/layout/vList2"/>
-    <dgm:cxn modelId="{F8136084-48F1-4A2C-9B00-8A5100ACB77C}" srcId="{D5D1EB8E-74D0-4C86-9AA1-23369A016BC4}" destId="{104D4482-649C-4C98-850B-16421282E0C2}" srcOrd="2" destOrd="0" parTransId="{B856FC2A-2614-4DDF-99BA-6AB108221792}" sibTransId="{9996AD90-6E6E-4061-897D-0BA85AE61D82}"/>
-    <dgm:cxn modelId="{12C3A15A-439C-4ECC-A687-EBC4A46F5A2D}" type="presOf" srcId="{D5D1EB8E-74D0-4C86-9AA1-23369A016BC4}" destId="{26192319-13C8-4F68-9945-3556204FA803}" srcOrd="0" destOrd="0" presId="urn:microsoft.com/office/officeart/2005/8/layout/vList2"/>
-    <dgm:cxn modelId="{88F7D515-D66D-4F35-A830-CA1E7029FEFA}" type="presOf" srcId="{34019B38-934F-49E3-ACD2-949907AC30C1}" destId="{4FABE23A-1008-4B57-A95E-5A3D060AEDC7}" srcOrd="0" destOrd="0" presId="urn:microsoft.com/office/officeart/2005/8/layout/vList2"/>
-    <dgm:cxn modelId="{0117145A-C058-42A3-BA80-8D6D0BE6C7F9}" type="presOf" srcId="{16DC4DAF-AF2E-4506-95DE-B2E2AF3F4941}" destId="{9BD33FC8-A443-4749-A654-E319EB8C18D9}" srcOrd="0" destOrd="1" presId="urn:microsoft.com/office/officeart/2005/8/layout/vList2"/>
-    <dgm:cxn modelId="{1F04636B-71D8-417F-90DF-6B123300A683}" type="presOf" srcId="{F40E87A1-54E2-484E-ACFA-31FEA64F5D04}" destId="{E345F3D0-7CFE-443D-B689-AED95F0D1AB4}" srcOrd="0" destOrd="2" presId="urn:microsoft.com/office/officeart/2005/8/layout/vList2"/>
-    <dgm:cxn modelId="{DE21559D-CF94-4A06-B527-A54F3E419A9C}" type="presOf" srcId="{4D18AE9F-7723-4BC0-9164-B08AD1E9722F}" destId="{FF74D5E1-69D8-47B2-9A2A-6A5375C11F86}" srcOrd="0" destOrd="0" presId="urn:microsoft.com/office/officeart/2005/8/layout/vList2"/>
-    <dgm:cxn modelId="{53978EE2-16A1-4062-8061-5313E9A617F8}" type="presOf" srcId="{69B5A556-1F2A-4F79-845C-41A2334CEA5A}" destId="{9BD33FC8-A443-4749-A654-E319EB8C18D9}" srcOrd="0" destOrd="0" presId="urn:microsoft.com/office/officeart/2005/8/layout/vList2"/>
-    <dgm:cxn modelId="{4CCBF221-F2CF-4BAB-93EB-CB533F9879B4}" srcId="{D5D1EB8E-74D0-4C86-9AA1-23369A016BC4}" destId="{4D18AE9F-7723-4BC0-9164-B08AD1E9722F}" srcOrd="0" destOrd="0" parTransId="{31C74826-2998-41B6-AE3A-DA51DAF5EA64}" sibTransId="{5E5CF87E-252D-46B2-BA5D-8023082DC4AA}"/>
-    <dgm:cxn modelId="{343B2369-8DA0-4158-9C75-E9CEBEB04D7C}" type="presParOf" srcId="{1E17AD40-EB62-4A54-B872-1C4BEE5BF7CF}" destId="{2BA5CC96-559D-49A3-89EA-59878D6166A7}" srcOrd="0" destOrd="0" presId="urn:microsoft.com/office/officeart/2005/8/layout/vList2"/>
-    <dgm:cxn modelId="{3A3EF8E3-8061-4FF7-9958-DE4944591190}" type="presParOf" srcId="{1E17AD40-EB62-4A54-B872-1C4BEE5BF7CF}" destId="{E345F3D0-7CFE-443D-B689-AED95F0D1AB4}" srcOrd="1" destOrd="0" presId="urn:microsoft.com/office/officeart/2005/8/layout/vList2"/>
-    <dgm:cxn modelId="{2EC5EC4A-4703-4B57-ADBD-0A43E8FE9D8B}" type="presParOf" srcId="{1E17AD40-EB62-4A54-B872-1C4BEE5BF7CF}" destId="{26192319-13C8-4F68-9945-3556204FA803}" srcOrd="2" destOrd="0" presId="urn:microsoft.com/office/officeart/2005/8/layout/vList2"/>
-    <dgm:cxn modelId="{09FB7018-1032-49DD-ADCE-E7BD013EBF4A}" type="presParOf" srcId="{1E17AD40-EB62-4A54-B872-1C4BEE5BF7CF}" destId="{FF74D5E1-69D8-47B2-9A2A-6A5375C11F86}" srcOrd="3" destOrd="0" presId="urn:microsoft.com/office/officeart/2005/8/layout/vList2"/>
-    <dgm:cxn modelId="{18F35E12-00EE-4F35-9916-3DF3242A1193}" type="presParOf" srcId="{1E17AD40-EB62-4A54-B872-1C4BEE5BF7CF}" destId="{6A01EF44-E3B8-48D8-9C53-7EACF86A2EEE}" srcOrd="4" destOrd="0" presId="urn:microsoft.com/office/officeart/2005/8/layout/vList2"/>
-    <dgm:cxn modelId="{7C19D18C-CFC1-4B6A-B599-3B454E91E45D}" type="presParOf" srcId="{1E17AD40-EB62-4A54-B872-1C4BEE5BF7CF}" destId="{9BD33FC8-A443-4749-A654-E319EB8C18D9}" srcOrd="5" destOrd="0" presId="urn:microsoft.com/office/officeart/2005/8/layout/vList2"/>
-    <dgm:cxn modelId="{EA7CDC6E-BA80-4922-AC73-23C2C2F7AAEA}" type="presParOf" srcId="{1E17AD40-EB62-4A54-B872-1C4BEE5BF7CF}" destId="{220BC603-FABE-4375-9CBE-E5E718FDEAF5}" srcOrd="6" destOrd="0" presId="urn:microsoft.com/office/officeart/2005/8/layout/vList2"/>
-    <dgm:cxn modelId="{A479F19C-82E6-458C-993D-D3498CA221AA}" type="presParOf" srcId="{1E17AD40-EB62-4A54-B872-1C4BEE5BF7CF}" destId="{7FFE0591-4626-4B9B-A23C-B3F94D2069CA}" srcOrd="7" destOrd="0" presId="urn:microsoft.com/office/officeart/2005/8/layout/vList2"/>
-    <dgm:cxn modelId="{9784D054-3AB2-44BB-B5E6-2E83DF48C32B}" type="presParOf" srcId="{1E17AD40-EB62-4A54-B872-1C4BEE5BF7CF}" destId="{4FABE23A-1008-4B57-A95E-5A3D060AEDC7}" srcOrd="8" destOrd="0" presId="urn:microsoft.com/office/officeart/2005/8/layout/vList2"/>
-    <dgm:cxn modelId="{68B12D12-2111-4238-B236-0CE26A1C7CF1}" type="presParOf" srcId="{1E17AD40-EB62-4A54-B872-1C4BEE5BF7CF}" destId="{665827CF-95C9-476A-BB87-D1F50841BF1C}" srcOrd="9" destOrd="0" presId="urn:microsoft.com/office/officeart/2005/8/layout/vList2"/>
+    <dgm:cxn modelId="{9175DD7E-E9E7-41BE-9C29-4A68B997D19F}" type="presOf" srcId="{8E386245-46DA-4974-B6CD-AF066B69698F}" destId="{7FFE0591-4626-4B9B-A23C-B3F94D2069CA}" srcOrd="0" destOrd="1" presId="urn:microsoft.com/office/officeart/2005/8/layout/vList2"/>
+    <dgm:cxn modelId="{A9D23BDE-AA59-439E-B72C-4094F82DABF4}" type="presOf" srcId="{FFB4B19E-ACBB-4FC3-8CE4-A58BBAEFA441}" destId="{665827CF-95C9-476A-BB87-D1F50841BF1C}" srcOrd="0" destOrd="1" presId="urn:microsoft.com/office/officeart/2005/8/layout/vList2"/>
+    <dgm:cxn modelId="{02DC94E2-7BFE-4A66-BD3D-5DB755FEA802}" type="presOf" srcId="{12567D42-CF4F-434B-AABB-58637DD70107}" destId="{6A01EF44-E3B8-48D8-9C53-7EACF86A2EEE}" srcOrd="0" destOrd="0" presId="urn:microsoft.com/office/officeart/2005/8/layout/vList2"/>
+    <dgm:cxn modelId="{AEAD6BCE-74D6-42FF-970F-D2734FD3A8F0}" type="presOf" srcId="{16DC4DAF-AF2E-4506-95DE-B2E2AF3F4941}" destId="{9BD33FC8-A443-4749-A654-E319EB8C18D9}" srcOrd="0" destOrd="1" presId="urn:microsoft.com/office/officeart/2005/8/layout/vList2"/>
+    <dgm:cxn modelId="{C45779B8-F083-4072-A72C-2BF1BF0B943B}" type="presParOf" srcId="{1E17AD40-EB62-4A54-B872-1C4BEE5BF7CF}" destId="{2BA5CC96-559D-49A3-89EA-59878D6166A7}" srcOrd="0" destOrd="0" presId="urn:microsoft.com/office/officeart/2005/8/layout/vList2"/>
+    <dgm:cxn modelId="{E67475A4-6F12-494B-B959-E17C2848EA29}" type="presParOf" srcId="{1E17AD40-EB62-4A54-B872-1C4BEE5BF7CF}" destId="{E345F3D0-7CFE-443D-B689-AED95F0D1AB4}" srcOrd="1" destOrd="0" presId="urn:microsoft.com/office/officeart/2005/8/layout/vList2"/>
+    <dgm:cxn modelId="{7DC42842-5783-4C31-97D5-10271FB2736B}" type="presParOf" srcId="{1E17AD40-EB62-4A54-B872-1C4BEE5BF7CF}" destId="{26192319-13C8-4F68-9945-3556204FA803}" srcOrd="2" destOrd="0" presId="urn:microsoft.com/office/officeart/2005/8/layout/vList2"/>
+    <dgm:cxn modelId="{ACB8B7E4-7AF9-4DB1-88CD-EEB93863F436}" type="presParOf" srcId="{1E17AD40-EB62-4A54-B872-1C4BEE5BF7CF}" destId="{FF74D5E1-69D8-47B2-9A2A-6A5375C11F86}" srcOrd="3" destOrd="0" presId="urn:microsoft.com/office/officeart/2005/8/layout/vList2"/>
+    <dgm:cxn modelId="{FB58A470-4954-4A54-85D4-245A19AA5B1C}" type="presParOf" srcId="{1E17AD40-EB62-4A54-B872-1C4BEE5BF7CF}" destId="{6A01EF44-E3B8-48D8-9C53-7EACF86A2EEE}" srcOrd="4" destOrd="0" presId="urn:microsoft.com/office/officeart/2005/8/layout/vList2"/>
+    <dgm:cxn modelId="{6A8D16C1-BEDB-4CC8-A39C-48D1AA4B86F5}" type="presParOf" srcId="{1E17AD40-EB62-4A54-B872-1C4BEE5BF7CF}" destId="{9BD33FC8-A443-4749-A654-E319EB8C18D9}" srcOrd="5" destOrd="0" presId="urn:microsoft.com/office/officeart/2005/8/layout/vList2"/>
+    <dgm:cxn modelId="{98DD5941-9DC7-4CE0-9633-68FEF4F39660}" type="presParOf" srcId="{1E17AD40-EB62-4A54-B872-1C4BEE5BF7CF}" destId="{220BC603-FABE-4375-9CBE-E5E718FDEAF5}" srcOrd="6" destOrd="0" presId="urn:microsoft.com/office/officeart/2005/8/layout/vList2"/>
+    <dgm:cxn modelId="{4A2E639E-F331-44CF-ADDD-1F3BAD9C5C0F}" type="presParOf" srcId="{1E17AD40-EB62-4A54-B872-1C4BEE5BF7CF}" destId="{7FFE0591-4626-4B9B-A23C-B3F94D2069CA}" srcOrd="7" destOrd="0" presId="urn:microsoft.com/office/officeart/2005/8/layout/vList2"/>
+    <dgm:cxn modelId="{6A89BE93-035E-4C16-85F1-7EEE64014F30}" type="presParOf" srcId="{1E17AD40-EB62-4A54-B872-1C4BEE5BF7CF}" destId="{4FABE23A-1008-4B57-A95E-5A3D060AEDC7}" srcOrd="8" destOrd="0" presId="urn:microsoft.com/office/officeart/2005/8/layout/vList2"/>
+    <dgm:cxn modelId="{CFD918E1-6C23-42AB-BAE7-86E6DAB99002}" type="presParOf" srcId="{1E17AD40-EB62-4A54-B872-1C4BEE5BF7CF}" destId="{665827CF-95C9-476A-BB87-D1F50841BF1C}" srcOrd="9" destOrd="0" presId="urn:microsoft.com/office/officeart/2005/8/layout/vList2"/>
   </dgm:cxnLst>
   <dgm:bg/>
   <dgm:whole/>
@@ -23966,7 +23975,7 @@
 </file>
 
 <file path=customXml/itemProps1.xml><?xml version="1.0" encoding="utf-8"?>
-<ds:datastoreItem xmlns:ds="http://schemas.openxmlformats.org/officeDocument/2006/customXml" ds:itemID="{4AFFD3CC-045B-47FC-8B48-ED7A5CEB9A0B}">
+<ds:datastoreItem xmlns:ds="http://schemas.openxmlformats.org/officeDocument/2006/customXml" ds:itemID="{AA8B002A-C164-41E1-B4C7-59D2975AFE73}">
   <ds:schemaRefs>
     <ds:schemaRef ds:uri="http://schemas.openxmlformats.org/officeDocument/2006/bibliography"/>
   </ds:schemaRefs>

</xml_diff>